<commit_message>
Revise BuildIt documentation, part II
</commit_message>
<xml_diff>
--- a/project/report/esi_project_report.docx
+++ b/project/report/esi_project_report.docx
@@ -227,16 +227,16 @@
         <w:ind w:left="720" w:firstLine="2115"/>
         <w:rPr>
           <w:rFonts w:ascii="Helvetica" w:eastAsia="Times New Roman" w:hAnsi="Helvetica" w:cs="Times New Roman"/>
-          <w:sz w:val="40"/>
-          <w:szCs w:val="40"/>
-          <w:lang w:val="en-GB"/>
-        </w:rPr>
-      </w:pPr>
-      <w:r>
-        <w:rPr>
-          <w:rFonts w:ascii="Helvetica" w:eastAsia="Times New Roman" w:hAnsi="Helvetica" w:cs="Times New Roman"/>
-          <w:sz w:val="40"/>
-          <w:szCs w:val="40"/>
+          <w:sz w:val="32"/>
+          <w:szCs w:val="32"/>
+          <w:lang w:val="en-GB"/>
+        </w:rPr>
+      </w:pPr>
+      <w:r>
+        <w:rPr>
+          <w:rFonts w:ascii="Helvetica" w:eastAsia="Times New Roman" w:hAnsi="Helvetica" w:cs="Times New Roman"/>
+          <w:sz w:val="32"/>
+          <w:szCs w:val="32"/>
           <w:lang w:val="en-GB"/>
         </w:rPr>
         <w:t>Author</w:t>
@@ -244,8 +244,8 @@
       <w:r>
         <w:rPr>
           <w:rFonts w:ascii="Helvetica" w:eastAsia="Times New Roman" w:hAnsi="Helvetica" w:cs="Times New Roman"/>
-          <w:sz w:val="40"/>
-          <w:szCs w:val="40"/>
+          <w:sz w:val="32"/>
+          <w:szCs w:val="32"/>
           <w:lang w:val="en-GB"/>
         </w:rPr>
         <w:t>s:</w:t>
@@ -256,8 +256,8 @@
         <w:ind w:left="720" w:firstLine="2541"/>
         <w:rPr>
           <w:rFonts w:ascii="Helvetica" w:eastAsia="Times New Roman" w:hAnsi="Helvetica" w:cs="Times New Roman"/>
-          <w:sz w:val="40"/>
-          <w:szCs w:val="40"/>
+          <w:sz w:val="32"/>
+          <w:szCs w:val="32"/>
           <w:lang w:val="en-GB"/>
         </w:rPr>
       </w:pPr>
@@ -265,8 +265,8 @@
       <w:r>
         <w:rPr>
           <w:rFonts w:ascii="Helvetica" w:eastAsia="Times New Roman" w:hAnsi="Helvetica" w:cs="Times New Roman"/>
-          <w:sz w:val="40"/>
-          <w:szCs w:val="40"/>
+          <w:sz w:val="32"/>
+          <w:szCs w:val="32"/>
           <w:lang w:val="en-GB"/>
         </w:rPr>
         <w:t>Ardi</w:t>
@@ -275,8 +275,8 @@
       <w:r>
         <w:rPr>
           <w:rFonts w:ascii="Helvetica" w:eastAsia="Times New Roman" w:hAnsi="Helvetica" w:cs="Times New Roman"/>
-          <w:sz w:val="40"/>
-          <w:szCs w:val="40"/>
+          <w:sz w:val="32"/>
+          <w:szCs w:val="32"/>
           <w:lang w:val="en-GB"/>
         </w:rPr>
         <w:t xml:space="preserve"> </w:t>
@@ -285,8 +285,8 @@
       <w:r>
         <w:rPr>
           <w:rFonts w:ascii="Helvetica" w:eastAsia="Times New Roman" w:hAnsi="Helvetica" w:cs="Times New Roman"/>
-          <w:sz w:val="40"/>
-          <w:szCs w:val="40"/>
+          <w:sz w:val="32"/>
+          <w:szCs w:val="32"/>
           <w:lang w:val="en-GB"/>
         </w:rPr>
         <w:t>Aasmaa</w:t>
@@ -298,8 +298,8 @@
         <w:ind w:left="720" w:firstLine="2541"/>
         <w:rPr>
           <w:rFonts w:ascii="Helvetica" w:eastAsia="Times New Roman" w:hAnsi="Helvetica" w:cs="Times New Roman"/>
-          <w:sz w:val="40"/>
-          <w:szCs w:val="40"/>
+          <w:sz w:val="32"/>
+          <w:szCs w:val="32"/>
           <w:lang w:val="en-GB"/>
         </w:rPr>
       </w:pPr>
@@ -307,8 +307,8 @@
       <w:r>
         <w:rPr>
           <w:rFonts w:ascii="Helvetica" w:eastAsia="Times New Roman" w:hAnsi="Helvetica" w:cs="Times New Roman"/>
-          <w:sz w:val="40"/>
-          <w:szCs w:val="40"/>
+          <w:sz w:val="32"/>
+          <w:szCs w:val="32"/>
           <w:lang w:val="en-GB"/>
         </w:rPr>
         <w:t>Kadri</w:t>
@@ -317,8 +317,8 @@
       <w:r>
         <w:rPr>
           <w:rFonts w:ascii="Helvetica" w:eastAsia="Times New Roman" w:hAnsi="Helvetica" w:cs="Times New Roman"/>
-          <w:sz w:val="40"/>
-          <w:szCs w:val="40"/>
+          <w:sz w:val="32"/>
+          <w:szCs w:val="32"/>
           <w:lang w:val="en-GB"/>
         </w:rPr>
         <w:t xml:space="preserve"> </w:t>
@@ -327,8 +327,8 @@
       <w:r>
         <w:rPr>
           <w:rFonts w:ascii="Helvetica" w:eastAsia="Times New Roman" w:hAnsi="Helvetica" w:cs="Times New Roman"/>
-          <w:sz w:val="40"/>
-          <w:szCs w:val="40"/>
+          <w:sz w:val="32"/>
+          <w:szCs w:val="32"/>
           <w:lang w:val="en-GB"/>
         </w:rPr>
         <w:t>Oluwagbemi</w:t>
@@ -340,16 +340,16 @@
         <w:ind w:left="720" w:firstLine="2541"/>
         <w:rPr>
           <w:rFonts w:ascii="Helvetica" w:eastAsia="Times New Roman" w:hAnsi="Helvetica" w:cs="Times New Roman"/>
-          <w:sz w:val="40"/>
-          <w:szCs w:val="40"/>
-          <w:lang w:val="en-GB"/>
-        </w:rPr>
-      </w:pPr>
-      <w:r>
-        <w:rPr>
-          <w:rFonts w:ascii="Helvetica" w:eastAsia="Times New Roman" w:hAnsi="Helvetica" w:cs="Times New Roman"/>
-          <w:sz w:val="40"/>
-          <w:szCs w:val="40"/>
+          <w:sz w:val="32"/>
+          <w:szCs w:val="32"/>
+          <w:lang w:val="en-GB"/>
+        </w:rPr>
+      </w:pPr>
+      <w:r>
+        <w:rPr>
+          <w:rFonts w:ascii="Helvetica" w:eastAsia="Times New Roman" w:hAnsi="Helvetica" w:cs="Times New Roman"/>
+          <w:sz w:val="32"/>
+          <w:szCs w:val="32"/>
           <w:lang w:val="en-GB"/>
         </w:rPr>
         <w:t>Kristjan Veskimäe</w:t>
@@ -357,8 +357,8 @@
       <w:r>
         <w:rPr>
           <w:rFonts w:ascii="Helvetica" w:eastAsia="Times New Roman" w:hAnsi="Helvetica" w:cs="Times New Roman"/>
-          <w:sz w:val="40"/>
-          <w:szCs w:val="40"/>
+          <w:sz w:val="32"/>
+          <w:szCs w:val="32"/>
           <w:lang w:val="en-GB"/>
         </w:rPr>
         <w:t xml:space="preserve"> </w:t>
@@ -366,8 +366,8 @@
       <w:r>
         <w:rPr>
           <w:rFonts w:ascii="Helvetica" w:eastAsia="Times New Roman" w:hAnsi="Helvetica" w:cs="Times New Roman"/>
-          <w:sz w:val="40"/>
-          <w:szCs w:val="40"/>
+          <w:sz w:val="32"/>
+          <w:szCs w:val="32"/>
           <w:lang w:val="en-GB"/>
         </w:rPr>
         <w:t>(</w:t>
@@ -375,8 +375,8 @@
       <w:r>
         <w:rPr>
           <w:rFonts w:ascii="Helvetica" w:eastAsia="Times New Roman" w:hAnsi="Helvetica" w:cs="Times New Roman"/>
-          <w:sz w:val="40"/>
-          <w:szCs w:val="40"/>
+          <w:sz w:val="32"/>
+          <w:szCs w:val="32"/>
           <w:lang w:val="en-GB"/>
         </w:rPr>
         <w:t>A20792</w:t>
@@ -384,8 +384,8 @@
       <w:r>
         <w:rPr>
           <w:rFonts w:ascii="Helvetica" w:eastAsia="Times New Roman" w:hAnsi="Helvetica" w:cs="Times New Roman"/>
-          <w:sz w:val="40"/>
-          <w:szCs w:val="40"/>
+          <w:sz w:val="32"/>
+          <w:szCs w:val="32"/>
           <w:lang w:val="en-GB"/>
         </w:rPr>
         <w:t>)</w:t>
@@ -396,8 +396,8 @@
         <w:ind w:left="720" w:firstLine="2541"/>
         <w:rPr>
           <w:rFonts w:ascii="Helvetica" w:eastAsia="Times New Roman" w:hAnsi="Helvetica" w:cs="Times New Roman"/>
-          <w:sz w:val="40"/>
-          <w:szCs w:val="40"/>
+          <w:sz w:val="32"/>
+          <w:szCs w:val="32"/>
           <w:lang w:val="en-GB"/>
         </w:rPr>
       </w:pPr>
@@ -405,8 +405,8 @@
       <w:r>
         <w:rPr>
           <w:rFonts w:ascii="Helvetica" w:eastAsia="Times New Roman" w:hAnsi="Helvetica" w:cs="Times New Roman"/>
-          <w:sz w:val="40"/>
-          <w:szCs w:val="40"/>
+          <w:sz w:val="32"/>
+          <w:szCs w:val="32"/>
           <w:lang w:val="en-GB"/>
         </w:rPr>
         <w:t>Polad</w:t>
@@ -415,8 +415,8 @@
       <w:r>
         <w:rPr>
           <w:rFonts w:ascii="Helvetica" w:eastAsia="Times New Roman" w:hAnsi="Helvetica" w:cs="Times New Roman"/>
-          <w:sz w:val="40"/>
-          <w:szCs w:val="40"/>
+          <w:sz w:val="32"/>
+          <w:szCs w:val="32"/>
           <w:lang w:val="en-GB"/>
         </w:rPr>
         <w:t xml:space="preserve"> </w:t>
@@ -425,8 +425,8 @@
       <w:r>
         <w:rPr>
           <w:rFonts w:ascii="Helvetica" w:eastAsia="Times New Roman" w:hAnsi="Helvetica" w:cs="Times New Roman"/>
-          <w:sz w:val="40"/>
-          <w:szCs w:val="40"/>
+          <w:sz w:val="32"/>
+          <w:szCs w:val="32"/>
           <w:lang w:val="en-GB"/>
         </w:rPr>
         <w:t>Mahmudov</w:t>
@@ -438,8 +438,8 @@
         <w:ind w:left="720" w:firstLine="2541"/>
         <w:rPr>
           <w:rFonts w:ascii="Helvetica" w:eastAsia="Times New Roman" w:hAnsi="Helvetica" w:cs="Times New Roman"/>
-          <w:sz w:val="40"/>
-          <w:szCs w:val="40"/>
+          <w:sz w:val="32"/>
+          <w:szCs w:val="32"/>
           <w:lang w:val="en-GB"/>
         </w:rPr>
       </w:pPr>
@@ -447,8 +447,8 @@
       <w:r>
         <w:rPr>
           <w:rFonts w:ascii="Helvetica" w:eastAsia="Times New Roman" w:hAnsi="Helvetica" w:cs="Times New Roman"/>
-          <w:sz w:val="40"/>
-          <w:szCs w:val="40"/>
+          <w:sz w:val="32"/>
+          <w:szCs w:val="32"/>
           <w:lang w:val="en-GB"/>
         </w:rPr>
         <w:t>Tural</w:t>
@@ -457,8 +457,8 @@
       <w:r>
         <w:rPr>
           <w:rFonts w:ascii="Helvetica" w:eastAsia="Times New Roman" w:hAnsi="Helvetica" w:cs="Times New Roman"/>
-          <w:sz w:val="40"/>
-          <w:szCs w:val="40"/>
+          <w:sz w:val="32"/>
+          <w:szCs w:val="32"/>
           <w:lang w:val="en-GB"/>
         </w:rPr>
         <w:t xml:space="preserve"> </w:t>
@@ -467,8 +467,8 @@
       <w:r>
         <w:rPr>
           <w:rFonts w:ascii="Helvetica" w:eastAsia="Times New Roman" w:hAnsi="Helvetica" w:cs="Times New Roman"/>
-          <w:sz w:val="40"/>
-          <w:szCs w:val="40"/>
+          <w:sz w:val="32"/>
+          <w:szCs w:val="32"/>
           <w:lang w:val="en-GB"/>
         </w:rPr>
         <w:t>Ismayilov</w:t>
@@ -480,27 +480,30 @@
         <w:jc w:val="right"/>
         <w:rPr>
           <w:rFonts w:ascii="Helvetica" w:eastAsia="Times New Roman" w:hAnsi="Helvetica" w:cs="Times New Roman"/>
-          <w:sz w:val="40"/>
-          <w:szCs w:val="40"/>
-          <w:lang w:val="en-GB"/>
-        </w:rPr>
-      </w:pPr>
-    </w:p>
-    <w:p>
-      <w:pPr>
-        <w:jc w:val="right"/>
-        <w:rPr>
-          <w:rFonts w:ascii="Helvetica" w:eastAsia="Times New Roman" w:hAnsi="Helvetica" w:cs="Times New Roman"/>
-          <w:sz w:val="40"/>
-          <w:szCs w:val="40"/>
-          <w:lang w:val="en-GB"/>
-        </w:rPr>
-      </w:pPr>
-      <w:r>
-        <w:rPr>
-          <w:rFonts w:ascii="Helvetica" w:eastAsia="Times New Roman" w:hAnsi="Helvetica" w:cs="Times New Roman"/>
-          <w:sz w:val="40"/>
-          <w:szCs w:val="40"/>
+          <w:sz w:val="32"/>
+          <w:szCs w:val="32"/>
+          <w:lang w:val="en-GB"/>
+        </w:rPr>
+      </w:pPr>
+    </w:p>
+    <w:p>
+      <w:pPr>
+        <w:tabs>
+          <w:tab w:val="left" w:pos="0"/>
+        </w:tabs>
+        <w:ind w:firstLine="2835"/>
+        <w:rPr>
+          <w:rFonts w:ascii="Helvetica" w:eastAsia="Times New Roman" w:hAnsi="Helvetica" w:cs="Times New Roman"/>
+          <w:sz w:val="32"/>
+          <w:szCs w:val="32"/>
+          <w:lang w:val="en-GB"/>
+        </w:rPr>
+      </w:pPr>
+      <w:r>
+        <w:rPr>
+          <w:rFonts w:ascii="Helvetica" w:eastAsia="Times New Roman" w:hAnsi="Helvetica" w:cs="Times New Roman"/>
+          <w:sz w:val="32"/>
+          <w:szCs w:val="32"/>
           <w:lang w:val="en-GB"/>
         </w:rPr>
         <w:t>Supervisor</w:t>
@@ -508,17 +511,28 @@
       <w:r>
         <w:rPr>
           <w:rFonts w:ascii="Helvetica" w:eastAsia="Times New Roman" w:hAnsi="Helvetica" w:cs="Times New Roman"/>
-          <w:sz w:val="40"/>
-          <w:szCs w:val="40"/>
+          <w:sz w:val="32"/>
+          <w:szCs w:val="32"/>
           <w:lang w:val="en-GB"/>
         </w:rPr>
         <w:t xml:space="preserve">: </w:t>
       </w:r>
-      <w:r>
-        <w:rPr>
-          <w:rFonts w:ascii="Helvetica" w:eastAsia="Times New Roman" w:hAnsi="Helvetica" w:cs="Times New Roman"/>
-          <w:sz w:val="40"/>
-          <w:szCs w:val="40"/>
+    </w:p>
+    <w:p>
+      <w:pPr>
+        <w:ind w:left="3261"/>
+        <w:rPr>
+          <w:rFonts w:ascii="Helvetica" w:eastAsia="Times New Roman" w:hAnsi="Helvetica" w:cs="Times New Roman"/>
+          <w:sz w:val="32"/>
+          <w:szCs w:val="32"/>
+          <w:lang w:val="en-GB"/>
+        </w:rPr>
+      </w:pPr>
+      <w:r>
+        <w:rPr>
+          <w:rFonts w:ascii="Helvetica" w:eastAsia="Times New Roman" w:hAnsi="Helvetica" w:cs="Times New Roman"/>
+          <w:sz w:val="32"/>
+          <w:szCs w:val="32"/>
           <w:lang w:val="en-GB"/>
         </w:rPr>
         <w:t xml:space="preserve">Luciano </w:t>
@@ -527,8 +541,8 @@
       <w:r>
         <w:rPr>
           <w:rFonts w:ascii="Helvetica" w:eastAsia="Times New Roman" w:hAnsi="Helvetica" w:cs="Times New Roman"/>
-          <w:sz w:val="40"/>
-          <w:szCs w:val="40"/>
+          <w:sz w:val="32"/>
+          <w:szCs w:val="32"/>
           <w:lang w:val="en-GB"/>
         </w:rPr>
         <w:t>García-Bañuelos</w:t>
@@ -584,19 +598,10 @@
           <w:rFonts w:ascii="Helvetica" w:eastAsia="Times New Roman" w:hAnsi="Helvetica" w:cs="Times New Roman"/>
           <w:sz w:val="36"/>
           <w:szCs w:val="36"/>
-          <w:lang w:val="en-GB"/>
-        </w:rPr>
-      </w:pPr>
-    </w:p>
-    <w:p>
-      <w:pPr>
-        <w:jc w:val="center"/>
-        <w:rPr>
-          <w:rFonts w:ascii="Helvetica" w:eastAsia="Times New Roman" w:hAnsi="Helvetica" w:cs="Times New Roman"/>
-          <w:sz w:val="36"/>
-          <w:szCs w:val="36"/>
-        </w:rPr>
-      </w:pPr>
+        </w:rPr>
+      </w:pPr>
+      <w:bookmarkStart w:id="0" w:name="_GoBack"/>
+      <w:bookmarkEnd w:id="0"/>
       <w:r>
         <w:rPr>
           <w:rFonts w:ascii="Helvetica" w:eastAsia="Times New Roman" w:hAnsi="Helvetica" w:cs="Times New Roman"/>
@@ -697,7 +702,7 @@
             <w:rPr>
               <w:noProof/>
             </w:rPr>
-            <w:instrText xml:space="preserve"> PAGEREF _Toc388305585 \h </w:instrText>
+            <w:instrText xml:space="preserve"> PAGEREF _Toc388466994 \h </w:instrText>
           </w:r>
           <w:r>
             <w:rPr>
@@ -760,7 +765,7 @@
             <w:rPr>
               <w:noProof/>
             </w:rPr>
-            <w:instrText xml:space="preserve"> PAGEREF _Toc388305586 \h </w:instrText>
+            <w:instrText xml:space="preserve"> PAGEREF _Toc388466995 \h </w:instrText>
           </w:r>
           <w:r>
             <w:rPr>
@@ -822,7 +827,7 @@
             <w:rPr>
               <w:noProof/>
             </w:rPr>
-            <w:instrText xml:space="preserve"> PAGEREF _Toc388305587 \h </w:instrText>
+            <w:instrText xml:space="preserve"> PAGEREF _Toc388466996 \h </w:instrText>
           </w:r>
           <w:r>
             <w:rPr>
@@ -884,7 +889,7 @@
             <w:rPr>
               <w:noProof/>
             </w:rPr>
-            <w:instrText xml:space="preserve"> PAGEREF _Toc388305588 \h </w:instrText>
+            <w:instrText xml:space="preserve"> PAGEREF _Toc388466997 \h </w:instrText>
           </w:r>
           <w:r>
             <w:rPr>
@@ -901,7 +906,7 @@
             <w:rPr>
               <w:noProof/>
             </w:rPr>
-            <w:t>4</w:t>
+            <w:t>5</w:t>
           </w:r>
           <w:r>
             <w:rPr>
@@ -946,7 +951,7 @@
             <w:rPr>
               <w:noProof/>
             </w:rPr>
-            <w:instrText xml:space="preserve"> PAGEREF _Toc388305589 \h </w:instrText>
+            <w:instrText xml:space="preserve"> PAGEREF _Toc388466998 \h </w:instrText>
           </w:r>
           <w:r>
             <w:rPr>
@@ -963,7 +968,7 @@
             <w:rPr>
               <w:noProof/>
             </w:rPr>
-            <w:t>5</w:t>
+            <w:t>6</w:t>
           </w:r>
           <w:r>
             <w:rPr>
@@ -1008,7 +1013,7 @@
             <w:rPr>
               <w:noProof/>
             </w:rPr>
-            <w:instrText xml:space="preserve"> PAGEREF _Toc388305590 \h </w:instrText>
+            <w:instrText xml:space="preserve"> PAGEREF _Toc388466999 \h </w:instrText>
           </w:r>
           <w:r>
             <w:rPr>
@@ -1025,7 +1030,7 @@
             <w:rPr>
               <w:noProof/>
             </w:rPr>
-            <w:t>6</w:t>
+            <w:t>8</w:t>
           </w:r>
           <w:r>
             <w:rPr>
@@ -1071,7 +1076,7 @@
             <w:rPr>
               <w:noProof/>
             </w:rPr>
-            <w:instrText xml:space="preserve"> PAGEREF _Toc388305591 \h </w:instrText>
+            <w:instrText xml:space="preserve"> PAGEREF _Toc388467000 \h </w:instrText>
           </w:r>
           <w:r>
             <w:rPr>
@@ -1088,7 +1093,7 @@
             <w:rPr>
               <w:noProof/>
             </w:rPr>
-            <w:t>7</w:t>
+            <w:t>9</w:t>
           </w:r>
           <w:r>
             <w:rPr>
@@ -1134,7 +1139,7 @@
             <w:rPr>
               <w:noProof/>
             </w:rPr>
-            <w:instrText xml:space="preserve"> PAGEREF _Toc388305592 \h </w:instrText>
+            <w:instrText xml:space="preserve"> PAGEREF _Toc388467001 \h </w:instrText>
           </w:r>
           <w:r>
             <w:rPr>
@@ -1151,7 +1156,7 @@
             <w:rPr>
               <w:noProof/>
             </w:rPr>
-            <w:t>8</w:t>
+            <w:t>10</w:t>
           </w:r>
           <w:r>
             <w:rPr>
@@ -1194,11 +1199,11 @@
       <w:pPr>
         <w:pStyle w:val="Heading1"/>
       </w:pPr>
-      <w:bookmarkStart w:id="0" w:name="_Toc388305585"/>
+      <w:bookmarkStart w:id="1" w:name="_Toc388466994"/>
       <w:r>
         <w:t>Introduction</w:t>
       </w:r>
-      <w:bookmarkEnd w:id="0"/>
+      <w:bookmarkEnd w:id="1"/>
     </w:p>
     <w:p/>
     <w:p/>
@@ -1235,7 +1240,7 @@
       <w:pPr>
         <w:pStyle w:val="Heading1"/>
       </w:pPr>
-      <w:bookmarkStart w:id="1" w:name="_Toc388305586"/>
+      <w:bookmarkStart w:id="2" w:name="_Toc388466995"/>
       <w:r>
         <w:t xml:space="preserve">Part I: </w:t>
       </w:r>
@@ -1243,7 +1248,7 @@
       <w:r>
         <w:t>BuildIt</w:t>
       </w:r>
-      <w:bookmarkEnd w:id="1"/>
+      <w:bookmarkEnd w:id="2"/>
       <w:proofErr w:type="spellEnd"/>
     </w:p>
     <w:p/>
@@ -1272,11 +1277,11 @@
       <w:pPr>
         <w:pStyle w:val="Heading2"/>
       </w:pPr>
-      <w:bookmarkStart w:id="2" w:name="_Toc388305587"/>
+      <w:bookmarkStart w:id="3" w:name="_Toc388466996"/>
       <w:r>
         <w:t>Domain model</w:t>
       </w:r>
-      <w:bookmarkEnd w:id="2"/>
+      <w:bookmarkEnd w:id="3"/>
     </w:p>
     <w:p/>
     <w:p>
@@ -1389,9 +1394,9 @@
           <w:szCs w:val="22"/>
         </w:rPr>
         <w:drawing>
-          <wp:inline distT="0" distB="0" distL="0" distR="0" wp14:anchorId="4C2653B1" wp14:editId="2A4E08F2">
-            <wp:extent cx="6388100" cy="5627019"/>
-            <wp:effectExtent l="0" t="0" r="0" b="12065"/>
+          <wp:inline distT="0" distB="0" distL="0" distR="0" wp14:anchorId="4C2653B1" wp14:editId="73140647">
+            <wp:extent cx="6279969" cy="6996640"/>
+            <wp:effectExtent l="0" t="0" r="0" b="0"/>
             <wp:docPr id="2" name="Picture 2"/>
             <wp:cNvGraphicFramePr>
               <a:graphicFrameLocks xmlns:a="http://schemas.openxmlformats.org/drawingml/2006/main" noChangeAspect="1"/>
@@ -1418,7 +1423,7 @@
                   <pic:spPr>
                     <a:xfrm>
                       <a:off x="0" y="0"/>
-                      <a:ext cx="6389859" cy="5628569"/>
+                      <a:ext cx="6279969" cy="6996640"/>
                     </a:xfrm>
                     <a:prstGeom prst="rect">
                       <a:avLst/>
@@ -1441,8 +1446,8 @@
           <w:szCs w:val="22"/>
         </w:rPr>
       </w:pPr>
-      <w:bookmarkStart w:id="3" w:name="_Ref387940685"/>
-      <w:bookmarkStart w:id="4" w:name="_Ref387940668"/>
+      <w:bookmarkStart w:id="4" w:name="_Ref387940685"/>
+      <w:bookmarkStart w:id="5" w:name="_Ref387940668"/>
       <w:r>
         <w:t xml:space="preserve">Figure </w:t>
       </w:r>
@@ -1454,11 +1459,11 @@
           <w:t>1</w:t>
         </w:r>
       </w:fldSimple>
-      <w:bookmarkEnd w:id="3"/>
+      <w:bookmarkEnd w:id="4"/>
       <w:r>
         <w:t xml:space="preserve"> </w:t>
       </w:r>
-      <w:bookmarkEnd w:id="4"/>
+      <w:bookmarkEnd w:id="5"/>
       <w:proofErr w:type="spellStart"/>
       <w:r>
         <w:t>BuildIt</w:t>
@@ -1487,15 +1492,6 @@
           <w:szCs w:val="22"/>
         </w:rPr>
       </w:pPr>
-      <w:r>
-        <w:rPr>
-          <w:rFonts w:ascii="Arial" w:eastAsia="Times New Roman" w:hAnsi="Arial" w:cs="Arial"/>
-          <w:color w:val="333333"/>
-          <w:sz w:val="22"/>
-          <w:szCs w:val="22"/>
-        </w:rPr>
-        <w:br w:type="page"/>
-      </w:r>
     </w:p>
     <w:p>
       <w:pPr>
@@ -1639,9 +1635,9 @@
           <w:szCs w:val="22"/>
         </w:rPr>
         <w:drawing>
-          <wp:inline distT="0" distB="0" distL="0" distR="0" wp14:anchorId="582C9454" wp14:editId="158823B1">
-            <wp:extent cx="4332084" cy="5486400"/>
-            <wp:effectExtent l="0" t="0" r="11430" b="0"/>
+          <wp:inline distT="0" distB="0" distL="0" distR="0" wp14:anchorId="582C9454" wp14:editId="094C2BE7">
+            <wp:extent cx="5937069" cy="6548852"/>
+            <wp:effectExtent l="0" t="0" r="6985" b="4445"/>
             <wp:docPr id="1" name="Picture 1"/>
             <wp:cNvGraphicFramePr>
               <a:graphicFrameLocks xmlns:a="http://schemas.openxmlformats.org/drawingml/2006/main" noChangeAspect="1"/>
@@ -1668,7 +1664,7 @@
                   <pic:spPr>
                     <a:xfrm>
                       <a:off x="0" y="0"/>
-                      <a:ext cx="4332811" cy="5487321"/>
+                      <a:ext cx="5937988" cy="6549865"/>
                     </a:xfrm>
                     <a:prstGeom prst="rect">
                       <a:avLst/>
@@ -1691,7 +1687,7 @@
           <w:szCs w:val="22"/>
         </w:rPr>
       </w:pPr>
-      <w:bookmarkStart w:id="5" w:name="_Ref388439171"/>
+      <w:bookmarkStart w:id="6" w:name="_Ref388439171"/>
       <w:r>
         <w:t xml:space="preserve">Figure </w:t>
       </w:r>
@@ -1703,7 +1699,7 @@
           <w:t>2</w:t>
         </w:r>
       </w:fldSimple>
-      <w:bookmarkEnd w:id="5"/>
+      <w:bookmarkEnd w:id="6"/>
       <w:r>
         <w:t xml:space="preserve"> </w:t>
       </w:r>
@@ -1728,11 +1724,11 @@
       <w:pPr>
         <w:pStyle w:val="Heading2"/>
       </w:pPr>
-      <w:bookmarkStart w:id="6" w:name="_Toc388305588"/>
+      <w:bookmarkStart w:id="7" w:name="_Toc388466997"/>
       <w:r>
         <w:t>Resource model</w:t>
       </w:r>
-      <w:bookmarkEnd w:id="6"/>
+      <w:bookmarkEnd w:id="7"/>
     </w:p>
     <w:p>
       <w:pPr>
@@ -1781,7 +1777,7 @@
         <w:rPr>
           <w:noProof/>
         </w:rPr>
-        <w:t>2</w:t>
+        <w:t>3</w:t>
       </w:r>
       <w:r>
         <w:fldChar w:fldCharType="end"/>
@@ -1802,6 +1798,7 @@
     <w:p>
       <w:pPr>
         <w:keepNext/>
+        <w:ind w:left="-284"/>
       </w:pPr>
       <w:r>
         <w:rPr>
@@ -1812,9 +1809,9 @@
           <w:szCs w:val="22"/>
         </w:rPr>
         <w:drawing>
-          <wp:inline distT="0" distB="0" distL="0" distR="0" wp14:anchorId="0EEF1D28" wp14:editId="6777BD2B">
-            <wp:extent cx="6074112" cy="4029529"/>
-            <wp:effectExtent l="0" t="0" r="0" b="9525"/>
+          <wp:inline distT="0" distB="0" distL="0" distR="0" wp14:anchorId="0EEF1D28" wp14:editId="551B10BE">
+            <wp:extent cx="6219233" cy="7283636"/>
+            <wp:effectExtent l="0" t="0" r="3810" b="6350"/>
             <wp:docPr id="3" name="Picture 3"/>
             <wp:cNvGraphicFramePr>
               <a:graphicFrameLocks xmlns:a="http://schemas.openxmlformats.org/drawingml/2006/main" noChangeAspect="1"/>
@@ -1841,7 +1838,7 @@
                   <pic:spPr>
                     <a:xfrm>
                       <a:off x="0" y="0"/>
-                      <a:ext cx="6075555" cy="4030486"/>
+                      <a:ext cx="6221089" cy="7285810"/>
                     </a:xfrm>
                     <a:prstGeom prst="rect">
                       <a:avLst/>
@@ -1864,7 +1861,7 @@
           <w:szCs w:val="22"/>
         </w:rPr>
       </w:pPr>
-      <w:bookmarkStart w:id="7" w:name="_Ref387945615"/>
+      <w:bookmarkStart w:id="8" w:name="_Ref387945615"/>
       <w:r>
         <w:t xml:space="preserve">Figure </w:t>
       </w:r>
@@ -1876,7 +1873,7 @@
           <w:t>3</w:t>
         </w:r>
       </w:fldSimple>
-      <w:bookmarkEnd w:id="7"/>
+      <w:bookmarkEnd w:id="8"/>
       <w:r>
         <w:t xml:space="preserve"> </w:t>
       </w:r>
@@ -1901,14 +1898,14 @@
       <w:pPr>
         <w:pStyle w:val="Heading2"/>
       </w:pPr>
-      <w:bookmarkStart w:id="8" w:name="_Toc388305589"/>
+      <w:bookmarkStart w:id="9" w:name="_Toc388466998"/>
       <w:r>
         <w:t>State model</w:t>
       </w:r>
       <w:r>
         <w:t>s</w:t>
       </w:r>
-      <w:bookmarkEnd w:id="8"/>
+      <w:bookmarkEnd w:id="9"/>
     </w:p>
     <w:p/>
     <w:p>
@@ -1921,9 +1918,9 @@
           <w:noProof/>
         </w:rPr>
         <w:drawing>
-          <wp:inline distT="0" distB="0" distL="0" distR="0" wp14:anchorId="0F3561CE" wp14:editId="122238CA">
-            <wp:extent cx="6049932" cy="3276600"/>
-            <wp:effectExtent l="0" t="0" r="0" b="0"/>
+          <wp:inline distT="0" distB="0" distL="0" distR="0" wp14:anchorId="0F3561CE" wp14:editId="3CB657F9">
+            <wp:extent cx="6005649" cy="4386150"/>
+            <wp:effectExtent l="0" t="0" r="0" b="8255"/>
             <wp:docPr id="5" name="Picture 5"/>
             <wp:cNvGraphicFramePr>
               <a:graphicFrameLocks xmlns:a="http://schemas.openxmlformats.org/drawingml/2006/main" noChangeAspect="1"/>
@@ -1950,7 +1947,7 @@
                   <pic:spPr>
                     <a:xfrm>
                       <a:off x="0" y="0"/>
-                      <a:ext cx="6050593" cy="3276958"/>
+                      <a:ext cx="6006777" cy="4386974"/>
                     </a:xfrm>
                     <a:prstGeom prst="rect">
                       <a:avLst/>
@@ -1967,7 +1964,7 @@
       <w:pPr>
         <w:pStyle w:val="Caption"/>
       </w:pPr>
-      <w:bookmarkStart w:id="9" w:name="_Ref388276804"/>
+      <w:bookmarkStart w:id="10" w:name="_Ref388276804"/>
       <w:r>
         <w:t xml:space="preserve">Figure </w:t>
       </w:r>
@@ -1979,7 +1976,7 @@
           <w:t>4</w:t>
         </w:r>
       </w:fldSimple>
-      <w:bookmarkEnd w:id="9"/>
+      <w:bookmarkEnd w:id="10"/>
       <w:proofErr w:type="gramStart"/>
       <w:r>
         <w:t xml:space="preserve"> </w:t>
@@ -2089,7 +2086,7 @@
       <w:pPr>
         <w:pStyle w:val="Caption"/>
       </w:pPr>
-      <w:bookmarkStart w:id="10" w:name="_Ref388447496"/>
+      <w:bookmarkStart w:id="11" w:name="_Ref388447496"/>
       <w:r>
         <w:t xml:space="preserve">Figure </w:t>
       </w:r>
@@ -2101,7 +2098,7 @@
           <w:t>5</w:t>
         </w:r>
       </w:fldSimple>
-      <w:bookmarkEnd w:id="10"/>
+      <w:bookmarkEnd w:id="11"/>
       <w:proofErr w:type="gramStart"/>
       <w:r>
         <w:t xml:space="preserve"> State model</w:t>
@@ -2137,8 +2134,6 @@
       <w:r>
         <w:fldChar w:fldCharType="end"/>
       </w:r>
-      <w:bookmarkStart w:id="11" w:name="_GoBack"/>
-      <w:bookmarkEnd w:id="11"/>
       <w:r>
         <w:t>.</w:t>
       </w:r>
@@ -2152,9 +2147,9 @@
           <w:noProof/>
         </w:rPr>
         <w:drawing>
-          <wp:inline distT="0" distB="0" distL="0" distR="0" wp14:anchorId="7C726895" wp14:editId="7F658235">
-            <wp:extent cx="5270500" cy="5125720"/>
-            <wp:effectExtent l="0" t="0" r="12700" b="5080"/>
+          <wp:inline distT="0" distB="0" distL="0" distR="0" wp14:anchorId="7C726895" wp14:editId="1E7D9114">
+            <wp:extent cx="5866439" cy="5705203"/>
+            <wp:effectExtent l="0" t="0" r="1270" b="10160"/>
             <wp:docPr id="4" name="Picture 4"/>
             <wp:cNvGraphicFramePr>
               <a:graphicFrameLocks xmlns:a="http://schemas.openxmlformats.org/drawingml/2006/main" noChangeAspect="1"/>
@@ -2181,7 +2176,7 @@
                   <pic:spPr>
                     <a:xfrm>
                       <a:off x="0" y="0"/>
-                      <a:ext cx="5270500" cy="5125720"/>
+                      <a:ext cx="5868064" cy="5706783"/>
                     </a:xfrm>
                     <a:prstGeom prst="rect">
                       <a:avLst/>
@@ -2248,7 +2243,7 @@
         <w:rPr>
           <w:noProof/>
         </w:rPr>
-        <w:t>5</w:t>
+        <w:t>6</w:t>
       </w:r>
       <w:r>
         <w:fldChar w:fldCharType="end"/>
@@ -2264,7 +2259,7 @@
       <w:pPr>
         <w:pStyle w:val="Heading2"/>
       </w:pPr>
-      <w:bookmarkStart w:id="13" w:name="_Toc388305590"/>
+      <w:bookmarkStart w:id="13" w:name="_Toc388466999"/>
       <w:r>
         <w:t>Apiary blueprint</w:t>
       </w:r>
@@ -2300,6 +2295,510 @@
     </w:p>
     <w:p/>
     <w:p>
+      <w:proofErr w:type="spellStart"/>
+      <w:r>
+        <w:t>BuildIt</w:t>
+      </w:r>
+      <w:proofErr w:type="spellEnd"/>
+      <w:r>
+        <w:t xml:space="preserve"> API exposes the following endpoints, with their function described:</w:t>
+      </w:r>
+    </w:p>
+    <w:p>
+      <w:pPr>
+        <w:pStyle w:val="ListParagraph"/>
+        <w:numPr>
+          <w:ilvl w:val="0"/>
+          <w:numId w:val="2"/>
+        </w:numPr>
+      </w:pPr>
+      <w:r>
+        <w:t>(CC1)</w:t>
+      </w:r>
+      <w:r>
+        <w:t xml:space="preserve"> </w:t>
+      </w:r>
+      <w:r>
+        <w:t>Create Plant Hire Request (PHR)</w:t>
+      </w:r>
+    </w:p>
+    <w:p>
+      <w:pPr>
+        <w:pStyle w:val="ListParagraph"/>
+        <w:numPr>
+          <w:ilvl w:val="1"/>
+          <w:numId w:val="2"/>
+        </w:numPr>
+      </w:pPr>
+      <w:r>
+        <w:t xml:space="preserve">Query plants catalog - site engineer can </w:t>
+      </w:r>
+      <w:r>
+        <w:t xml:space="preserve">thereafter </w:t>
+      </w:r>
+      <w:r>
+        <w:t>pick a plant to rent;</w:t>
+      </w:r>
+    </w:p>
+    <w:p>
+      <w:pPr>
+        <w:pStyle w:val="ListParagraph"/>
+        <w:numPr>
+          <w:ilvl w:val="1"/>
+          <w:numId w:val="2"/>
+        </w:numPr>
+      </w:pPr>
+      <w:r>
+        <w:t>Retrieve list of construction</w:t>
+      </w:r>
+      <w:r>
+        <w:t xml:space="preserve"> sites</w:t>
+      </w:r>
+      <w:r>
+        <w:t>;</w:t>
+      </w:r>
+    </w:p>
+    <w:p>
+      <w:pPr>
+        <w:pStyle w:val="ListParagraph"/>
+        <w:numPr>
+          <w:ilvl w:val="1"/>
+          <w:numId w:val="2"/>
+        </w:numPr>
+      </w:pPr>
+      <w:r>
+        <w:t>Create Plant Hire Request</w:t>
+      </w:r>
+      <w:r>
+        <w:t xml:space="preserve"> (PHR)</w:t>
+      </w:r>
+      <w:r>
+        <w:t xml:space="preserve"> – by site engineer</w:t>
+      </w:r>
+      <w:r>
+        <w:t xml:space="preserve">, </w:t>
+      </w:r>
+      <w:r>
+        <w:t xml:space="preserve">JSON payload </w:t>
+      </w:r>
+      <w:r>
+        <w:t>contains:</w:t>
+      </w:r>
+    </w:p>
+    <w:p>
+      <w:pPr>
+        <w:pStyle w:val="ListParagraph"/>
+        <w:numPr>
+          <w:ilvl w:val="2"/>
+          <w:numId w:val="2"/>
+        </w:numPr>
+      </w:pPr>
+      <w:r>
+        <w:t xml:space="preserve">Plant ID with </w:t>
+      </w:r>
+      <w:r>
+        <w:t>corresponding</w:t>
+      </w:r>
+      <w:r>
+        <w:t xml:space="preserve"> supplier ID</w:t>
+      </w:r>
+      <w:r>
+        <w:t xml:space="preserve"> (both can be retrieved from the chosen plant’s data transfer</w:t>
+      </w:r>
+      <w:r>
+        <w:t xml:space="preserve">, for end-user the supplier is </w:t>
+      </w:r>
+      <w:r>
+        <w:t xml:space="preserve">quite </w:t>
+      </w:r>
+      <w:r>
+        <w:t>transparent</w:t>
+      </w:r>
+      <w:r>
+        <w:t xml:space="preserve"> in here</w:t>
+      </w:r>
+      <w:r>
+        <w:t>)</w:t>
+      </w:r>
+      <w:r>
+        <w:t>;</w:t>
+      </w:r>
+    </w:p>
+    <w:p>
+      <w:pPr>
+        <w:pStyle w:val="ListParagraph"/>
+        <w:numPr>
+          <w:ilvl w:val="2"/>
+          <w:numId w:val="2"/>
+        </w:numPr>
+      </w:pPr>
+      <w:r>
+        <w:t>Construction site</w:t>
+      </w:r>
+      <w:r>
+        <w:t xml:space="preserve"> (e.g. site engineer can select a site from drop-down in a plant hire request form)</w:t>
+      </w:r>
+    </w:p>
+    <w:p>
+      <w:pPr>
+        <w:pStyle w:val="ListParagraph"/>
+        <w:numPr>
+          <w:ilvl w:val="2"/>
+          <w:numId w:val="2"/>
+        </w:numPr>
+      </w:pPr>
+      <w:r>
+        <w:t>Rental period</w:t>
+      </w:r>
+      <w:r>
+        <w:t xml:space="preserve"> </w:t>
+      </w:r>
+    </w:p>
+    <w:p>
+      <w:pPr>
+        <w:pStyle w:val="ListParagraph"/>
+        <w:numPr>
+          <w:ilvl w:val="0"/>
+          <w:numId w:val="2"/>
+        </w:numPr>
+      </w:pPr>
+      <w:r>
+        <w:t>View all PHRs</w:t>
+      </w:r>
+      <w:r>
+        <w:t xml:space="preserve"> / </w:t>
+      </w:r>
+      <w:r>
+        <w:t xml:space="preserve">(CC4) </w:t>
+      </w:r>
+      <w:r>
+        <w:t xml:space="preserve">one </w:t>
+      </w:r>
+      <w:r>
+        <w:t>PHR by ID</w:t>
+      </w:r>
+      <w:r>
+        <w:t xml:space="preserve"> – both site and works engineer;</w:t>
+      </w:r>
+    </w:p>
+    <w:p>
+      <w:pPr>
+        <w:pStyle w:val="ListParagraph"/>
+        <w:numPr>
+          <w:ilvl w:val="0"/>
+          <w:numId w:val="2"/>
+        </w:numPr>
+      </w:pPr>
+      <w:r>
+        <w:t xml:space="preserve">(CC2, CC5) </w:t>
+      </w:r>
+      <w:r>
+        <w:t>Modify PHR</w:t>
+      </w:r>
+      <w:r>
+        <w:t xml:space="preserve"> by ID</w:t>
+      </w:r>
+      <w:r>
+        <w:t xml:space="preserve"> – both</w:t>
+      </w:r>
+      <w:r>
+        <w:t xml:space="preserve"> engineers</w:t>
+      </w:r>
+      <w:r>
+        <w:t>;</w:t>
+      </w:r>
+    </w:p>
+    <w:p>
+      <w:pPr>
+        <w:pStyle w:val="ListParagraph"/>
+        <w:numPr>
+          <w:ilvl w:val="0"/>
+          <w:numId w:val="2"/>
+        </w:numPr>
+      </w:pPr>
+      <w:r>
+        <w:t>Trigger operation on PHR:</w:t>
+      </w:r>
+    </w:p>
+    <w:p>
+      <w:pPr>
+        <w:pStyle w:val="ListParagraph"/>
+        <w:numPr>
+          <w:ilvl w:val="1"/>
+          <w:numId w:val="2"/>
+        </w:numPr>
+      </w:pPr>
+      <w:r>
+        <w:t xml:space="preserve">(CC5) </w:t>
+      </w:r>
+      <w:r>
+        <w:t>Accept/reject</w:t>
+      </w:r>
+      <w:r>
+        <w:t xml:space="preserve"> – by works engineer;</w:t>
+      </w:r>
+    </w:p>
+    <w:p>
+      <w:pPr>
+        <w:pStyle w:val="ListParagraph"/>
+        <w:numPr>
+          <w:ilvl w:val="1"/>
+          <w:numId w:val="2"/>
+        </w:numPr>
+      </w:pPr>
+      <w:r>
+        <w:t xml:space="preserve">(CC3) </w:t>
+      </w:r>
+      <w:r>
+        <w:t>cancel</w:t>
+      </w:r>
+      <w:r>
+        <w:t xml:space="preserve"> - by </w:t>
+      </w:r>
+      <w:r>
+        <w:t>s</w:t>
+      </w:r>
+      <w:r>
+        <w:t>ite engineer</w:t>
+      </w:r>
+      <w:r>
+        <w:t>;</w:t>
+      </w:r>
+    </w:p>
+    <w:p>
+      <w:pPr>
+        <w:pStyle w:val="ListParagraph"/>
+        <w:numPr>
+          <w:ilvl w:val="1"/>
+          <w:numId w:val="2"/>
+        </w:numPr>
+      </w:pPr>
+      <w:r>
+        <w:t>Comment</w:t>
+      </w:r>
+      <w:r>
+        <w:t xml:space="preserve"> – both engineers;</w:t>
+      </w:r>
+    </w:p>
+    <w:p>
+      <w:pPr>
+        <w:pStyle w:val="ListParagraph"/>
+        <w:numPr>
+          <w:ilvl w:val="1"/>
+          <w:numId w:val="2"/>
+        </w:numPr>
+      </w:pPr>
+      <w:r>
+        <w:t xml:space="preserve">(CC8) </w:t>
+      </w:r>
+      <w:r>
+        <w:t>Request extension</w:t>
+      </w:r>
+      <w:r>
+        <w:t xml:space="preserve"> – by site</w:t>
+      </w:r>
+      <w:r>
+        <w:t xml:space="preserve"> engineer;</w:t>
+      </w:r>
+    </w:p>
+    <w:p>
+      <w:pPr>
+        <w:pStyle w:val="ListParagraph"/>
+        <w:numPr>
+          <w:ilvl w:val="0"/>
+          <w:numId w:val="2"/>
+        </w:numPr>
+      </w:pPr>
+      <w:r>
+        <w:t xml:space="preserve">(CC7) </w:t>
+      </w:r>
+      <w:r>
+        <w:t>View all Purchase Orders (PO)</w:t>
+      </w:r>
+      <w:r>
+        <w:t xml:space="preserve"> – both</w:t>
+      </w:r>
+      <w:r>
+        <w:t xml:space="preserve"> engineers</w:t>
+      </w:r>
+      <w:r>
+        <w:t>;</w:t>
+      </w:r>
+    </w:p>
+    <w:p>
+      <w:pPr>
+        <w:pStyle w:val="ListParagraph"/>
+        <w:numPr>
+          <w:ilvl w:val="0"/>
+          <w:numId w:val="2"/>
+        </w:numPr>
+      </w:pPr>
+      <w:r>
+        <w:t xml:space="preserve">Calls from external partner </w:t>
+      </w:r>
+      <w:proofErr w:type="spellStart"/>
+      <w:r>
+        <w:t>RentIt</w:t>
+      </w:r>
+      <w:proofErr w:type="spellEnd"/>
+      <w:r>
+        <w:t>:</w:t>
+      </w:r>
+    </w:p>
+    <w:p>
+      <w:pPr>
+        <w:pStyle w:val="ListParagraph"/>
+        <w:numPr>
+          <w:ilvl w:val="1"/>
+          <w:numId w:val="2"/>
+        </w:numPr>
+      </w:pPr>
+      <w:r>
+        <w:t xml:space="preserve">(CC6) </w:t>
+      </w:r>
+      <w:r>
+        <w:t xml:space="preserve">Receive </w:t>
+      </w:r>
+      <w:r>
+        <w:t xml:space="preserve">PHR status </w:t>
+      </w:r>
+      <w:r>
+        <w:t>update callback</w:t>
+      </w:r>
+      <w:r>
+        <w:t xml:space="preserve"> -</w:t>
+      </w:r>
+      <w:r>
+        <w:t xml:space="preserve"> from integrated </w:t>
+      </w:r>
+      <w:proofErr w:type="spellStart"/>
+      <w:r>
+        <w:t>RentIt</w:t>
+      </w:r>
+      <w:proofErr w:type="spellEnd"/>
+      <w:r>
+        <w:t xml:space="preserve"> partner</w:t>
+      </w:r>
+      <w:r>
+        <w:t>;</w:t>
+      </w:r>
+    </w:p>
+    <w:p>
+      <w:pPr>
+        <w:pStyle w:val="ListParagraph"/>
+        <w:numPr>
+          <w:ilvl w:val="1"/>
+          <w:numId w:val="2"/>
+        </w:numPr>
+      </w:pPr>
+      <w:r>
+        <w:t xml:space="preserve">(CC8) Receive extension status update </w:t>
+      </w:r>
+      <w:r>
+        <w:t xml:space="preserve">callback </w:t>
+      </w:r>
+      <w:r>
+        <w:t xml:space="preserve">- </w:t>
+      </w:r>
+      <w:r>
+        <w:t xml:space="preserve">from integrated </w:t>
+      </w:r>
+      <w:proofErr w:type="spellStart"/>
+      <w:r>
+        <w:t>RentIt</w:t>
+      </w:r>
+      <w:proofErr w:type="spellEnd"/>
+      <w:r>
+        <w:t xml:space="preserve"> partner;</w:t>
+      </w:r>
+    </w:p>
+    <w:p>
+      <w:pPr>
+        <w:pStyle w:val="ListParagraph"/>
+        <w:numPr>
+          <w:ilvl w:val="1"/>
+          <w:numId w:val="2"/>
+        </w:numPr>
+      </w:pPr>
+      <w:r>
+        <w:t>(CC9</w:t>
+      </w:r>
+      <w:r>
+        <w:t>, CC10</w:t>
+      </w:r>
+      <w:r>
+        <w:t xml:space="preserve">) </w:t>
+      </w:r>
+      <w:r>
+        <w:t xml:space="preserve">Receive invoice </w:t>
+      </w:r>
+      <w:r>
+        <w:t xml:space="preserve">- </w:t>
+      </w:r>
+      <w:r>
+        <w:t xml:space="preserve">from integrated </w:t>
+      </w:r>
+      <w:proofErr w:type="spellStart"/>
+      <w:r>
+        <w:t>RentIt</w:t>
+      </w:r>
+      <w:proofErr w:type="spellEnd"/>
+      <w:r>
+        <w:t xml:space="preserve"> partner</w:t>
+      </w:r>
+      <w:r>
+        <w:t xml:space="preserve"> – it must contain the corresponding P</w:t>
+      </w:r>
+      <w:r>
+        <w:t>O ID;</w:t>
+      </w:r>
+    </w:p>
+    <w:p>
+      <w:pPr>
+        <w:pStyle w:val="ListParagraph"/>
+        <w:numPr>
+          <w:ilvl w:val="0"/>
+          <w:numId w:val="2"/>
+        </w:numPr>
+      </w:pPr>
+      <w:r>
+        <w:t>Retrieve all invoices, optionally filtering by status</w:t>
+      </w:r>
+      <w:r>
+        <w:t xml:space="preserve"> – so they could be approved;</w:t>
+      </w:r>
+    </w:p>
+    <w:p>
+      <w:pPr>
+        <w:pStyle w:val="ListParagraph"/>
+        <w:numPr>
+          <w:ilvl w:val="0"/>
+          <w:numId w:val="2"/>
+        </w:numPr>
+      </w:pPr>
+      <w:r>
+        <w:t xml:space="preserve">(C11) </w:t>
+      </w:r>
+      <w:r>
+        <w:t>Retrieve PO associated with an invoice</w:t>
+      </w:r>
+    </w:p>
+    <w:p>
+      <w:pPr>
+        <w:pStyle w:val="ListParagraph"/>
+        <w:numPr>
+          <w:ilvl w:val="0"/>
+          <w:numId w:val="2"/>
+        </w:numPr>
+      </w:pPr>
+      <w:r>
+        <w:t xml:space="preserve">(C11) </w:t>
+      </w:r>
+      <w:r>
+        <w:t>Approve/reject invoice</w:t>
+      </w:r>
+    </w:p>
+    <w:p>
       <w:pPr>
         <w:pStyle w:val="Heading2"/>
       </w:pPr>
@@ -2311,7 +2810,7 @@
       <w:pPr>
         <w:pStyle w:val="Heading1"/>
       </w:pPr>
-      <w:bookmarkStart w:id="14" w:name="_Toc388305591"/>
+      <w:bookmarkStart w:id="14" w:name="_Toc388467000"/>
       <w:r>
         <w:t xml:space="preserve">Part II: </w:t>
       </w:r>
@@ -2338,7 +2837,7 @@
       <w:pPr>
         <w:pStyle w:val="Heading1"/>
       </w:pPr>
-      <w:bookmarkStart w:id="15" w:name="_Toc388305592"/>
+      <w:bookmarkStart w:id="15" w:name="_Toc388467001"/>
       <w:r>
         <w:t>Summary</w:t>
       </w:r>
@@ -2427,7 +2926,7 @@
   <w:p>
     <w:pPr>
       <w:pStyle w:val="Footer"/>
-      <w:framePr w:wrap="around" w:vAnchor="text" w:hAnchor="page" w:x="5941" w:y="-10"/>
+      <w:framePr w:wrap="around" w:vAnchor="text" w:hAnchor="page" w:x="5941" w:y="-360"/>
       <w:rPr>
         <w:rStyle w:val="PageNumber"/>
       </w:rPr>
@@ -2455,7 +2954,7 @@
         <w:rStyle w:val="PageNumber"/>
         <w:noProof/>
       </w:rPr>
-      <w:t>6</w:t>
+      <w:t>10</w:t>
     </w:r>
     <w:r>
       <w:rPr>
@@ -2494,6 +2993,119 @@
 <file path=word/numbering.xml><?xml version="1.0" encoding="utf-8"?>
 <w:numbering xmlns:wpc="http://schemas.microsoft.com/office/word/2010/wordprocessingCanvas" xmlns:mo="http://schemas.microsoft.com/office/mac/office/2008/main" xmlns:mc="http://schemas.openxmlformats.org/markup-compatibility/2006" xmlns:mv="urn:schemas-microsoft-com:mac:vml" xmlns:o="urn:schemas-microsoft-com:office:office" xmlns:r="http://schemas.openxmlformats.org/officeDocument/2006/relationships" xmlns:m="http://schemas.openxmlformats.org/officeDocument/2006/math" xmlns:v="urn:schemas-microsoft-com:vml" xmlns:wp14="http://schemas.microsoft.com/office/word/2010/wordprocessingDrawing" xmlns:wp="http://schemas.openxmlformats.org/drawingml/2006/wordprocessingDrawing" xmlns:w10="urn:schemas-microsoft-com:office:word" xmlns:w="http://schemas.openxmlformats.org/wordprocessingml/2006/main" xmlns:w14="http://schemas.microsoft.com/office/word/2010/wordml" xmlns:wpg="http://schemas.microsoft.com/office/word/2010/wordprocessingGroup" xmlns:wpi="http://schemas.microsoft.com/office/word/2010/wordprocessingInk" xmlns:wne="http://schemas.microsoft.com/office/word/2006/wordml" xmlns:wps="http://schemas.microsoft.com/office/word/2010/wordprocessingShape" mc:Ignorable="w14 wp14">
   <w:abstractNum w:abstractNumId="0">
+    <w:nsid w:val="30BF5B9A"/>
+    <w:multiLevelType w:val="hybridMultilevel"/>
+    <w:tmpl w:val="EDE633DA"/>
+    <w:lvl w:ilvl="0" w:tplc="04090001">
+      <w:start w:val="1"/>
+      <w:numFmt w:val="bullet"/>
+      <w:lvlText w:val=""/>
+      <w:lvlJc w:val="left"/>
+      <w:pPr>
+        <w:ind w:left="720" w:hanging="360"/>
+      </w:pPr>
+      <w:rPr>
+        <w:rFonts w:ascii="Symbol" w:hAnsi="Symbol" w:hint="default"/>
+      </w:rPr>
+    </w:lvl>
+    <w:lvl w:ilvl="1" w:tplc="04090003">
+      <w:start w:val="1"/>
+      <w:numFmt w:val="bullet"/>
+      <w:lvlText w:val="o"/>
+      <w:lvlJc w:val="left"/>
+      <w:pPr>
+        <w:ind w:left="1440" w:hanging="360"/>
+      </w:pPr>
+      <w:rPr>
+        <w:rFonts w:ascii="Courier New" w:hAnsi="Courier New" w:hint="default"/>
+      </w:rPr>
+    </w:lvl>
+    <w:lvl w:ilvl="2" w:tplc="04090005">
+      <w:start w:val="1"/>
+      <w:numFmt w:val="bullet"/>
+      <w:lvlText w:val=""/>
+      <w:lvlJc w:val="left"/>
+      <w:pPr>
+        <w:ind w:left="2160" w:hanging="360"/>
+      </w:pPr>
+      <w:rPr>
+        <w:rFonts w:ascii="Wingdings" w:hAnsi="Wingdings" w:hint="default"/>
+      </w:rPr>
+    </w:lvl>
+    <w:lvl w:ilvl="3" w:tplc="04090001" w:tentative="1">
+      <w:start w:val="1"/>
+      <w:numFmt w:val="bullet"/>
+      <w:lvlText w:val=""/>
+      <w:lvlJc w:val="left"/>
+      <w:pPr>
+        <w:ind w:left="2880" w:hanging="360"/>
+      </w:pPr>
+      <w:rPr>
+        <w:rFonts w:ascii="Symbol" w:hAnsi="Symbol" w:hint="default"/>
+      </w:rPr>
+    </w:lvl>
+    <w:lvl w:ilvl="4" w:tplc="04090003" w:tentative="1">
+      <w:start w:val="1"/>
+      <w:numFmt w:val="bullet"/>
+      <w:lvlText w:val="o"/>
+      <w:lvlJc w:val="left"/>
+      <w:pPr>
+        <w:ind w:left="3600" w:hanging="360"/>
+      </w:pPr>
+      <w:rPr>
+        <w:rFonts w:ascii="Courier New" w:hAnsi="Courier New" w:hint="default"/>
+      </w:rPr>
+    </w:lvl>
+    <w:lvl w:ilvl="5" w:tplc="04090005" w:tentative="1">
+      <w:start w:val="1"/>
+      <w:numFmt w:val="bullet"/>
+      <w:lvlText w:val=""/>
+      <w:lvlJc w:val="left"/>
+      <w:pPr>
+        <w:ind w:left="4320" w:hanging="360"/>
+      </w:pPr>
+      <w:rPr>
+        <w:rFonts w:ascii="Wingdings" w:hAnsi="Wingdings" w:hint="default"/>
+      </w:rPr>
+    </w:lvl>
+    <w:lvl w:ilvl="6" w:tplc="04090001" w:tentative="1">
+      <w:start w:val="1"/>
+      <w:numFmt w:val="bullet"/>
+      <w:lvlText w:val=""/>
+      <w:lvlJc w:val="left"/>
+      <w:pPr>
+        <w:ind w:left="5040" w:hanging="360"/>
+      </w:pPr>
+      <w:rPr>
+        <w:rFonts w:ascii="Symbol" w:hAnsi="Symbol" w:hint="default"/>
+      </w:rPr>
+    </w:lvl>
+    <w:lvl w:ilvl="7" w:tplc="04090003" w:tentative="1">
+      <w:start w:val="1"/>
+      <w:numFmt w:val="bullet"/>
+      <w:lvlText w:val="o"/>
+      <w:lvlJc w:val="left"/>
+      <w:pPr>
+        <w:ind w:left="5760" w:hanging="360"/>
+      </w:pPr>
+      <w:rPr>
+        <w:rFonts w:ascii="Courier New" w:hAnsi="Courier New" w:hint="default"/>
+      </w:rPr>
+    </w:lvl>
+    <w:lvl w:ilvl="8" w:tplc="04090005" w:tentative="1">
+      <w:start w:val="1"/>
+      <w:numFmt w:val="bullet"/>
+      <w:lvlText w:val=""/>
+      <w:lvlJc w:val="left"/>
+      <w:pPr>
+        <w:ind w:left="6480" w:hanging="360"/>
+      </w:pPr>
+      <w:rPr>
+        <w:rFonts w:ascii="Wingdings" w:hAnsi="Wingdings" w:hint="default"/>
+      </w:rPr>
+    </w:lvl>
+  </w:abstractNum>
+  <w:abstractNum w:abstractNumId="1">
     <w:nsid w:val="60C53A6D"/>
     <w:multiLevelType w:val="multilevel"/>
     <w:tmpl w:val="0409001F"/>
@@ -2580,6 +3192,9 @@
     </w:lvl>
   </w:abstractNum>
   <w:num w:numId="1">
+    <w:abstractNumId w:val="1"/>
+  </w:num>
+  <w:num w:numId="2">
     <w:abstractNumId w:val="0"/>
   </w:num>
 </w:numbering>
@@ -4362,7 +4977,7 @@
 </file>
 
 <file path=customXml/itemProps1.xml><?xml version="1.0" encoding="utf-8"?>
-<ds:datastoreItem xmlns:ds="http://schemas.openxmlformats.org/officeDocument/2006/customXml" ds:itemID="{14C88A48-4BAB-5845-9E68-7BD5BBB9F16D}">
+<ds:datastoreItem xmlns:ds="http://schemas.openxmlformats.org/officeDocument/2006/customXml" ds:itemID="{67F1E258-3CDC-C140-852B-757FF5D7536A}">
   <ds:schemaRefs>
     <ds:schemaRef ds:uri="http://schemas.openxmlformats.org/officeDocument/2006/bibliography"/>
   </ds:schemaRefs>

</xml_diff>

<commit_message>
Revise BuildIt documentation, part III
</commit_message>
<xml_diff>
--- a/project/report/esi_project_report.docx
+++ b/project/report/esi_project_report.docx
@@ -600,8 +600,6 @@
           <w:szCs w:val="36"/>
         </w:rPr>
       </w:pPr>
-      <w:bookmarkStart w:id="0" w:name="_GoBack"/>
-      <w:bookmarkEnd w:id="0"/>
       <w:r>
         <w:rPr>
           <w:rFonts w:ascii="Helvetica" w:eastAsia="Times New Roman" w:hAnsi="Helvetica" w:cs="Times New Roman"/>
@@ -1199,11 +1197,11 @@
       <w:pPr>
         <w:pStyle w:val="Heading1"/>
       </w:pPr>
-      <w:bookmarkStart w:id="1" w:name="_Toc388466994"/>
+      <w:bookmarkStart w:id="0" w:name="_Toc388466994"/>
       <w:r>
         <w:t>Introduction</w:t>
       </w:r>
-      <w:bookmarkEnd w:id="1"/>
+      <w:bookmarkEnd w:id="0"/>
     </w:p>
     <w:p/>
     <w:p/>
@@ -1240,7 +1238,7 @@
       <w:pPr>
         <w:pStyle w:val="Heading1"/>
       </w:pPr>
-      <w:bookmarkStart w:id="2" w:name="_Toc388466995"/>
+      <w:bookmarkStart w:id="1" w:name="_Toc388466995"/>
       <w:r>
         <w:t xml:space="preserve">Part I: </w:t>
       </w:r>
@@ -1248,7 +1246,7 @@
       <w:r>
         <w:t>BuildIt</w:t>
       </w:r>
-      <w:bookmarkEnd w:id="2"/>
+      <w:bookmarkEnd w:id="1"/>
       <w:proofErr w:type="spellEnd"/>
     </w:p>
     <w:p/>
@@ -1277,11 +1275,11 @@
       <w:pPr>
         <w:pStyle w:val="Heading2"/>
       </w:pPr>
-      <w:bookmarkStart w:id="3" w:name="_Toc388466996"/>
+      <w:bookmarkStart w:id="2" w:name="_Toc388466996"/>
       <w:r>
         <w:t>Domain model</w:t>
       </w:r>
-      <w:bookmarkEnd w:id="3"/>
+      <w:bookmarkEnd w:id="2"/>
     </w:p>
     <w:p/>
     <w:p>
@@ -1394,8 +1392,8 @@
           <w:szCs w:val="22"/>
         </w:rPr>
         <w:drawing>
-          <wp:inline distT="0" distB="0" distL="0" distR="0" wp14:anchorId="4C2653B1" wp14:editId="73140647">
-            <wp:extent cx="6279969" cy="6996640"/>
+          <wp:inline distT="0" distB="0" distL="0" distR="0" wp14:anchorId="4C2653B1" wp14:editId="66E9CF0F">
+            <wp:extent cx="6049899" cy="6996640"/>
             <wp:effectExtent l="0" t="0" r="0" b="0"/>
             <wp:docPr id="2" name="Picture 2"/>
             <wp:cNvGraphicFramePr>
@@ -1423,7 +1421,7 @@
                   <pic:spPr>
                     <a:xfrm>
                       <a:off x="0" y="0"/>
-                      <a:ext cx="6279969" cy="6996640"/>
+                      <a:ext cx="6049899" cy="6996640"/>
                     </a:xfrm>
                     <a:prstGeom prst="rect">
                       <a:avLst/>
@@ -1446,24 +1444,37 @@
           <w:szCs w:val="22"/>
         </w:rPr>
       </w:pPr>
-      <w:bookmarkStart w:id="4" w:name="_Ref387940685"/>
-      <w:bookmarkStart w:id="5" w:name="_Ref387940668"/>
+      <w:bookmarkStart w:id="3" w:name="_Ref387940685"/>
+      <w:bookmarkStart w:id="4" w:name="_Ref387940668"/>
       <w:r>
         <w:t xml:space="preserve">Figure </w:t>
       </w:r>
-      <w:fldSimple w:instr=" SEQ Figure \* ARABIC ">
-        <w:r>
-          <w:rPr>
-            <w:noProof/>
-          </w:rPr>
-          <w:t>1</w:t>
-        </w:r>
-      </w:fldSimple>
+      <w:r>
+        <w:fldChar w:fldCharType="begin"/>
+      </w:r>
+      <w:r>
+        <w:instrText xml:space="preserve"> SEQ Figure \* ARABIC </w:instrText>
+      </w:r>
+      <w:r>
+        <w:fldChar w:fldCharType="separate"/>
+      </w:r>
+      <w:r>
+        <w:rPr>
+          <w:noProof/>
+        </w:rPr>
+        <w:t>1</w:t>
+      </w:r>
+      <w:r>
+        <w:rPr>
+          <w:noProof/>
+        </w:rPr>
+        <w:fldChar w:fldCharType="end"/>
+      </w:r>
+      <w:bookmarkEnd w:id="3"/>
+      <w:r>
+        <w:t xml:space="preserve"> </w:t>
+      </w:r>
       <w:bookmarkEnd w:id="4"/>
-      <w:r>
-        <w:t xml:space="preserve"> </w:t>
-      </w:r>
-      <w:bookmarkEnd w:id="5"/>
       <w:proofErr w:type="spellStart"/>
       <w:r>
         <w:t>BuildIt</w:t>
@@ -1635,9 +1646,9 @@
           <w:szCs w:val="22"/>
         </w:rPr>
         <w:drawing>
-          <wp:inline distT="0" distB="0" distL="0" distR="0" wp14:anchorId="582C9454" wp14:editId="094C2BE7">
-            <wp:extent cx="5937069" cy="6548852"/>
-            <wp:effectExtent l="0" t="0" r="6985" b="4445"/>
+          <wp:inline distT="0" distB="0" distL="0" distR="0" wp14:anchorId="582C9454" wp14:editId="189B4F23">
+            <wp:extent cx="5826650" cy="6549865"/>
+            <wp:effectExtent l="0" t="0" r="0" b="3810"/>
             <wp:docPr id="1" name="Picture 1"/>
             <wp:cNvGraphicFramePr>
               <a:graphicFrameLocks xmlns:a="http://schemas.openxmlformats.org/drawingml/2006/main" noChangeAspect="1"/>
@@ -1664,7 +1675,7 @@
                   <pic:spPr>
                     <a:xfrm>
                       <a:off x="0" y="0"/>
-                      <a:ext cx="5937988" cy="6549865"/>
+                      <a:ext cx="5826650" cy="6549865"/>
                     </a:xfrm>
                     <a:prstGeom prst="rect">
                       <a:avLst/>
@@ -1687,48 +1698,61 @@
           <w:szCs w:val="22"/>
         </w:rPr>
       </w:pPr>
-      <w:bookmarkStart w:id="6" w:name="_Ref388439171"/>
+      <w:bookmarkStart w:id="5" w:name="_Ref388439171"/>
       <w:r>
         <w:t xml:space="preserve">Figure </w:t>
       </w:r>
-      <w:fldSimple w:instr=" SEQ Figure \* ARABIC ">
-        <w:r>
-          <w:rPr>
-            <w:noProof/>
-          </w:rPr>
-          <w:t>2</w:t>
-        </w:r>
-      </w:fldSimple>
+      <w:r>
+        <w:fldChar w:fldCharType="begin"/>
+      </w:r>
+      <w:r>
+        <w:instrText xml:space="preserve"> SEQ Figure \* ARABIC </w:instrText>
+      </w:r>
+      <w:r>
+        <w:fldChar w:fldCharType="separate"/>
+      </w:r>
+      <w:r>
+        <w:rPr>
+          <w:noProof/>
+        </w:rPr>
+        <w:t>2</w:t>
+      </w:r>
+      <w:r>
+        <w:rPr>
+          <w:noProof/>
+        </w:rPr>
+        <w:fldChar w:fldCharType="end"/>
+      </w:r>
+      <w:bookmarkEnd w:id="5"/>
+      <w:r>
+        <w:t xml:space="preserve"> </w:t>
+      </w:r>
+      <w:proofErr w:type="spellStart"/>
+      <w:r>
+        <w:t>BuildIt</w:t>
+      </w:r>
+      <w:proofErr w:type="spellEnd"/>
+      <w:r>
+        <w:t xml:space="preserve"> Data Types</w:t>
+      </w:r>
+    </w:p>
+    <w:p>
+      <w:pPr>
+        <w:pStyle w:val="Heading3"/>
+      </w:pPr>
+      <w:r>
+        <w:br w:type="page"/>
+      </w:r>
+    </w:p>
+    <w:p>
+      <w:pPr>
+        <w:pStyle w:val="Heading2"/>
+      </w:pPr>
+      <w:bookmarkStart w:id="6" w:name="_Toc388466997"/>
+      <w:r>
+        <w:t>Resource model</w:t>
+      </w:r>
       <w:bookmarkEnd w:id="6"/>
-      <w:r>
-        <w:t xml:space="preserve"> </w:t>
-      </w:r>
-      <w:proofErr w:type="spellStart"/>
-      <w:r>
-        <w:t>BuildIt</w:t>
-      </w:r>
-      <w:proofErr w:type="spellEnd"/>
-      <w:r>
-        <w:t xml:space="preserve"> Data Types</w:t>
-      </w:r>
-    </w:p>
-    <w:p>
-      <w:pPr>
-        <w:pStyle w:val="Heading3"/>
-      </w:pPr>
-      <w:r>
-        <w:br w:type="page"/>
-      </w:r>
-    </w:p>
-    <w:p>
-      <w:pPr>
-        <w:pStyle w:val="Heading2"/>
-      </w:pPr>
-      <w:bookmarkStart w:id="7" w:name="_Toc388466997"/>
-      <w:r>
-        <w:t>Resource model</w:t>
-      </w:r>
-      <w:bookmarkEnd w:id="7"/>
     </w:p>
     <w:p>
       <w:pPr>
@@ -1861,51 +1885,64 @@
           <w:szCs w:val="22"/>
         </w:rPr>
       </w:pPr>
-      <w:bookmarkStart w:id="8" w:name="_Ref387945615"/>
+      <w:bookmarkStart w:id="7" w:name="_Ref387945615"/>
       <w:r>
         <w:t xml:space="preserve">Figure </w:t>
       </w:r>
-      <w:fldSimple w:instr=" SEQ Figure \* ARABIC ">
-        <w:r>
-          <w:rPr>
-            <w:noProof/>
-          </w:rPr>
-          <w:t>3</w:t>
-        </w:r>
-      </w:fldSimple>
+      <w:r>
+        <w:fldChar w:fldCharType="begin"/>
+      </w:r>
+      <w:r>
+        <w:instrText xml:space="preserve"> SEQ Figure \* ARABIC </w:instrText>
+      </w:r>
+      <w:r>
+        <w:fldChar w:fldCharType="separate"/>
+      </w:r>
+      <w:r>
+        <w:rPr>
+          <w:noProof/>
+        </w:rPr>
+        <w:t>3</w:t>
+      </w:r>
+      <w:r>
+        <w:rPr>
+          <w:noProof/>
+        </w:rPr>
+        <w:fldChar w:fldCharType="end"/>
+      </w:r>
+      <w:bookmarkEnd w:id="7"/>
+      <w:r>
+        <w:t xml:space="preserve"> </w:t>
+      </w:r>
+      <w:proofErr w:type="spellStart"/>
+      <w:r>
+        <w:t>BuildIt</w:t>
+      </w:r>
+      <w:proofErr w:type="spellEnd"/>
+      <w:r>
+        <w:t xml:space="preserve"> resource model</w:t>
+      </w:r>
+    </w:p>
+    <w:p>
+      <w:pPr>
+        <w:pStyle w:val="Heading2"/>
+      </w:pPr>
+      <w:r>
+        <w:br w:type="page"/>
+      </w:r>
+    </w:p>
+    <w:p>
+      <w:pPr>
+        <w:pStyle w:val="Heading2"/>
+      </w:pPr>
+      <w:bookmarkStart w:id="8" w:name="_Toc388466998"/>
+      <w:r>
+        <w:t>State model</w:t>
+      </w:r>
+      <w:r>
+        <w:t>s</w:t>
+      </w:r>
       <w:bookmarkEnd w:id="8"/>
-      <w:r>
-        <w:t xml:space="preserve"> </w:t>
-      </w:r>
-      <w:proofErr w:type="spellStart"/>
-      <w:r>
-        <w:t>BuildIt</w:t>
-      </w:r>
-      <w:proofErr w:type="spellEnd"/>
-      <w:r>
-        <w:t xml:space="preserve"> resource model</w:t>
-      </w:r>
-    </w:p>
-    <w:p>
-      <w:pPr>
-        <w:pStyle w:val="Heading2"/>
-      </w:pPr>
-      <w:r>
-        <w:br w:type="page"/>
-      </w:r>
-    </w:p>
-    <w:p>
-      <w:pPr>
-        <w:pStyle w:val="Heading2"/>
-      </w:pPr>
-      <w:bookmarkStart w:id="9" w:name="_Toc388466998"/>
-      <w:r>
-        <w:t>State model</w:t>
-      </w:r>
-      <w:r>
-        <w:t>s</w:t>
-      </w:r>
-      <w:bookmarkEnd w:id="9"/>
     </w:p>
     <w:p/>
     <w:p>
@@ -1918,9 +1955,9 @@
           <w:noProof/>
         </w:rPr>
         <w:drawing>
-          <wp:inline distT="0" distB="0" distL="0" distR="0" wp14:anchorId="0F3561CE" wp14:editId="3CB657F9">
-            <wp:extent cx="6005649" cy="4386150"/>
-            <wp:effectExtent l="0" t="0" r="0" b="8255"/>
+          <wp:inline distT="0" distB="0" distL="0" distR="0" wp14:anchorId="0F3561CE" wp14:editId="7A1ED17C">
+            <wp:extent cx="6006777" cy="3952550"/>
+            <wp:effectExtent l="0" t="0" r="0" b="10160"/>
             <wp:docPr id="5" name="Picture 5"/>
             <wp:cNvGraphicFramePr>
               <a:graphicFrameLocks xmlns:a="http://schemas.openxmlformats.org/drawingml/2006/main" noChangeAspect="1"/>
@@ -1947,7 +1984,7 @@
                   <pic:spPr>
                     <a:xfrm>
                       <a:off x="0" y="0"/>
-                      <a:ext cx="6006777" cy="4386974"/>
+                      <a:ext cx="6006777" cy="3952550"/>
                     </a:xfrm>
                     <a:prstGeom prst="rect">
                       <a:avLst/>
@@ -1964,19 +2001,32 @@
       <w:pPr>
         <w:pStyle w:val="Caption"/>
       </w:pPr>
-      <w:bookmarkStart w:id="10" w:name="_Ref388276804"/>
+      <w:bookmarkStart w:id="9" w:name="_Ref388276804"/>
       <w:r>
         <w:t xml:space="preserve">Figure </w:t>
       </w:r>
-      <w:fldSimple w:instr=" SEQ Figure \* ARABIC ">
-        <w:r>
-          <w:rPr>
-            <w:noProof/>
-          </w:rPr>
-          <w:t>4</w:t>
-        </w:r>
-      </w:fldSimple>
-      <w:bookmarkEnd w:id="10"/>
+      <w:r>
+        <w:fldChar w:fldCharType="begin"/>
+      </w:r>
+      <w:r>
+        <w:instrText xml:space="preserve"> SEQ Figure \* ARABIC </w:instrText>
+      </w:r>
+      <w:r>
+        <w:fldChar w:fldCharType="separate"/>
+      </w:r>
+      <w:r>
+        <w:rPr>
+          <w:noProof/>
+        </w:rPr>
+        <w:t>4</w:t>
+      </w:r>
+      <w:r>
+        <w:rPr>
+          <w:noProof/>
+        </w:rPr>
+        <w:fldChar w:fldCharType="end"/>
+      </w:r>
+      <w:bookmarkEnd w:id="9"/>
       <w:proofErr w:type="gramStart"/>
       <w:r>
         <w:t xml:space="preserve"> </w:t>
@@ -2040,9 +2090,9 @@
           <w:noProof/>
         </w:rPr>
         <w:drawing>
-          <wp:inline distT="0" distB="0" distL="0" distR="0" wp14:anchorId="759A12A7" wp14:editId="1A5A1BBB">
-            <wp:extent cx="5270500" cy="3260725"/>
-            <wp:effectExtent l="0" t="0" r="12700" b="0"/>
+          <wp:inline distT="0" distB="0" distL="0" distR="0" wp14:anchorId="759A12A7" wp14:editId="4445B69C">
+            <wp:extent cx="4973192" cy="3260725"/>
+            <wp:effectExtent l="0" t="0" r="5715" b="0"/>
             <wp:docPr id="6" name="Picture 6"/>
             <wp:cNvGraphicFramePr>
               <a:graphicFrameLocks xmlns:a="http://schemas.openxmlformats.org/drawingml/2006/main" noChangeAspect="1"/>
@@ -2069,7 +2119,7 @@
                   <pic:spPr>
                     <a:xfrm>
                       <a:off x="0" y="0"/>
-                      <a:ext cx="5270500" cy="3260725"/>
+                      <a:ext cx="4973192" cy="3260725"/>
                     </a:xfrm>
                     <a:prstGeom prst="rect">
                       <a:avLst/>
@@ -2086,19 +2136,32 @@
       <w:pPr>
         <w:pStyle w:val="Caption"/>
       </w:pPr>
-      <w:bookmarkStart w:id="11" w:name="_Ref388447496"/>
+      <w:bookmarkStart w:id="10" w:name="_Ref388447496"/>
       <w:r>
         <w:t xml:space="preserve">Figure </w:t>
       </w:r>
-      <w:fldSimple w:instr=" SEQ Figure \* ARABIC ">
-        <w:r>
-          <w:rPr>
-            <w:noProof/>
-          </w:rPr>
-          <w:t>5</w:t>
-        </w:r>
-      </w:fldSimple>
-      <w:bookmarkEnd w:id="11"/>
+      <w:r>
+        <w:fldChar w:fldCharType="begin"/>
+      </w:r>
+      <w:r>
+        <w:instrText xml:space="preserve"> SEQ Figure \* ARABIC </w:instrText>
+      </w:r>
+      <w:r>
+        <w:fldChar w:fldCharType="separate"/>
+      </w:r>
+      <w:r>
+        <w:rPr>
+          <w:noProof/>
+        </w:rPr>
+        <w:t>5</w:t>
+      </w:r>
+      <w:r>
+        <w:rPr>
+          <w:noProof/>
+        </w:rPr>
+        <w:fldChar w:fldCharType="end"/>
+      </w:r>
+      <w:bookmarkEnd w:id="10"/>
       <w:proofErr w:type="gramStart"/>
       <w:r>
         <w:t xml:space="preserve"> State model</w:t>
@@ -2147,9 +2210,9 @@
           <w:noProof/>
         </w:rPr>
         <w:drawing>
-          <wp:inline distT="0" distB="0" distL="0" distR="0" wp14:anchorId="7C726895" wp14:editId="1E7D9114">
-            <wp:extent cx="5866439" cy="5705203"/>
-            <wp:effectExtent l="0" t="0" r="1270" b="10160"/>
+          <wp:inline distT="0" distB="0" distL="0" distR="0" wp14:anchorId="7C726895" wp14:editId="1EE61955">
+            <wp:extent cx="5779326" cy="5706783"/>
+            <wp:effectExtent l="0" t="0" r="12065" b="8255"/>
             <wp:docPr id="4" name="Picture 4"/>
             <wp:cNvGraphicFramePr>
               <a:graphicFrameLocks xmlns:a="http://schemas.openxmlformats.org/drawingml/2006/main" noChangeAspect="1"/>
@@ -2176,7 +2239,7 @@
                   <pic:spPr>
                     <a:xfrm>
                       <a:off x="0" y="0"/>
-                      <a:ext cx="5868064" cy="5706783"/>
+                      <a:ext cx="5779326" cy="5706783"/>
                     </a:xfrm>
                     <a:prstGeom prst="rect">
                       <a:avLst/>
@@ -2188,6 +2251,8 @@
           </wp:inline>
         </w:drawing>
       </w:r>
+      <w:bookmarkStart w:id="11" w:name="_GoBack"/>
+      <w:bookmarkEnd w:id="11"/>
     </w:p>
     <w:p>
       <w:pPr>
@@ -2197,14 +2262,27 @@
       <w:r>
         <w:t xml:space="preserve">Figure </w:t>
       </w:r>
-      <w:fldSimple w:instr=" SEQ Figure \* ARABIC ">
-        <w:r>
-          <w:rPr>
-            <w:noProof/>
-          </w:rPr>
-          <w:t>6</w:t>
-        </w:r>
-      </w:fldSimple>
+      <w:r>
+        <w:fldChar w:fldCharType="begin"/>
+      </w:r>
+      <w:r>
+        <w:instrText xml:space="preserve"> SEQ Figure \* ARABIC </w:instrText>
+      </w:r>
+      <w:r>
+        <w:fldChar w:fldCharType="separate"/>
+      </w:r>
+      <w:r>
+        <w:rPr>
+          <w:noProof/>
+        </w:rPr>
+        <w:t>6</w:t>
+      </w:r>
+      <w:r>
+        <w:rPr>
+          <w:noProof/>
+        </w:rPr>
+        <w:fldChar w:fldCharType="end"/>
+      </w:r>
       <w:bookmarkEnd w:id="12"/>
       <w:proofErr w:type="gramStart"/>
       <w:r>
@@ -2954,7 +3032,7 @@
         <w:rStyle w:val="PageNumber"/>
         <w:noProof/>
       </w:rPr>
-      <w:t>10</w:t>
+      <w:t>7</w:t>
     </w:r>
     <w:r>
       <w:rPr>
@@ -4977,7 +5055,7 @@
 </file>
 
 <file path=customXml/itemProps1.xml><?xml version="1.0" encoding="utf-8"?>
-<ds:datastoreItem xmlns:ds="http://schemas.openxmlformats.org/officeDocument/2006/customXml" ds:itemID="{67F1E258-3CDC-C140-852B-757FF5D7536A}">
+<ds:datastoreItem xmlns:ds="http://schemas.openxmlformats.org/officeDocument/2006/customXml" ds:itemID="{9DAB0C41-86AB-6A4D-BA31-F8EE5AD13578}">
   <ds:schemaRefs>
     <ds:schemaRef ds:uri="http://schemas.openxmlformats.org/officeDocument/2006/bibliography"/>
   </ds:schemaRefs>

</xml_diff>

<commit_message>
Revise BuildIt documentation, part IV
</commit_message>
<xml_diff>
--- a/project/report/esi_project_report.docx
+++ b/project/report/esi_project_report.docx
@@ -12,6 +12,7 @@
           <w:lang w:val="en-GB"/>
         </w:rPr>
       </w:pPr>
+      <w:bookmarkStart w:id="0" w:name="_GoBack"/>
       <w:r>
         <w:rPr>
           <w:rFonts w:asciiTheme="majorHAnsi" w:eastAsia="Times New Roman" w:hAnsiTheme="majorHAnsi" w:cs="Times New Roman"/>
@@ -261,7 +262,6 @@
           <w:lang w:val="en-GB"/>
         </w:rPr>
       </w:pPr>
-      <w:proofErr w:type="spellStart"/>
       <w:r>
         <w:rPr>
           <w:rFonts w:ascii="Helvetica" w:eastAsia="Times New Roman" w:hAnsi="Helvetica" w:cs="Times New Roman"/>
@@ -269,9 +269,8 @@
           <w:szCs w:val="32"/>
           <w:lang w:val="en-GB"/>
         </w:rPr>
-        <w:t>Ardi</w:t>
-      </w:r>
-      <w:proofErr w:type="spellEnd"/>
+        <w:t>Ardi Aasmaa</w:t>
+      </w:r>
       <w:r>
         <w:rPr>
           <w:rFonts w:ascii="Helvetica" w:eastAsia="Times New Roman" w:hAnsi="Helvetica" w:cs="Times New Roman"/>
@@ -279,9 +278,8 @@
           <w:szCs w:val="32"/>
           <w:lang w:val="en-GB"/>
         </w:rPr>
-        <w:t xml:space="preserve"> </w:t>
-      </w:r>
-      <w:proofErr w:type="spellStart"/>
+        <w:t xml:space="preserve"> (</w:t>
+      </w:r>
       <w:r>
         <w:rPr>
           <w:rFonts w:ascii="Helvetica" w:eastAsia="Times New Roman" w:hAnsi="Helvetica" w:cs="Times New Roman"/>
@@ -289,31 +287,28 @@
           <w:szCs w:val="32"/>
           <w:lang w:val="en-GB"/>
         </w:rPr>
-        <w:t>Aasmaa</w:t>
-      </w:r>
-      <w:proofErr w:type="spellEnd"/>
-    </w:p>
-    <w:p>
-      <w:pPr>
-        <w:ind w:left="720" w:firstLine="2541"/>
+        <w:t>A84120</w:t>
+      </w:r>
+      <w:r>
         <w:rPr>
           <w:rFonts w:ascii="Helvetica" w:eastAsia="Times New Roman" w:hAnsi="Helvetica" w:cs="Times New Roman"/>
           <w:sz w:val="32"/>
           <w:szCs w:val="32"/>
           <w:lang w:val="en-GB"/>
         </w:rPr>
-      </w:pPr>
-      <w:proofErr w:type="spellStart"/>
-      <w:r>
+        <w:t>)</w:t>
+      </w:r>
+    </w:p>
+    <w:p>
+      <w:pPr>
+        <w:ind w:left="720" w:firstLine="2541"/>
         <w:rPr>
           <w:rFonts w:ascii="Helvetica" w:eastAsia="Times New Roman" w:hAnsi="Helvetica" w:cs="Times New Roman"/>
           <w:sz w:val="32"/>
           <w:szCs w:val="32"/>
           <w:lang w:val="en-GB"/>
         </w:rPr>
-        <w:t>Kadri</w:t>
-      </w:r>
-      <w:proofErr w:type="spellEnd"/>
+      </w:pPr>
       <w:r>
         <w:rPr>
           <w:rFonts w:ascii="Helvetica" w:eastAsia="Times New Roman" w:hAnsi="Helvetica" w:cs="Times New Roman"/>
@@ -321,9 +316,8 @@
           <w:szCs w:val="32"/>
           <w:lang w:val="en-GB"/>
         </w:rPr>
-        <w:t xml:space="preserve"> </w:t>
-      </w:r>
-      <w:proofErr w:type="spellStart"/>
+        <w:t>Kadri Oluwagbemi</w:t>
+      </w:r>
       <w:r>
         <w:rPr>
           <w:rFonts w:ascii="Helvetica" w:eastAsia="Times New Roman" w:hAnsi="Helvetica" w:cs="Times New Roman"/>
@@ -331,20 +325,17 @@
           <w:szCs w:val="32"/>
           <w:lang w:val="en-GB"/>
         </w:rPr>
-        <w:t>Oluwagbemi</w:t>
-      </w:r>
-      <w:proofErr w:type="spellEnd"/>
-    </w:p>
-    <w:p>
-      <w:pPr>
-        <w:ind w:left="720" w:firstLine="2541"/>
+        <w:t xml:space="preserve"> (</w:t>
+      </w:r>
+      <w:r>
         <w:rPr>
           <w:rFonts w:ascii="Helvetica" w:eastAsia="Times New Roman" w:hAnsi="Helvetica" w:cs="Times New Roman"/>
           <w:sz w:val="32"/>
           <w:szCs w:val="32"/>
           <w:lang w:val="en-GB"/>
         </w:rPr>
-      </w:pPr>
+        <w:t>B04877</w:t>
+      </w:r>
       <w:r>
         <w:rPr>
           <w:rFonts w:ascii="Helvetica" w:eastAsia="Times New Roman" w:hAnsi="Helvetica" w:cs="Times New Roman"/>
@@ -352,17 +343,19 @@
           <w:szCs w:val="32"/>
           <w:lang w:val="en-GB"/>
         </w:rPr>
-        <w:t>Kristjan Veskimäe</w:t>
-      </w:r>
-      <w:r>
+        <w:t>)</w:t>
+      </w:r>
+    </w:p>
+    <w:p>
+      <w:pPr>
+        <w:ind w:left="720" w:firstLine="2541"/>
         <w:rPr>
           <w:rFonts w:ascii="Helvetica" w:eastAsia="Times New Roman" w:hAnsi="Helvetica" w:cs="Times New Roman"/>
           <w:sz w:val="32"/>
           <w:szCs w:val="32"/>
           <w:lang w:val="en-GB"/>
         </w:rPr>
-        <w:t xml:space="preserve"> </w:t>
-      </w:r>
+      </w:pPr>
       <w:r>
         <w:rPr>
           <w:rFonts w:ascii="Helvetica" w:eastAsia="Times New Roman" w:hAnsi="Helvetica" w:cs="Times New Roman"/>
@@ -370,7 +363,7 @@
           <w:szCs w:val="32"/>
           <w:lang w:val="en-GB"/>
         </w:rPr>
-        <w:t>(</w:t>
+        <w:t>Kristjan Veskimäe</w:t>
       </w:r>
       <w:r>
         <w:rPr>
@@ -379,7 +372,7 @@
           <w:szCs w:val="32"/>
           <w:lang w:val="en-GB"/>
         </w:rPr>
-        <w:t>A20792</w:t>
+        <w:t xml:space="preserve"> </w:t>
       </w:r>
       <w:r>
         <w:rPr>
@@ -388,20 +381,17 @@
           <w:szCs w:val="32"/>
           <w:lang w:val="en-GB"/>
         </w:rPr>
-        <w:t>)</w:t>
-      </w:r>
-    </w:p>
-    <w:p>
-      <w:pPr>
-        <w:ind w:left="720" w:firstLine="2541"/>
+        <w:t>(</w:t>
+      </w:r>
+      <w:r>
         <w:rPr>
           <w:rFonts w:ascii="Helvetica" w:eastAsia="Times New Roman" w:hAnsi="Helvetica" w:cs="Times New Roman"/>
           <w:sz w:val="32"/>
           <w:szCs w:val="32"/>
           <w:lang w:val="en-GB"/>
         </w:rPr>
-      </w:pPr>
-      <w:proofErr w:type="spellStart"/>
+        <w:t>A20792</w:t>
+      </w:r>
       <w:r>
         <w:rPr>
           <w:rFonts w:ascii="Helvetica" w:eastAsia="Times New Roman" w:hAnsi="Helvetica" w:cs="Times New Roman"/>
@@ -409,19 +399,19 @@
           <w:szCs w:val="32"/>
           <w:lang w:val="en-GB"/>
         </w:rPr>
-        <w:t>Polad</w:t>
-      </w:r>
-      <w:proofErr w:type="spellEnd"/>
-      <w:r>
+        <w:t>)</w:t>
+      </w:r>
+    </w:p>
+    <w:p>
+      <w:pPr>
+        <w:ind w:left="720" w:firstLine="2541"/>
         <w:rPr>
           <w:rFonts w:ascii="Helvetica" w:eastAsia="Times New Roman" w:hAnsi="Helvetica" w:cs="Times New Roman"/>
           <w:sz w:val="32"/>
           <w:szCs w:val="32"/>
           <w:lang w:val="en-GB"/>
         </w:rPr>
-        <w:t xml:space="preserve"> </w:t>
-      </w:r>
-      <w:proofErr w:type="spellStart"/>
+      </w:pPr>
       <w:r>
         <w:rPr>
           <w:rFonts w:ascii="Helvetica" w:eastAsia="Times New Roman" w:hAnsi="Helvetica" w:cs="Times New Roman"/>
@@ -429,21 +419,17 @@
           <w:szCs w:val="32"/>
           <w:lang w:val="en-GB"/>
         </w:rPr>
-        <w:t>Mahmudov</w:t>
-      </w:r>
-      <w:proofErr w:type="spellEnd"/>
-    </w:p>
-    <w:p>
-      <w:pPr>
-        <w:ind w:left="720" w:firstLine="2541"/>
+        <w:t>Polad Mahmudov</w:t>
+      </w:r>
+      <w:r>
         <w:rPr>
           <w:rFonts w:ascii="Helvetica" w:eastAsia="Times New Roman" w:hAnsi="Helvetica" w:cs="Times New Roman"/>
           <w:sz w:val="32"/>
           <w:szCs w:val="32"/>
           <w:lang w:val="en-GB"/>
         </w:rPr>
-      </w:pPr>
-      <w:proofErr w:type="spellStart"/>
+        <w:t xml:space="preserve"> (</w:t>
+      </w:r>
       <w:r>
         <w:rPr>
           <w:rFonts w:ascii="Helvetica" w:eastAsia="Times New Roman" w:hAnsi="Helvetica" w:cs="Times New Roman"/>
@@ -451,9 +437,8 @@
           <w:szCs w:val="32"/>
           <w:lang w:val="en-GB"/>
         </w:rPr>
-        <w:t>Tural</w:t>
-      </w:r>
-      <w:proofErr w:type="spellEnd"/>
+        <w:t>B79594</w:t>
+      </w:r>
       <w:r>
         <w:rPr>
           <w:rFonts w:ascii="Helvetica" w:eastAsia="Times New Roman" w:hAnsi="Helvetica" w:cs="Times New Roman"/>
@@ -461,19 +446,55 @@
           <w:szCs w:val="32"/>
           <w:lang w:val="en-GB"/>
         </w:rPr>
-        <w:t xml:space="preserve"> </w:t>
-      </w:r>
-      <w:proofErr w:type="spellStart"/>
-      <w:r>
+        <w:t>)</w:t>
+      </w:r>
+    </w:p>
+    <w:p>
+      <w:pPr>
+        <w:ind w:left="720" w:firstLine="2541"/>
         <w:rPr>
           <w:rFonts w:ascii="Helvetica" w:eastAsia="Times New Roman" w:hAnsi="Helvetica" w:cs="Times New Roman"/>
           <w:sz w:val="32"/>
           <w:szCs w:val="32"/>
           <w:lang w:val="en-GB"/>
         </w:rPr>
-        <w:t>Ismayilov</w:t>
-      </w:r>
-      <w:proofErr w:type="spellEnd"/>
+      </w:pPr>
+      <w:r>
+        <w:rPr>
+          <w:rFonts w:ascii="Helvetica" w:eastAsia="Times New Roman" w:hAnsi="Helvetica" w:cs="Times New Roman"/>
+          <w:sz w:val="32"/>
+          <w:szCs w:val="32"/>
+          <w:lang w:val="en-GB"/>
+        </w:rPr>
+        <w:t>Tural Ismayilov</w:t>
+      </w:r>
+      <w:r>
+        <w:rPr>
+          <w:rFonts w:ascii="Helvetica" w:eastAsia="Times New Roman" w:hAnsi="Helvetica" w:cs="Times New Roman"/>
+          <w:sz w:val="32"/>
+          <w:szCs w:val="32"/>
+          <w:lang w:val="en-GB"/>
+        </w:rPr>
+        <w:t xml:space="preserve"> (</w:t>
+      </w:r>
+      <w:r>
+        <w:rPr>
+          <w:rFonts w:ascii="Helvetica" w:eastAsia="Times New Roman" w:hAnsi="Helvetica" w:cs="Times New Roman"/>
+          <w:sz w:val="32"/>
+          <w:szCs w:val="32"/>
+          <w:lang w:val="en-GB"/>
+        </w:rPr>
+        <w:t>B79598</w:t>
+      </w:r>
+      <w:r>
+        <w:rPr>
+          <w:rFonts w:ascii="Helvetica" w:eastAsia="Times New Roman" w:hAnsi="Helvetica" w:cs="Times New Roman"/>
+          <w:sz w:val="32"/>
+          <w:szCs w:val="32"/>
+          <w:lang w:val="en-GB"/>
+        </w:rPr>
+        <w:t>)</w:t>
+      </w:r>
     </w:p>
     <w:p>
       <w:pPr>
@@ -535,19 +556,8 @@
           <w:szCs w:val="32"/>
           <w:lang w:val="en-GB"/>
         </w:rPr>
-        <w:t xml:space="preserve">Luciano </w:t>
-      </w:r>
-      <w:proofErr w:type="spellStart"/>
-      <w:r>
-        <w:rPr>
-          <w:rFonts w:ascii="Helvetica" w:eastAsia="Times New Roman" w:hAnsi="Helvetica" w:cs="Times New Roman"/>
-          <w:sz w:val="32"/>
-          <w:szCs w:val="32"/>
-          <w:lang w:val="en-GB"/>
-        </w:rPr>
-        <w:t>García-Bañuelos</w:t>
-      </w:r>
-      <w:proofErr w:type="spellEnd"/>
+        <w:t>Luciano García-Bañuelos</w:t>
+      </w:r>
     </w:p>
     <w:p>
       <w:pPr>
@@ -700,7 +710,7 @@
             <w:rPr>
               <w:noProof/>
             </w:rPr>
-            <w:instrText xml:space="preserve"> PAGEREF _Toc388466994 \h </w:instrText>
+            <w:instrText xml:space="preserve"> PAGEREF _Toc388620429 \h </w:instrText>
           </w:r>
           <w:r>
             <w:rPr>
@@ -763,7 +773,7 @@
             <w:rPr>
               <w:noProof/>
             </w:rPr>
-            <w:instrText xml:space="preserve"> PAGEREF _Toc388466995 \h </w:instrText>
+            <w:instrText xml:space="preserve"> PAGEREF _Toc388620430 \h </w:instrText>
           </w:r>
           <w:r>
             <w:rPr>
@@ -825,7 +835,7 @@
             <w:rPr>
               <w:noProof/>
             </w:rPr>
-            <w:instrText xml:space="preserve"> PAGEREF _Toc388466996 \h </w:instrText>
+            <w:instrText xml:space="preserve"> PAGEREF _Toc388620431 \h </w:instrText>
           </w:r>
           <w:r>
             <w:rPr>
@@ -887,7 +897,7 @@
             <w:rPr>
               <w:noProof/>
             </w:rPr>
-            <w:instrText xml:space="preserve"> PAGEREF _Toc388466997 \h </w:instrText>
+            <w:instrText xml:space="preserve"> PAGEREF _Toc388620432 \h </w:instrText>
           </w:r>
           <w:r>
             <w:rPr>
@@ -949,7 +959,7 @@
             <w:rPr>
               <w:noProof/>
             </w:rPr>
-            <w:instrText xml:space="preserve"> PAGEREF _Toc388466998 \h </w:instrText>
+            <w:instrText xml:space="preserve"> PAGEREF _Toc388620433 \h </w:instrText>
           </w:r>
           <w:r>
             <w:rPr>
@@ -1011,7 +1021,7 @@
             <w:rPr>
               <w:noProof/>
             </w:rPr>
-            <w:instrText xml:space="preserve"> PAGEREF _Toc388466999 \h </w:instrText>
+            <w:instrText xml:space="preserve"> PAGEREF _Toc388620434 \h </w:instrText>
           </w:r>
           <w:r>
             <w:rPr>
@@ -1074,7 +1084,7 @@
             <w:rPr>
               <w:noProof/>
             </w:rPr>
-            <w:instrText xml:space="preserve"> PAGEREF _Toc388467000 \h </w:instrText>
+            <w:instrText xml:space="preserve"> PAGEREF _Toc388620435 \h </w:instrText>
           </w:r>
           <w:r>
             <w:rPr>
@@ -1137,7 +1147,7 @@
             <w:rPr>
               <w:noProof/>
             </w:rPr>
-            <w:instrText xml:space="preserve"> PAGEREF _Toc388467001 \h </w:instrText>
+            <w:instrText xml:space="preserve"> PAGEREF _Toc388620436 \h </w:instrText>
           </w:r>
           <w:r>
             <w:rPr>
@@ -1197,11 +1207,11 @@
       <w:pPr>
         <w:pStyle w:val="Heading1"/>
       </w:pPr>
-      <w:bookmarkStart w:id="0" w:name="_Toc388466994"/>
+      <w:bookmarkStart w:id="1" w:name="_Toc388620429"/>
       <w:r>
         <w:t>Introduction</w:t>
       </w:r>
-      <w:bookmarkEnd w:id="0"/>
+      <w:bookmarkEnd w:id="1"/>
     </w:p>
     <w:p/>
     <w:p/>
@@ -1210,44 +1220,26 @@
         <w:t>Plant hiring is the equipment rental from specialized rental companies to construction companies.</w:t>
       </w:r>
       <w:r>
-        <w:t xml:space="preserve"> In this project, we model and implement the procurement process via interconnected enterprise systems in rental and building company, called respectively </w:t>
-      </w:r>
-      <w:proofErr w:type="spellStart"/>
-      <w:r>
-        <w:t>RentIt</w:t>
-      </w:r>
-      <w:proofErr w:type="spellEnd"/>
-      <w:r>
-        <w:t xml:space="preserve"> and </w:t>
-      </w:r>
-      <w:proofErr w:type="spellStart"/>
+        <w:t xml:space="preserve"> In this project, we model and implement the procurement process via interconnected enterprise systems in rental and building company, called respectively RentIt and BuildIt.</w:t>
+      </w:r>
+    </w:p>
+    <w:p>
+      <w:r>
+        <w:br w:type="page"/>
+      </w:r>
+    </w:p>
+    <w:p>
+      <w:pPr>
+        <w:pStyle w:val="Heading1"/>
+      </w:pPr>
+      <w:bookmarkStart w:id="2" w:name="_Toc388620430"/>
+      <w:r>
+        <w:t xml:space="preserve">Part I: </w:t>
+      </w:r>
       <w:r>
         <w:t>BuildIt</w:t>
       </w:r>
-      <w:proofErr w:type="spellEnd"/>
-      <w:r>
-        <w:t>.</w:t>
-      </w:r>
-    </w:p>
-    <w:p>
-      <w:r>
-        <w:br w:type="page"/>
-      </w:r>
-    </w:p>
-    <w:p>
-      <w:pPr>
-        <w:pStyle w:val="Heading1"/>
-      </w:pPr>
-      <w:bookmarkStart w:id="1" w:name="_Toc388466995"/>
-      <w:r>
-        <w:t xml:space="preserve">Part I: </w:t>
-      </w:r>
-      <w:proofErr w:type="spellStart"/>
-      <w:r>
-        <w:t>BuildIt</w:t>
-      </w:r>
-      <w:bookmarkEnd w:id="1"/>
-      <w:proofErr w:type="spellEnd"/>
+      <w:bookmarkEnd w:id="2"/>
     </w:p>
     <w:p/>
     <w:p>
@@ -1275,11 +1267,11 @@
       <w:pPr>
         <w:pStyle w:val="Heading2"/>
       </w:pPr>
-      <w:bookmarkStart w:id="2" w:name="_Toc388466996"/>
+      <w:bookmarkStart w:id="3" w:name="_Toc388620431"/>
       <w:r>
         <w:t>Domain model</w:t>
       </w:r>
-      <w:bookmarkEnd w:id="2"/>
+      <w:bookmarkEnd w:id="3"/>
     </w:p>
     <w:p/>
     <w:p>
@@ -1367,16 +1359,83 @@
         </w:rPr>
         <w:t>.</w:t>
       </w:r>
-    </w:p>
-    <w:p>
-      <w:pPr>
-        <w:rPr>
-          <w:rFonts w:ascii="Arial" w:eastAsia="Times New Roman" w:hAnsi="Arial" w:cs="Arial"/>
+      <w:r>
+        <w:rPr>
+          <w:rFonts w:eastAsia="Times New Roman" w:cs="Arial"/>
           <w:color w:val="333333"/>
-          <w:sz w:val="22"/>
-          <w:szCs w:val="22"/>
-        </w:rPr>
-      </w:pPr>
+        </w:rPr>
+        <w:t xml:space="preserve"> </w:t>
+      </w:r>
+      <w:r>
+        <w:rPr>
+          <w:rFonts w:eastAsia="Times New Roman" w:cs="Arial"/>
+          <w:color w:val="333333"/>
+        </w:rPr>
+        <w:t>Identifier</w:t>
+      </w:r>
+      <w:r>
+        <w:rPr>
+          <w:rFonts w:eastAsia="Times New Roman" w:cs="Arial"/>
+          <w:color w:val="333333"/>
+        </w:rPr>
+        <w:t>s are omi</w:t>
+      </w:r>
+      <w:r>
+        <w:rPr>
+          <w:rFonts w:eastAsia="Times New Roman" w:cs="Arial"/>
+          <w:color w:val="333333"/>
+        </w:rPr>
+        <w:t>tted from this conceptual model, except for</w:t>
+      </w:r>
+      <w:r>
+        <w:rPr>
+          <w:rFonts w:eastAsia="Times New Roman" w:cs="Arial"/>
+          <w:color w:val="333333"/>
+        </w:rPr>
+        <w:t xml:space="preserve"> PlantInventoryEntry and PurchaseOrder </w:t>
+      </w:r>
+      <w:r>
+        <w:rPr>
+          <w:rFonts w:eastAsia="Times New Roman" w:cs="Arial"/>
+          <w:color w:val="333333"/>
+        </w:rPr>
+        <w:t xml:space="preserve">that </w:t>
+      </w:r>
+      <w:r>
+        <w:rPr>
+          <w:rFonts w:eastAsia="Times New Roman" w:cs="Arial"/>
+          <w:color w:val="333333"/>
+        </w:rPr>
+        <w:t>have external URL as identifier.</w:t>
+      </w:r>
+      <w:r>
+        <w:rPr>
+          <w:rFonts w:eastAsia="Times New Roman" w:cs="Arial"/>
+          <w:color w:val="333333"/>
+        </w:rPr>
+        <w:t xml:space="preserve"> </w:t>
+      </w:r>
+      <w:r>
+        <w:rPr>
+          <w:rFonts w:eastAsia="Times New Roman" w:cs="Arial"/>
+          <w:color w:val="333333"/>
+        </w:rPr>
+        <w:t>PIE rental price is assumed to vary and is therefore not persisted into the DB.</w:t>
+      </w:r>
+      <w:r>
+        <w:rPr>
+          <w:rFonts w:eastAsia="Times New Roman" w:cs="Arial"/>
+          <w:color w:val="333333"/>
+        </w:rPr>
+        <w:t xml:space="preserve"> </w:t>
+      </w:r>
+      <w:r>
+        <w:rPr>
+          <w:rFonts w:eastAsia="Times New Roman" w:cs="Arial"/>
+          <w:color w:val="333333"/>
+        </w:rPr>
+        <w:t>For simplicity, PHR can only be extended once.</w:t>
+      </w:r>
     </w:p>
     <w:p>
       <w:pPr>
@@ -1392,9 +1451,9 @@
           <w:szCs w:val="22"/>
         </w:rPr>
         <w:drawing>
-          <wp:inline distT="0" distB="0" distL="0" distR="0" wp14:anchorId="4C2653B1" wp14:editId="66E9CF0F">
-            <wp:extent cx="6049899" cy="6996640"/>
-            <wp:effectExtent l="0" t="0" r="0" b="0"/>
+          <wp:inline distT="0" distB="0" distL="0" distR="0" wp14:anchorId="4C2653B1" wp14:editId="60B40164">
+            <wp:extent cx="5479869" cy="6021358"/>
+            <wp:effectExtent l="0" t="0" r="6985" b="0"/>
             <wp:docPr id="2" name="Picture 2"/>
             <wp:cNvGraphicFramePr>
               <a:graphicFrameLocks xmlns:a="http://schemas.openxmlformats.org/drawingml/2006/main" noChangeAspect="1"/>
@@ -1421,7 +1480,7 @@
                   <pic:spPr>
                     <a:xfrm>
                       <a:off x="0" y="0"/>
-                      <a:ext cx="6049899" cy="6996640"/>
+                      <a:ext cx="5479869" cy="6021358"/>
                     </a:xfrm>
                     <a:prstGeom prst="rect">
                       <a:avLst/>
@@ -1444,44 +1503,26 @@
           <w:szCs w:val="22"/>
         </w:rPr>
       </w:pPr>
-      <w:bookmarkStart w:id="3" w:name="_Ref387940685"/>
-      <w:bookmarkStart w:id="4" w:name="_Ref387940668"/>
+      <w:bookmarkStart w:id="4" w:name="_Ref387940685"/>
+      <w:bookmarkStart w:id="5" w:name="_Ref387940668"/>
       <w:r>
         <w:t xml:space="preserve">Figure </w:t>
       </w:r>
-      <w:r>
-        <w:fldChar w:fldCharType="begin"/>
-      </w:r>
-      <w:r>
-        <w:instrText xml:space="preserve"> SEQ Figure \* ARABIC </w:instrText>
-      </w:r>
-      <w:r>
-        <w:fldChar w:fldCharType="separate"/>
-      </w:r>
-      <w:r>
-        <w:rPr>
-          <w:noProof/>
-        </w:rPr>
-        <w:t>1</w:t>
-      </w:r>
-      <w:r>
-        <w:rPr>
-          <w:noProof/>
-        </w:rPr>
-        <w:fldChar w:fldCharType="end"/>
-      </w:r>
-      <w:bookmarkEnd w:id="3"/>
+      <w:fldSimple w:instr=" SEQ Figure \* ARABIC ">
+        <w:r>
+          <w:rPr>
+            <w:noProof/>
+          </w:rPr>
+          <w:t>1</w:t>
+        </w:r>
+      </w:fldSimple>
+      <w:bookmarkEnd w:id="4"/>
       <w:r>
         <w:t xml:space="preserve"> </w:t>
       </w:r>
-      <w:bookmarkEnd w:id="4"/>
-      <w:proofErr w:type="spellStart"/>
-      <w:r>
-        <w:t>BuildIt</w:t>
-      </w:r>
-      <w:proofErr w:type="spellEnd"/>
-      <w:r>
-        <w:t xml:space="preserve"> domain model</w:t>
+      <w:bookmarkEnd w:id="5"/>
+      <w:r>
+        <w:t>BuildIt domain model</w:t>
       </w:r>
     </w:p>
     <w:p>
@@ -1538,27 +1579,7 @@
           <w:sz w:val="22"/>
           <w:szCs w:val="22"/>
         </w:rPr>
-        <w:t xml:space="preserve">data types for </w:t>
-      </w:r>
-      <w:proofErr w:type="spellStart"/>
-      <w:r>
-        <w:rPr>
-          <w:rFonts w:ascii="Arial" w:eastAsia="Times New Roman" w:hAnsi="Arial" w:cs="Arial"/>
-          <w:color w:val="333333"/>
-          <w:sz w:val="22"/>
-          <w:szCs w:val="22"/>
-        </w:rPr>
-        <w:t>BuildIt</w:t>
-      </w:r>
-      <w:proofErr w:type="spellEnd"/>
-      <w:r>
-        <w:rPr>
-          <w:rFonts w:ascii="Arial" w:eastAsia="Times New Roman" w:hAnsi="Arial" w:cs="Arial"/>
-          <w:color w:val="333333"/>
-          <w:sz w:val="22"/>
-          <w:szCs w:val="22"/>
-        </w:rPr>
-        <w:t xml:space="preserve"> are in </w:t>
+        <w:t xml:space="preserve">data types for BuildIt are in </w:t>
       </w:r>
       <w:r>
         <w:rPr>
@@ -1646,9 +1667,9 @@
           <w:szCs w:val="22"/>
         </w:rPr>
         <w:drawing>
-          <wp:inline distT="0" distB="0" distL="0" distR="0" wp14:anchorId="582C9454" wp14:editId="189B4F23">
-            <wp:extent cx="5826650" cy="6549865"/>
-            <wp:effectExtent l="0" t="0" r="0" b="3810"/>
+          <wp:inline distT="0" distB="0" distL="0" distR="0" wp14:anchorId="582C9454" wp14:editId="5F1D9707">
+            <wp:extent cx="5826650" cy="5107680"/>
+            <wp:effectExtent l="0" t="0" r="0" b="0"/>
             <wp:docPr id="1" name="Picture 1"/>
             <wp:cNvGraphicFramePr>
               <a:graphicFrameLocks xmlns:a="http://schemas.openxmlformats.org/drawingml/2006/main" noChangeAspect="1"/>
@@ -1675,7 +1696,7 @@
                   <pic:spPr>
                     <a:xfrm>
                       <a:off x="0" y="0"/>
-                      <a:ext cx="5826650" cy="6549865"/>
+                      <a:ext cx="5826650" cy="5107680"/>
                     </a:xfrm>
                     <a:prstGeom prst="rect">
                       <a:avLst/>
@@ -1698,42 +1719,21 @@
           <w:szCs w:val="22"/>
         </w:rPr>
       </w:pPr>
-      <w:bookmarkStart w:id="5" w:name="_Ref388439171"/>
+      <w:bookmarkStart w:id="6" w:name="_Ref388439171"/>
       <w:r>
         <w:t xml:space="preserve">Figure </w:t>
       </w:r>
-      <w:r>
-        <w:fldChar w:fldCharType="begin"/>
-      </w:r>
-      <w:r>
-        <w:instrText xml:space="preserve"> SEQ Figure \* ARABIC </w:instrText>
-      </w:r>
-      <w:r>
-        <w:fldChar w:fldCharType="separate"/>
-      </w:r>
-      <w:r>
-        <w:rPr>
-          <w:noProof/>
-        </w:rPr>
-        <w:t>2</w:t>
-      </w:r>
-      <w:r>
-        <w:rPr>
-          <w:noProof/>
-        </w:rPr>
-        <w:fldChar w:fldCharType="end"/>
-      </w:r>
-      <w:bookmarkEnd w:id="5"/>
-      <w:r>
-        <w:t xml:space="preserve"> </w:t>
-      </w:r>
-      <w:proofErr w:type="spellStart"/>
-      <w:r>
-        <w:t>BuildIt</w:t>
-      </w:r>
-      <w:proofErr w:type="spellEnd"/>
-      <w:r>
-        <w:t xml:space="preserve"> Data Types</w:t>
+      <w:fldSimple w:instr=" SEQ Figure \* ARABIC ">
+        <w:r>
+          <w:rPr>
+            <w:noProof/>
+          </w:rPr>
+          <w:t>2</w:t>
+        </w:r>
+      </w:fldSimple>
+      <w:bookmarkEnd w:id="6"/>
+      <w:r>
+        <w:t xml:space="preserve"> BuildIt Data Types</w:t>
       </w:r>
     </w:p>
     <w:p>
@@ -1748,11 +1748,11 @@
       <w:pPr>
         <w:pStyle w:val="Heading2"/>
       </w:pPr>
-      <w:bookmarkStart w:id="6" w:name="_Toc388466997"/>
+      <w:bookmarkStart w:id="7" w:name="_Toc388620432"/>
       <w:r>
         <w:t>Resource model</w:t>
       </w:r>
-      <w:bookmarkEnd w:id="6"/>
+      <w:bookmarkEnd w:id="7"/>
     </w:p>
     <w:p>
       <w:pPr>
@@ -1766,15 +1766,7 @@
     </w:p>
     <w:p>
       <w:r>
-        <w:t xml:space="preserve">Resource model helps designing </w:t>
-      </w:r>
-      <w:proofErr w:type="spellStart"/>
-      <w:r>
-        <w:t>RESTful</w:t>
-      </w:r>
-      <w:proofErr w:type="spellEnd"/>
-      <w:r>
-        <w:t xml:space="preserve"> applications</w:t>
+        <w:t>Resource model helps designing RESTful applications</w:t>
       </w:r>
       <w:r>
         <w:t xml:space="preserve">. </w:t>
@@ -1807,13 +1799,8 @@
         <w:fldChar w:fldCharType="end"/>
       </w:r>
       <w:r>
-        <w:t xml:space="preserve"> for </w:t>
-      </w:r>
-      <w:proofErr w:type="spellStart"/>
-      <w:r>
-        <w:t>BuildIt</w:t>
-      </w:r>
-      <w:proofErr w:type="spellEnd"/>
+        <w:t xml:space="preserve"> for BuildIt</w:t>
+      </w:r>
       <w:r>
         <w:t>.</w:t>
       </w:r>
@@ -1833,9 +1820,9 @@
           <w:szCs w:val="22"/>
         </w:rPr>
         <w:drawing>
-          <wp:inline distT="0" distB="0" distL="0" distR="0" wp14:anchorId="0EEF1D28" wp14:editId="551B10BE">
-            <wp:extent cx="6219233" cy="7283636"/>
-            <wp:effectExtent l="0" t="0" r="3810" b="6350"/>
+          <wp:inline distT="0" distB="0" distL="0" distR="0" wp14:anchorId="0EEF1D28" wp14:editId="5C858D9B">
+            <wp:extent cx="6221089" cy="5382953"/>
+            <wp:effectExtent l="0" t="0" r="2540" b="1905"/>
             <wp:docPr id="3" name="Picture 3"/>
             <wp:cNvGraphicFramePr>
               <a:graphicFrameLocks xmlns:a="http://schemas.openxmlformats.org/drawingml/2006/main" noChangeAspect="1"/>
@@ -1862,7 +1849,7 @@
                   <pic:spPr>
                     <a:xfrm>
                       <a:off x="0" y="0"/>
-                      <a:ext cx="6221089" cy="7285810"/>
+                      <a:ext cx="6221089" cy="5382953"/>
                     </a:xfrm>
                     <a:prstGeom prst="rect">
                       <a:avLst/>
@@ -1885,42 +1872,24 @@
           <w:szCs w:val="22"/>
         </w:rPr>
       </w:pPr>
-      <w:bookmarkStart w:id="7" w:name="_Ref387945615"/>
+      <w:bookmarkStart w:id="8" w:name="_Ref387945615"/>
       <w:r>
         <w:t xml:space="preserve">Figure </w:t>
       </w:r>
-      <w:r>
-        <w:fldChar w:fldCharType="begin"/>
-      </w:r>
-      <w:r>
-        <w:instrText xml:space="preserve"> SEQ Figure \* ARABIC </w:instrText>
-      </w:r>
-      <w:r>
-        <w:fldChar w:fldCharType="separate"/>
-      </w:r>
-      <w:r>
-        <w:rPr>
-          <w:noProof/>
-        </w:rPr>
-        <w:t>3</w:t>
-      </w:r>
-      <w:r>
-        <w:rPr>
-          <w:noProof/>
-        </w:rPr>
-        <w:fldChar w:fldCharType="end"/>
-      </w:r>
-      <w:bookmarkEnd w:id="7"/>
+      <w:fldSimple w:instr=" SEQ Figure \* ARABIC ">
+        <w:r>
+          <w:rPr>
+            <w:noProof/>
+          </w:rPr>
+          <w:t>3</w:t>
+        </w:r>
+      </w:fldSimple>
+      <w:bookmarkEnd w:id="8"/>
       <w:r>
         <w:t xml:space="preserve"> </w:t>
       </w:r>
-      <w:proofErr w:type="spellStart"/>
-      <w:r>
-        <w:t>BuildIt</w:t>
-      </w:r>
-      <w:proofErr w:type="spellEnd"/>
-      <w:r>
-        <w:t xml:space="preserve"> resource model</w:t>
+      <w:r>
+        <w:t>BuildIt resource model</w:t>
       </w:r>
     </w:p>
     <w:p>
@@ -1935,14 +1904,14 @@
       <w:pPr>
         <w:pStyle w:val="Heading2"/>
       </w:pPr>
-      <w:bookmarkStart w:id="8" w:name="_Toc388466998"/>
+      <w:bookmarkStart w:id="9" w:name="_Toc388620433"/>
       <w:r>
         <w:t>State model</w:t>
       </w:r>
       <w:r>
         <w:t>s</w:t>
       </w:r>
-      <w:bookmarkEnd w:id="8"/>
+      <w:bookmarkEnd w:id="9"/>
     </w:p>
     <w:p/>
     <w:p>
@@ -1955,9 +1924,9 @@
           <w:noProof/>
         </w:rPr>
         <w:drawing>
-          <wp:inline distT="0" distB="0" distL="0" distR="0" wp14:anchorId="0F3561CE" wp14:editId="7A1ED17C">
-            <wp:extent cx="6006777" cy="3952550"/>
-            <wp:effectExtent l="0" t="0" r="0" b="10160"/>
+          <wp:inline distT="0" distB="0" distL="0" distR="0" wp14:anchorId="0F3561CE" wp14:editId="76330B41">
+            <wp:extent cx="6274584" cy="7279277"/>
+            <wp:effectExtent l="0" t="0" r="0" b="10795"/>
             <wp:docPr id="5" name="Picture 5"/>
             <wp:cNvGraphicFramePr>
               <a:graphicFrameLocks xmlns:a="http://schemas.openxmlformats.org/drawingml/2006/main" noChangeAspect="1"/>
@@ -1984,7 +1953,7 @@
                   <pic:spPr>
                     <a:xfrm>
                       <a:off x="0" y="0"/>
-                      <a:ext cx="6006777" cy="3952550"/>
+                      <a:ext cx="6275560" cy="7280409"/>
                     </a:xfrm>
                     <a:prstGeom prst="rect">
                       <a:avLst/>
@@ -2001,85 +1970,87 @@
       <w:pPr>
         <w:pStyle w:val="Caption"/>
       </w:pPr>
-      <w:bookmarkStart w:id="9" w:name="_Ref388276804"/>
+      <w:bookmarkStart w:id="10" w:name="_Ref388276804"/>
       <w:r>
         <w:t xml:space="preserve">Figure </w:t>
       </w:r>
+      <w:fldSimple w:instr=" SEQ Figure \* ARABIC ">
+        <w:r>
+          <w:rPr>
+            <w:noProof/>
+          </w:rPr>
+          <w:t>4</w:t>
+        </w:r>
+      </w:fldSimple>
+      <w:bookmarkEnd w:id="10"/>
+      <w:r>
+        <w:t xml:space="preserve"> </w:t>
+      </w:r>
+      <w:r>
+        <w:t>State m</w:t>
+      </w:r>
+      <w:r>
+        <w:t>o</w:t>
+      </w:r>
+      <w:r>
+        <w:t>del for plant hire request</w:t>
+      </w:r>
+    </w:p>
+    <w:p>
+      <w:r>
+        <w:t>State model for plant hire request is</w:t>
+      </w:r>
+      <w:r>
+        <w:t xml:space="preserve"> depicted in</w:t>
+      </w:r>
+      <w:r>
+        <w:t xml:space="preserve"> </w:t>
+      </w:r>
       <w:r>
         <w:fldChar w:fldCharType="begin"/>
       </w:r>
       <w:r>
-        <w:instrText xml:space="preserve"> SEQ Figure \* ARABIC </w:instrText>
+        <w:instrText xml:space="preserve"> REF _Ref388276804 \h </w:instrText>
       </w:r>
       <w:r>
         <w:fldChar w:fldCharType="separate"/>
       </w:r>
       <w:r>
+        <w:t xml:space="preserve">Figure </w:t>
+      </w:r>
+      <w:r>
         <w:rPr>
           <w:noProof/>
         </w:rPr>
         <w:t>4</w:t>
       </w:r>
       <w:r>
-        <w:rPr>
-          <w:noProof/>
-        </w:rPr>
         <w:fldChar w:fldCharType="end"/>
       </w:r>
-      <w:bookmarkEnd w:id="9"/>
-      <w:proofErr w:type="gramStart"/>
-      <w:r>
-        <w:t xml:space="preserve"> </w:t>
-      </w:r>
-      <w:r>
-        <w:t>State m</w:t>
-      </w:r>
-      <w:r>
-        <w:t>o</w:t>
-      </w:r>
-      <w:r>
-        <w:t>del</w:t>
-      </w:r>
-      <w:proofErr w:type="gramEnd"/>
-      <w:r>
-        <w:t xml:space="preserve"> for plant hire request</w:t>
-      </w:r>
-    </w:p>
-    <w:p>
-      <w:r>
-        <w:t>State model for plant hire request is</w:t>
-      </w:r>
-      <w:r>
-        <w:t xml:space="preserve"> depicted in</w:t>
-      </w:r>
-      <w:r>
-        <w:t xml:space="preserve"> </w:t>
-      </w:r>
-      <w:r>
-        <w:fldChar w:fldCharType="begin"/>
-      </w:r>
-      <w:r>
-        <w:instrText xml:space="preserve"> REF _Ref388276804 \h </w:instrText>
-      </w:r>
-      <w:r>
-        <w:fldChar w:fldCharType="separate"/>
-      </w:r>
-      <w:r>
-        <w:t xml:space="preserve">Figure </w:t>
-      </w:r>
-      <w:r>
-        <w:rPr>
-          <w:noProof/>
-        </w:rPr>
-        <w:t>4</w:t>
-      </w:r>
-      <w:r>
-        <w:fldChar w:fldCharType="end"/>
-      </w:r>
       <w:r>
         <w:t>.</w:t>
       </w:r>
     </w:p>
+    <w:p/>
+    <w:p>
+      <w:r>
+        <w:br w:type="page"/>
+      </w:r>
+    </w:p>
+    <w:p>
+      <w:r>
+        <w:t>Notes</w:t>
+      </w:r>
+      <w:r>
+        <w:t xml:space="preserve"> about plant hire request state model</w:t>
+      </w:r>
+      <w:r>
+        <w:t>: "Pending extension" state goes back to plant delivered state regardless of the extension being accepted or rejected. If the extension is accepted, the end date of plant hire request gets updated. No history of extension success is kept - this is left as future work. RentIt side is responsible for updating state according to delivery. This should be amended with back-up process on BuildIt side.</w:t>
+      </w:r>
+    </w:p>
+    <w:p/>
+    <w:p/>
+    <w:p/>
     <w:p/>
     <w:p>
       <w:pPr>
@@ -2136,230 +2107,80 @@
       <w:pPr>
         <w:pStyle w:val="Caption"/>
       </w:pPr>
-      <w:bookmarkStart w:id="10" w:name="_Ref388447496"/>
+      <w:bookmarkStart w:id="11" w:name="_Ref388447496"/>
       <w:r>
         <w:t xml:space="preserve">Figure </w:t>
       </w:r>
+      <w:fldSimple w:instr=" SEQ Figure \* ARABIC ">
+        <w:r>
+          <w:rPr>
+            <w:noProof/>
+          </w:rPr>
+          <w:t>5</w:t>
+        </w:r>
+      </w:fldSimple>
+      <w:bookmarkEnd w:id="11"/>
+      <w:r>
+        <w:t xml:space="preserve"> State model for invoice</w:t>
+      </w:r>
+    </w:p>
+    <w:p/>
+    <w:p>
+      <w:r>
+        <w:t xml:space="preserve">State model for invoice is depicted in </w:t>
+      </w:r>
       <w:r>
         <w:fldChar w:fldCharType="begin"/>
       </w:r>
       <w:r>
-        <w:instrText xml:space="preserve"> SEQ Figure \* ARABIC </w:instrText>
+        <w:instrText xml:space="preserve"> REF _Ref388447496 \h </w:instrText>
       </w:r>
       <w:r>
         <w:fldChar w:fldCharType="separate"/>
       </w:r>
       <w:r>
+        <w:t xml:space="preserve">Figure </w:t>
+      </w:r>
+      <w:r>
         <w:rPr>
           <w:noProof/>
         </w:rPr>
         <w:t>5</w:t>
       </w:r>
       <w:r>
-        <w:rPr>
-          <w:noProof/>
-        </w:rPr>
         <w:fldChar w:fldCharType="end"/>
       </w:r>
-      <w:bookmarkEnd w:id="10"/>
-      <w:proofErr w:type="gramStart"/>
-      <w:r>
-        <w:t xml:space="preserve"> State model</w:t>
-      </w:r>
-      <w:proofErr w:type="gramEnd"/>
-      <w:r>
-        <w:t xml:space="preserve"> for invoice</w:t>
-      </w:r>
+      <w:r>
+        <w:t>.</w:t>
+      </w:r>
+    </w:p>
+    <w:p>
+      <w:pPr>
+        <w:pStyle w:val="Heading2"/>
+      </w:pPr>
+      <w:r>
+        <w:br w:type="page"/>
+      </w:r>
+    </w:p>
+    <w:p>
+      <w:pPr>
+        <w:pStyle w:val="Heading2"/>
+      </w:pPr>
+      <w:bookmarkStart w:id="12" w:name="_Toc388620434"/>
+      <w:r>
+        <w:t>Apiary blueprint</w:t>
+      </w:r>
+      <w:bookmarkEnd w:id="12"/>
     </w:p>
     <w:p/>
     <w:p>
       <w:r>
-        <w:t xml:space="preserve">State model for invoice is depicted in </w:t>
-      </w:r>
-      <w:r>
-        <w:fldChar w:fldCharType="begin"/>
-      </w:r>
-      <w:r>
-        <w:instrText xml:space="preserve"> REF _Ref388447496 \h </w:instrText>
-      </w:r>
-      <w:r>
-        <w:fldChar w:fldCharType="separate"/>
-      </w:r>
-      <w:r>
-        <w:t xml:space="preserve">Figure </w:t>
-      </w:r>
-      <w:r>
-        <w:rPr>
-          <w:noProof/>
-        </w:rPr>
-        <w:t>5</w:t>
-      </w:r>
-      <w:r>
-        <w:fldChar w:fldCharType="end"/>
-      </w:r>
-      <w:r>
-        <w:t>.</w:t>
-      </w:r>
-    </w:p>
-    <w:p>
-      <w:pPr>
-        <w:keepNext/>
-      </w:pPr>
-      <w:r>
-        <w:rPr>
-          <w:noProof/>
-        </w:rPr>
-        <w:drawing>
-          <wp:inline distT="0" distB="0" distL="0" distR="0" wp14:anchorId="7C726895" wp14:editId="1EE61955">
-            <wp:extent cx="5779326" cy="5706783"/>
-            <wp:effectExtent l="0" t="0" r="12065" b="8255"/>
-            <wp:docPr id="4" name="Picture 4"/>
-            <wp:cNvGraphicFramePr>
-              <a:graphicFrameLocks xmlns:a="http://schemas.openxmlformats.org/drawingml/2006/main" noChangeAspect="1"/>
-            </wp:cNvGraphicFramePr>
-            <a:graphic xmlns:a="http://schemas.openxmlformats.org/drawingml/2006/main">
-              <a:graphicData uri="http://schemas.openxmlformats.org/drawingml/2006/picture">
-                <pic:pic xmlns:pic="http://schemas.openxmlformats.org/drawingml/2006/picture">
-                  <pic:nvPicPr>
-                    <pic:cNvPr id="0" name="BuildItPO.jpg"/>
-                    <pic:cNvPicPr/>
-                  </pic:nvPicPr>
-                  <pic:blipFill>
-                    <a:blip r:embed="rId14">
-                      <a:extLst>
-                        <a:ext uri="{28A0092B-C50C-407E-A947-70E740481C1C}">
-                          <a14:useLocalDpi xmlns:a14="http://schemas.microsoft.com/office/drawing/2010/main" val="0"/>
-                        </a:ext>
-                      </a:extLst>
-                    </a:blip>
-                    <a:stretch>
-                      <a:fillRect/>
-                    </a:stretch>
-                  </pic:blipFill>
-                  <pic:spPr>
-                    <a:xfrm>
-                      <a:off x="0" y="0"/>
-                      <a:ext cx="5779326" cy="5706783"/>
-                    </a:xfrm>
-                    <a:prstGeom prst="rect">
-                      <a:avLst/>
-                    </a:prstGeom>
-                  </pic:spPr>
-                </pic:pic>
-              </a:graphicData>
-            </a:graphic>
-          </wp:inline>
-        </w:drawing>
-      </w:r>
-      <w:bookmarkStart w:id="11" w:name="_GoBack"/>
-      <w:bookmarkEnd w:id="11"/>
-    </w:p>
-    <w:p>
-      <w:pPr>
-        <w:pStyle w:val="Caption"/>
-      </w:pPr>
-      <w:bookmarkStart w:id="12" w:name="_Ref388443738"/>
-      <w:r>
-        <w:t xml:space="preserve">Figure </w:t>
-      </w:r>
-      <w:r>
-        <w:fldChar w:fldCharType="begin"/>
-      </w:r>
-      <w:r>
-        <w:instrText xml:space="preserve"> SEQ Figure \* ARABIC </w:instrText>
-      </w:r>
-      <w:r>
-        <w:fldChar w:fldCharType="separate"/>
-      </w:r>
-      <w:r>
-        <w:rPr>
-          <w:noProof/>
-        </w:rPr>
-        <w:t>6</w:t>
-      </w:r>
-      <w:r>
-        <w:rPr>
-          <w:noProof/>
-        </w:rPr>
-        <w:fldChar w:fldCharType="end"/>
-      </w:r>
-      <w:bookmarkEnd w:id="12"/>
-      <w:proofErr w:type="gramStart"/>
-      <w:r>
-        <w:t xml:space="preserve"> State model</w:t>
-      </w:r>
-      <w:proofErr w:type="gramEnd"/>
-      <w:r>
-        <w:t xml:space="preserve"> for </w:t>
-      </w:r>
-      <w:proofErr w:type="spellStart"/>
-      <w:r>
-        <w:t>BuildIt</w:t>
-      </w:r>
-      <w:proofErr w:type="spellEnd"/>
-      <w:r>
-        <w:t xml:space="preserve"> Purchase Order</w:t>
-      </w:r>
-    </w:p>
-    <w:p>
-      <w:r>
-        <w:t xml:space="preserve">State model for purchase order is depicted in </w:t>
-      </w:r>
-      <w:r>
-        <w:fldChar w:fldCharType="begin"/>
-      </w:r>
-      <w:r>
-        <w:instrText xml:space="preserve"> REF _Ref388443738 \h </w:instrText>
-      </w:r>
-      <w:r>
-        <w:fldChar w:fldCharType="separate"/>
-      </w:r>
-      <w:r>
-        <w:t xml:space="preserve">Figure </w:t>
-      </w:r>
-      <w:r>
-        <w:rPr>
-          <w:noProof/>
-        </w:rPr>
-        <w:t>6</w:t>
-      </w:r>
-      <w:r>
-        <w:fldChar w:fldCharType="end"/>
-      </w:r>
-      <w:r>
-        <w:t>.</w:t>
-      </w:r>
-      <w:r>
-        <w:br w:type="page"/>
-      </w:r>
-    </w:p>
-    <w:p>
-      <w:pPr>
-        <w:pStyle w:val="Heading2"/>
-      </w:pPr>
-      <w:bookmarkStart w:id="13" w:name="_Toc388466999"/>
-      <w:r>
-        <w:t>Apiary blueprint</w:t>
-      </w:r>
-      <w:bookmarkEnd w:id="13"/>
+        <w:t>The Apiary blueprint for BuildIt system is located at:</w:t>
+      </w:r>
     </w:p>
     <w:p/>
     <w:p>
-      <w:r>
-        <w:t xml:space="preserve">The Apiary blueprint for </w:t>
-      </w:r>
-      <w:proofErr w:type="spellStart"/>
-      <w:r>
-        <w:t>BuildIt</w:t>
-      </w:r>
-      <w:proofErr w:type="spellEnd"/>
-      <w:r>
-        <w:t xml:space="preserve"> system is located at:</w:t>
-      </w:r>
-    </w:p>
-    <w:p/>
-    <w:p>
-      <w:hyperlink r:id="rId15" w:history="1">
+      <w:hyperlink r:id="rId14" w:history="1">
         <w:r>
           <w:rPr>
             <w:rStyle w:val="Hyperlink"/>
@@ -2373,13 +2194,8 @@
     </w:p>
     <w:p/>
     <w:p>
-      <w:proofErr w:type="spellStart"/>
-      <w:r>
-        <w:t>BuildIt</w:t>
-      </w:r>
-      <w:proofErr w:type="spellEnd"/>
-      <w:r>
-        <w:t xml:space="preserve"> API exposes the following endpoints, with their function described:</w:t>
+      <w:r>
+        <w:t>BuildIt API exposes the following endpoints, with their function described:</w:t>
       </w:r>
     </w:p>
     <w:p>
@@ -2712,15 +2528,7 @@
         </w:numPr>
       </w:pPr>
       <w:r>
-        <w:t xml:space="preserve">Calls from external partner </w:t>
-      </w:r>
-      <w:proofErr w:type="spellStart"/>
-      <w:r>
-        <w:t>RentIt</w:t>
-      </w:r>
-      <w:proofErr w:type="spellEnd"/>
-      <w:r>
-        <w:t>:</w:t>
+        <w:t>Calls from external partner RentIt:</w:t>
       </w:r>
     </w:p>
     <w:p>
@@ -2747,15 +2555,7 @@
         <w:t xml:space="preserve"> -</w:t>
       </w:r>
       <w:r>
-        <w:t xml:space="preserve"> from integrated </w:t>
-      </w:r>
-      <w:proofErr w:type="spellStart"/>
-      <w:r>
-        <w:t>RentIt</w:t>
-      </w:r>
-      <w:proofErr w:type="spellEnd"/>
-      <w:r>
-        <w:t xml:space="preserve"> partner</w:t>
+        <w:t xml:space="preserve"> from integrated RentIt partner</w:t>
       </w:r>
       <w:r>
         <w:t>;</w:t>
@@ -2779,15 +2579,7 @@
         <w:t xml:space="preserve">- </w:t>
       </w:r>
       <w:r>
-        <w:t xml:space="preserve">from integrated </w:t>
-      </w:r>
-      <w:proofErr w:type="spellStart"/>
-      <w:r>
-        <w:t>RentIt</w:t>
-      </w:r>
-      <w:proofErr w:type="spellEnd"/>
-      <w:r>
-        <w:t xml:space="preserve"> partner;</w:t>
+        <w:t>from integrated RentIt partner;</w:t>
       </w:r>
     </w:p>
     <w:p>
@@ -2814,15 +2606,7 @@
         <w:t xml:space="preserve">- </w:t>
       </w:r>
       <w:r>
-        <w:t xml:space="preserve">from integrated </w:t>
-      </w:r>
-      <w:proofErr w:type="spellStart"/>
-      <w:r>
-        <w:t>RentIt</w:t>
-      </w:r>
-      <w:proofErr w:type="spellEnd"/>
-      <w:r>
-        <w:t xml:space="preserve"> partner</w:t>
+        <w:t>from integrated RentIt partner</w:t>
       </w:r>
       <w:r>
         <w:t xml:space="preserve"> – it must contain the corresponding P</w:t>
@@ -2888,38 +2672,36 @@
       <w:pPr>
         <w:pStyle w:val="Heading1"/>
       </w:pPr>
-      <w:bookmarkStart w:id="14" w:name="_Toc388467000"/>
+      <w:bookmarkStart w:id="13" w:name="_Toc388620435"/>
       <w:r>
         <w:t xml:space="preserve">Part II: </w:t>
       </w:r>
-      <w:proofErr w:type="spellStart"/>
       <w:r>
         <w:t>RentIt</w:t>
       </w:r>
+      <w:bookmarkEnd w:id="13"/>
+    </w:p>
+    <w:p/>
+    <w:p>
+      <w:r>
+        <w:t>TBD</w:t>
+      </w:r>
+    </w:p>
+    <w:p/>
+    <w:p>
+      <w:r>
+        <w:br w:type="page"/>
+      </w:r>
+    </w:p>
+    <w:p>
+      <w:pPr>
+        <w:pStyle w:val="Heading1"/>
+      </w:pPr>
+      <w:bookmarkStart w:id="14" w:name="_Toc388620436"/>
+      <w:r>
+        <w:t>Summary</w:t>
+      </w:r>
       <w:bookmarkEnd w:id="14"/>
-      <w:proofErr w:type="spellEnd"/>
-    </w:p>
-    <w:p/>
-    <w:p>
-      <w:r>
-        <w:t>TBD</w:t>
-      </w:r>
-    </w:p>
-    <w:p/>
-    <w:p>
-      <w:r>
-        <w:br w:type="page"/>
-      </w:r>
-    </w:p>
-    <w:p>
-      <w:pPr>
-        <w:pStyle w:val="Heading1"/>
-      </w:pPr>
-      <w:bookmarkStart w:id="15" w:name="_Toc388467001"/>
-      <w:r>
-        <w:t>Summary</w:t>
-      </w:r>
-      <w:bookmarkEnd w:id="15"/>
     </w:p>
     <w:p/>
     <w:p>
@@ -2929,9 +2711,10 @@
     </w:p>
     <w:p/>
     <w:p/>
+    <w:bookmarkEnd w:id="0"/>
     <w:sectPr>
-      <w:footerReference w:type="even" r:id="rId16"/>
-      <w:footerReference w:type="default" r:id="rId17"/>
+      <w:footerReference w:type="even" r:id="rId15"/>
+      <w:footerReference w:type="default" r:id="rId16"/>
       <w:pgSz w:w="11900" w:h="16840"/>
       <w:pgMar w:top="1440" w:right="1800" w:bottom="1440" w:left="1800" w:header="708" w:footer="708" w:gutter="0"/>
       <w:pgNumType w:start="0"/>
@@ -3032,7 +2815,7 @@
         <w:rStyle w:val="PageNumber"/>
         <w:noProof/>
       </w:rPr>
-      <w:t>7</w:t>
+      <w:t>1</w:t>
     </w:r>
     <w:r>
       <w:rPr>
@@ -5055,7 +4838,7 @@
 </file>
 
 <file path=customXml/itemProps1.xml><?xml version="1.0" encoding="utf-8"?>
-<ds:datastoreItem xmlns:ds="http://schemas.openxmlformats.org/officeDocument/2006/customXml" ds:itemID="{9DAB0C41-86AB-6A4D-BA31-F8EE5AD13578}">
+<ds:datastoreItem xmlns:ds="http://schemas.openxmlformats.org/officeDocument/2006/customXml" ds:itemID="{476F01A6-3FBF-6648-A94D-8DE6A2E30984}">
   <ds:schemaRefs>
     <ds:schemaRef ds:uri="http://schemas.openxmlformats.org/officeDocument/2006/bibliography"/>
   </ds:schemaRefs>

</xml_diff>

<commit_message>
Revise BuildIt documentation, part V
</commit_message>
<xml_diff>
--- a/project/report/esi_project_report.docx
+++ b/project/report/esi_project_report.docx
@@ -12,7 +12,6 @@
           <w:lang w:val="en-GB"/>
         </w:rPr>
       </w:pPr>
-      <w:bookmarkStart w:id="0" w:name="_GoBack"/>
       <w:r>
         <w:rPr>
           <w:rFonts w:asciiTheme="majorHAnsi" w:eastAsia="Times New Roman" w:hAnsiTheme="majorHAnsi" w:cs="Times New Roman"/>
@@ -1207,11 +1206,11 @@
       <w:pPr>
         <w:pStyle w:val="Heading1"/>
       </w:pPr>
-      <w:bookmarkStart w:id="1" w:name="_Toc388620429"/>
+      <w:bookmarkStart w:id="0" w:name="_Toc388620429"/>
       <w:r>
         <w:t>Introduction</w:t>
       </w:r>
-      <w:bookmarkEnd w:id="1"/>
+      <w:bookmarkEnd w:id="0"/>
     </w:p>
     <w:p/>
     <w:p/>
@@ -1221,6 +1220,29 @@
       </w:r>
       <w:r>
         <w:t xml:space="preserve"> In this project, we model and implement the procurement process via interconnected enterprise systems in rental and building company, called respectively RentIt and BuildIt.</w:t>
+      </w:r>
+    </w:p>
+    <w:p/>
+    <w:p>
+      <w:r>
+        <w:t>In general, the design was kept as simple as possible. Due to time limitations, handling edge cases is out of scope from this project.</w:t>
+      </w:r>
+      <w:r>
+        <w:t xml:space="preserve"> Basic functionality, however, is provided </w:t>
+      </w:r>
+      <w:r>
+        <w:t xml:space="preserve">for the requirements </w:t>
+      </w:r>
+      <w:r>
+        <w:t>by thi</w:t>
+      </w:r>
+      <w:r>
+        <w:t>s</w:t>
+      </w:r>
+      <w:bookmarkStart w:id="1" w:name="_GoBack"/>
+      <w:bookmarkEnd w:id="1"/>
+      <w:r>
+        <w:t xml:space="preserve"> solution.</w:t>
       </w:r>
     </w:p>
     <w:p>
@@ -1451,8 +1473,8 @@
           <w:szCs w:val="22"/>
         </w:rPr>
         <w:drawing>
-          <wp:inline distT="0" distB="0" distL="0" distR="0" wp14:anchorId="4C2653B1" wp14:editId="60B40164">
-            <wp:extent cx="5479869" cy="6021358"/>
+          <wp:inline distT="0" distB="0" distL="0" distR="0" wp14:anchorId="4C2653B1" wp14:editId="27B9018F">
+            <wp:extent cx="5479868" cy="6021358"/>
             <wp:effectExtent l="0" t="0" r="6985" b="0"/>
             <wp:docPr id="2" name="Picture 2"/>
             <wp:cNvGraphicFramePr>
@@ -1480,7 +1502,7 @@
                   <pic:spPr>
                     <a:xfrm>
                       <a:off x="0" y="0"/>
-                      <a:ext cx="5479869" cy="6021358"/>
+                      <a:ext cx="5479868" cy="6021358"/>
                     </a:xfrm>
                     <a:prstGeom prst="rect">
                       <a:avLst/>
@@ -2711,7 +2733,6 @@
     </w:p>
     <w:p/>
     <w:p/>
-    <w:bookmarkEnd w:id="0"/>
     <w:sectPr>
       <w:footerReference w:type="even" r:id="rId15"/>
       <w:footerReference w:type="default" r:id="rId16"/>
@@ -2815,7 +2836,7 @@
         <w:rStyle w:val="PageNumber"/>
         <w:noProof/>
       </w:rPr>
-      <w:t>1</w:t>
+      <w:t>2</w:t>
     </w:r>
     <w:r>
       <w:rPr>
@@ -4838,7 +4859,7 @@
 </file>
 
 <file path=customXml/itemProps1.xml><?xml version="1.0" encoding="utf-8"?>
-<ds:datastoreItem xmlns:ds="http://schemas.openxmlformats.org/officeDocument/2006/customXml" ds:itemID="{476F01A6-3FBF-6648-A94D-8DE6A2E30984}">
+<ds:datastoreItem xmlns:ds="http://schemas.openxmlformats.org/officeDocument/2006/customXml" ds:itemID="{0027D21C-5C48-5248-B8D8-1B685A018F6E}">
   <ds:schemaRefs>
     <ds:schemaRef ds:uri="http://schemas.openxmlformats.org/officeDocument/2006/bibliography"/>
   </ds:schemaRefs>

</xml_diff>

<commit_message>
Add RentIt to report documentation
</commit_message>
<xml_diff>
--- a/project/report/esi_project_report.docx
+++ b/project/report/esi_project_report.docx
@@ -261,6 +261,7 @@
           <w:lang w:val="en-GB"/>
         </w:rPr>
       </w:pPr>
+      <w:proofErr w:type="spellStart"/>
       <w:r>
         <w:rPr>
           <w:rFonts w:ascii="Helvetica" w:eastAsia="Times New Roman" w:hAnsi="Helvetica" w:cs="Times New Roman"/>
@@ -268,8 +269,9 @@
           <w:szCs w:val="32"/>
           <w:lang w:val="en-GB"/>
         </w:rPr>
-        <w:t>Ardi Aasmaa</w:t>
-      </w:r>
+        <w:t>Ardi</w:t>
+      </w:r>
+      <w:proofErr w:type="spellEnd"/>
       <w:r>
         <w:rPr>
           <w:rFonts w:ascii="Helvetica" w:eastAsia="Times New Roman" w:hAnsi="Helvetica" w:cs="Times New Roman"/>
@@ -277,8 +279,9 @@
           <w:szCs w:val="32"/>
           <w:lang w:val="en-GB"/>
         </w:rPr>
-        <w:t xml:space="preserve"> (</w:t>
-      </w:r>
+        <w:t xml:space="preserve"> </w:t>
+      </w:r>
+      <w:proofErr w:type="spellStart"/>
       <w:r>
         <w:rPr>
           <w:rFonts w:ascii="Helvetica" w:eastAsia="Times New Roman" w:hAnsi="Helvetica" w:cs="Times New Roman"/>
@@ -286,8 +289,9 @@
           <w:szCs w:val="32"/>
           <w:lang w:val="en-GB"/>
         </w:rPr>
-        <w:t>A84120</w:t>
-      </w:r>
+        <w:t>Aasmaa</w:t>
+      </w:r>
+      <w:proofErr w:type="spellEnd"/>
       <w:r>
         <w:rPr>
           <w:rFonts w:ascii="Helvetica" w:eastAsia="Times New Roman" w:hAnsi="Helvetica" w:cs="Times New Roman"/>
@@ -295,19 +299,17 @@
           <w:szCs w:val="32"/>
           <w:lang w:val="en-GB"/>
         </w:rPr>
-        <w:t>)</w:t>
-      </w:r>
-    </w:p>
-    <w:p>
-      <w:pPr>
-        <w:ind w:left="720" w:firstLine="2541"/>
+        <w:t xml:space="preserve"> (</w:t>
+      </w:r>
+      <w:r>
         <w:rPr>
           <w:rFonts w:ascii="Helvetica" w:eastAsia="Times New Roman" w:hAnsi="Helvetica" w:cs="Times New Roman"/>
           <w:sz w:val="32"/>
           <w:szCs w:val="32"/>
           <w:lang w:val="en-GB"/>
         </w:rPr>
-      </w:pPr>
+        <w:t>A84120</w:t>
+      </w:r>
       <w:r>
         <w:rPr>
           <w:rFonts w:ascii="Helvetica" w:eastAsia="Times New Roman" w:hAnsi="Helvetica" w:cs="Times New Roman"/>
@@ -315,17 +317,20 @@
           <w:szCs w:val="32"/>
           <w:lang w:val="en-GB"/>
         </w:rPr>
-        <w:t>Kadri Oluwagbemi</w:t>
-      </w:r>
-      <w:r>
+        <w:t>)</w:t>
+      </w:r>
+    </w:p>
+    <w:p>
+      <w:pPr>
+        <w:ind w:left="720" w:firstLine="2541"/>
         <w:rPr>
           <w:rFonts w:ascii="Helvetica" w:eastAsia="Times New Roman" w:hAnsi="Helvetica" w:cs="Times New Roman"/>
           <w:sz w:val="32"/>
           <w:szCs w:val="32"/>
           <w:lang w:val="en-GB"/>
         </w:rPr>
-        <w:t xml:space="preserve"> (</w:t>
-      </w:r>
+      </w:pPr>
+      <w:proofErr w:type="spellStart"/>
       <w:r>
         <w:rPr>
           <w:rFonts w:ascii="Helvetica" w:eastAsia="Times New Roman" w:hAnsi="Helvetica" w:cs="Times New Roman"/>
@@ -333,8 +338,9 @@
           <w:szCs w:val="32"/>
           <w:lang w:val="en-GB"/>
         </w:rPr>
-        <w:t>B04877</w:t>
-      </w:r>
+        <w:t>Kadri</w:t>
+      </w:r>
+      <w:proofErr w:type="spellEnd"/>
       <w:r>
         <w:rPr>
           <w:rFonts w:ascii="Helvetica" w:eastAsia="Times New Roman" w:hAnsi="Helvetica" w:cs="Times New Roman"/>
@@ -342,19 +348,19 @@
           <w:szCs w:val="32"/>
           <w:lang w:val="en-GB"/>
         </w:rPr>
-        <w:t>)</w:t>
-      </w:r>
-    </w:p>
-    <w:p>
-      <w:pPr>
-        <w:ind w:left="720" w:firstLine="2541"/>
+        <w:t xml:space="preserve"> </w:t>
+      </w:r>
+      <w:proofErr w:type="spellStart"/>
+      <w:r>
         <w:rPr>
           <w:rFonts w:ascii="Helvetica" w:eastAsia="Times New Roman" w:hAnsi="Helvetica" w:cs="Times New Roman"/>
           <w:sz w:val="32"/>
           <w:szCs w:val="32"/>
           <w:lang w:val="en-GB"/>
         </w:rPr>
-      </w:pPr>
+        <w:t>Oluwagbemi</w:t>
+      </w:r>
+      <w:proofErr w:type="spellEnd"/>
       <w:r>
         <w:rPr>
           <w:rFonts w:ascii="Helvetica" w:eastAsia="Times New Roman" w:hAnsi="Helvetica" w:cs="Times New Roman"/>
@@ -362,7 +368,7 @@
           <w:szCs w:val="32"/>
           <w:lang w:val="en-GB"/>
         </w:rPr>
-        <w:t>Kristjan Veskimäe</w:t>
+        <w:t xml:space="preserve"> (</w:t>
       </w:r>
       <w:r>
         <w:rPr>
@@ -371,7 +377,7 @@
           <w:szCs w:val="32"/>
           <w:lang w:val="en-GB"/>
         </w:rPr>
-        <w:t xml:space="preserve"> </w:t>
+        <w:t>B04877</w:t>
       </w:r>
       <w:r>
         <w:rPr>
@@ -380,17 +386,19 @@
           <w:szCs w:val="32"/>
           <w:lang w:val="en-GB"/>
         </w:rPr>
-        <w:t>(</w:t>
-      </w:r>
-      <w:r>
+        <w:t>)</w:t>
+      </w:r>
+    </w:p>
+    <w:p>
+      <w:pPr>
+        <w:ind w:left="720" w:firstLine="2541"/>
         <w:rPr>
           <w:rFonts w:ascii="Helvetica" w:eastAsia="Times New Roman" w:hAnsi="Helvetica" w:cs="Times New Roman"/>
           <w:sz w:val="32"/>
           <w:szCs w:val="32"/>
           <w:lang w:val="en-GB"/>
         </w:rPr>
-        <w:t>A20792</w:t>
-      </w:r>
+      </w:pPr>
       <w:r>
         <w:rPr>
           <w:rFonts w:ascii="Helvetica" w:eastAsia="Times New Roman" w:hAnsi="Helvetica" w:cs="Times New Roman"/>
@@ -398,19 +406,17 @@
           <w:szCs w:val="32"/>
           <w:lang w:val="en-GB"/>
         </w:rPr>
-        <w:t>)</w:t>
-      </w:r>
-    </w:p>
-    <w:p>
-      <w:pPr>
-        <w:ind w:left="720" w:firstLine="2541"/>
+        <w:t>Kristjan Veskimäe</w:t>
+      </w:r>
+      <w:r>
         <w:rPr>
           <w:rFonts w:ascii="Helvetica" w:eastAsia="Times New Roman" w:hAnsi="Helvetica" w:cs="Times New Roman"/>
           <w:sz w:val="32"/>
           <w:szCs w:val="32"/>
           <w:lang w:val="en-GB"/>
         </w:rPr>
-      </w:pPr>
+        <w:t xml:space="preserve"> </w:t>
+      </w:r>
       <w:r>
         <w:rPr>
           <w:rFonts w:ascii="Helvetica" w:eastAsia="Times New Roman" w:hAnsi="Helvetica" w:cs="Times New Roman"/>
@@ -418,7 +424,7 @@
           <w:szCs w:val="32"/>
           <w:lang w:val="en-GB"/>
         </w:rPr>
-        <w:t>Polad Mahmudov</w:t>
+        <w:t>(</w:t>
       </w:r>
       <w:r>
         <w:rPr>
@@ -427,7 +433,7 @@
           <w:szCs w:val="32"/>
           <w:lang w:val="en-GB"/>
         </w:rPr>
-        <w:t xml:space="preserve"> (</w:t>
+        <w:t>A20792</w:t>
       </w:r>
       <w:r>
         <w:rPr>
@@ -436,28 +442,30 @@
           <w:szCs w:val="32"/>
           <w:lang w:val="en-GB"/>
         </w:rPr>
-        <w:t>B79594</w:t>
-      </w:r>
-      <w:r>
+        <w:t>)</w:t>
+      </w:r>
+    </w:p>
+    <w:p>
+      <w:pPr>
+        <w:ind w:left="720" w:firstLine="2541"/>
         <w:rPr>
           <w:rFonts w:ascii="Helvetica" w:eastAsia="Times New Roman" w:hAnsi="Helvetica" w:cs="Times New Roman"/>
           <w:sz w:val="32"/>
           <w:szCs w:val="32"/>
           <w:lang w:val="en-GB"/>
         </w:rPr>
-        <w:t>)</w:t>
-      </w:r>
-    </w:p>
-    <w:p>
-      <w:pPr>
-        <w:ind w:left="720" w:firstLine="2541"/>
+      </w:pPr>
+      <w:proofErr w:type="spellStart"/>
+      <w:r>
         <w:rPr>
           <w:rFonts w:ascii="Helvetica" w:eastAsia="Times New Roman" w:hAnsi="Helvetica" w:cs="Times New Roman"/>
           <w:sz w:val="32"/>
           <w:szCs w:val="32"/>
           <w:lang w:val="en-GB"/>
         </w:rPr>
-      </w:pPr>
+        <w:t>Polad</w:t>
+      </w:r>
+      <w:proofErr w:type="spellEnd"/>
       <w:r>
         <w:rPr>
           <w:rFonts w:ascii="Helvetica" w:eastAsia="Times New Roman" w:hAnsi="Helvetica" w:cs="Times New Roman"/>
@@ -465,8 +473,88 @@
           <w:szCs w:val="32"/>
           <w:lang w:val="en-GB"/>
         </w:rPr>
-        <w:t>Tural Ismayilov</w:t>
-      </w:r>
+        <w:t xml:space="preserve"> </w:t>
+      </w:r>
+      <w:proofErr w:type="spellStart"/>
+      <w:r>
+        <w:rPr>
+          <w:rFonts w:ascii="Helvetica" w:eastAsia="Times New Roman" w:hAnsi="Helvetica" w:cs="Times New Roman"/>
+          <w:sz w:val="32"/>
+          <w:szCs w:val="32"/>
+          <w:lang w:val="en-GB"/>
+        </w:rPr>
+        <w:t>Mahmudov</w:t>
+      </w:r>
+      <w:proofErr w:type="spellEnd"/>
+      <w:r>
+        <w:rPr>
+          <w:rFonts w:ascii="Helvetica" w:eastAsia="Times New Roman" w:hAnsi="Helvetica" w:cs="Times New Roman"/>
+          <w:sz w:val="32"/>
+          <w:szCs w:val="32"/>
+          <w:lang w:val="en-GB"/>
+        </w:rPr>
+        <w:t xml:space="preserve"> (</w:t>
+      </w:r>
+      <w:r>
+        <w:rPr>
+          <w:rFonts w:ascii="Helvetica" w:eastAsia="Times New Roman" w:hAnsi="Helvetica" w:cs="Times New Roman"/>
+          <w:sz w:val="32"/>
+          <w:szCs w:val="32"/>
+          <w:lang w:val="en-GB"/>
+        </w:rPr>
+        <w:t>B79594</w:t>
+      </w:r>
+      <w:r>
+        <w:rPr>
+          <w:rFonts w:ascii="Helvetica" w:eastAsia="Times New Roman" w:hAnsi="Helvetica" w:cs="Times New Roman"/>
+          <w:sz w:val="32"/>
+          <w:szCs w:val="32"/>
+          <w:lang w:val="en-GB"/>
+        </w:rPr>
+        <w:t>)</w:t>
+      </w:r>
+    </w:p>
+    <w:p>
+      <w:pPr>
+        <w:ind w:left="720" w:firstLine="2541"/>
+        <w:rPr>
+          <w:rFonts w:ascii="Helvetica" w:eastAsia="Times New Roman" w:hAnsi="Helvetica" w:cs="Times New Roman"/>
+          <w:sz w:val="32"/>
+          <w:szCs w:val="32"/>
+          <w:lang w:val="en-GB"/>
+        </w:rPr>
+      </w:pPr>
+      <w:proofErr w:type="spellStart"/>
+      <w:r>
+        <w:rPr>
+          <w:rFonts w:ascii="Helvetica" w:eastAsia="Times New Roman" w:hAnsi="Helvetica" w:cs="Times New Roman"/>
+          <w:sz w:val="32"/>
+          <w:szCs w:val="32"/>
+          <w:lang w:val="en-GB"/>
+        </w:rPr>
+        <w:t>Tural</w:t>
+      </w:r>
+      <w:proofErr w:type="spellEnd"/>
+      <w:r>
+        <w:rPr>
+          <w:rFonts w:ascii="Helvetica" w:eastAsia="Times New Roman" w:hAnsi="Helvetica" w:cs="Times New Roman"/>
+          <w:sz w:val="32"/>
+          <w:szCs w:val="32"/>
+          <w:lang w:val="en-GB"/>
+        </w:rPr>
+        <w:t xml:space="preserve"> </w:t>
+      </w:r>
+      <w:proofErr w:type="spellStart"/>
+      <w:r>
+        <w:rPr>
+          <w:rFonts w:ascii="Helvetica" w:eastAsia="Times New Roman" w:hAnsi="Helvetica" w:cs="Times New Roman"/>
+          <w:sz w:val="32"/>
+          <w:szCs w:val="32"/>
+          <w:lang w:val="en-GB"/>
+        </w:rPr>
+        <w:t>Ismayilov</w:t>
+      </w:r>
+      <w:proofErr w:type="spellEnd"/>
       <w:r>
         <w:rPr>
           <w:rFonts w:ascii="Helvetica" w:eastAsia="Times New Roman" w:hAnsi="Helvetica" w:cs="Times New Roman"/>
@@ -555,8 +643,19 @@
           <w:szCs w:val="32"/>
           <w:lang w:val="en-GB"/>
         </w:rPr>
-        <w:t>Luciano García-Bañuelos</w:t>
-      </w:r>
+        <w:t xml:space="preserve">Luciano </w:t>
+      </w:r>
+      <w:proofErr w:type="spellStart"/>
+      <w:r>
+        <w:rPr>
+          <w:rFonts w:ascii="Helvetica" w:eastAsia="Times New Roman" w:hAnsi="Helvetica" w:cs="Times New Roman"/>
+          <w:sz w:val="32"/>
+          <w:szCs w:val="32"/>
+          <w:lang w:val="en-GB"/>
+        </w:rPr>
+        <w:t>García-Bañuelos</w:t>
+      </w:r>
+      <w:proofErr w:type="spellEnd"/>
     </w:p>
     <w:p>
       <w:pPr>
@@ -1219,7 +1318,23 @@
         <w:t>Plant hiring is the equipment rental from specialized rental companies to construction companies.</w:t>
       </w:r>
       <w:r>
-        <w:t xml:space="preserve"> In this project, we model and implement the procurement process via interconnected enterprise systems in rental and building company, called respectively RentIt and BuildIt.</w:t>
+        <w:t xml:space="preserve"> In this project, we model and implement the procurement process via interconnected enterprise systems in rental and building company, called respectively </w:t>
+      </w:r>
+      <w:proofErr w:type="spellStart"/>
+      <w:r>
+        <w:t>RentIt</w:t>
+      </w:r>
+      <w:proofErr w:type="spellEnd"/>
+      <w:r>
+        <w:t xml:space="preserve"> and </w:t>
+      </w:r>
+      <w:proofErr w:type="spellStart"/>
+      <w:r>
+        <w:t>BuildIt</w:t>
+      </w:r>
+      <w:proofErr w:type="spellEnd"/>
+      <w:r>
+        <w:t>.</w:t>
       </w:r>
     </w:p>
     <w:p/>
@@ -1239,29 +1354,29 @@
       <w:r>
         <w:t>s</w:t>
       </w:r>
-      <w:bookmarkStart w:id="1" w:name="_GoBack"/>
+      <w:r>
+        <w:t xml:space="preserve"> solution.</w:t>
+      </w:r>
+    </w:p>
+    <w:p>
+      <w:r>
+        <w:br w:type="page"/>
+      </w:r>
+    </w:p>
+    <w:p>
+      <w:pPr>
+        <w:pStyle w:val="Heading1"/>
+      </w:pPr>
+      <w:bookmarkStart w:id="1" w:name="_Toc388620430"/>
+      <w:r>
+        <w:t xml:space="preserve">Part I: </w:t>
+      </w:r>
+      <w:proofErr w:type="spellStart"/>
+      <w:r>
+        <w:t>BuildIt</w:t>
+      </w:r>
       <w:bookmarkEnd w:id="1"/>
-      <w:r>
-        <w:t xml:space="preserve"> solution.</w:t>
-      </w:r>
-    </w:p>
-    <w:p>
-      <w:r>
-        <w:br w:type="page"/>
-      </w:r>
-    </w:p>
-    <w:p>
-      <w:pPr>
-        <w:pStyle w:val="Heading1"/>
-      </w:pPr>
-      <w:bookmarkStart w:id="2" w:name="_Toc388620430"/>
-      <w:r>
-        <w:t xml:space="preserve">Part I: </w:t>
-      </w:r>
-      <w:r>
-        <w:t>BuildIt</w:t>
-      </w:r>
-      <w:bookmarkEnd w:id="2"/>
+      <w:proofErr w:type="spellEnd"/>
     </w:p>
     <w:p/>
     <w:p>
@@ -1289,11 +1404,11 @@
       <w:pPr>
         <w:pStyle w:val="Heading2"/>
       </w:pPr>
-      <w:bookmarkStart w:id="3" w:name="_Toc388620431"/>
+      <w:bookmarkStart w:id="2" w:name="_Toc388620431"/>
       <w:r>
         <w:t>Domain model</w:t>
       </w:r>
-      <w:bookmarkEnd w:id="3"/>
+      <w:bookmarkEnd w:id="2"/>
     </w:p>
     <w:p/>
     <w:p>
@@ -1414,7 +1529,39 @@
           <w:rFonts w:eastAsia="Times New Roman" w:cs="Arial"/>
           <w:color w:val="333333"/>
         </w:rPr>
-        <w:t xml:space="preserve"> PlantInventoryEntry and PurchaseOrder </w:t>
+        <w:t xml:space="preserve"> </w:t>
+      </w:r>
+      <w:proofErr w:type="spellStart"/>
+      <w:r>
+        <w:rPr>
+          <w:rFonts w:eastAsia="Times New Roman" w:cs="Arial"/>
+          <w:color w:val="333333"/>
+        </w:rPr>
+        <w:t>PlantInventoryEntry</w:t>
+      </w:r>
+      <w:proofErr w:type="spellEnd"/>
+      <w:r>
+        <w:rPr>
+          <w:rFonts w:eastAsia="Times New Roman" w:cs="Arial"/>
+          <w:color w:val="333333"/>
+        </w:rPr>
+        <w:t xml:space="preserve"> and </w:t>
+      </w:r>
+      <w:proofErr w:type="spellStart"/>
+      <w:r>
+        <w:rPr>
+          <w:rFonts w:eastAsia="Times New Roman" w:cs="Arial"/>
+          <w:color w:val="333333"/>
+        </w:rPr>
+        <w:t>PurchaseOrder</w:t>
+      </w:r>
+      <w:proofErr w:type="spellEnd"/>
+      <w:r>
+        <w:rPr>
+          <w:rFonts w:eastAsia="Times New Roman" w:cs="Arial"/>
+          <w:color w:val="333333"/>
+        </w:rPr>
+        <w:t xml:space="preserve"> </w:t>
       </w:r>
       <w:r>
         <w:rPr>
@@ -1525,8 +1672,8 @@
           <w:szCs w:val="22"/>
         </w:rPr>
       </w:pPr>
-      <w:bookmarkStart w:id="4" w:name="_Ref387940685"/>
-      <w:bookmarkStart w:id="5" w:name="_Ref387940668"/>
+      <w:bookmarkStart w:id="3" w:name="_Ref387940685"/>
+      <w:bookmarkStart w:id="4" w:name="_Ref387940668"/>
       <w:r>
         <w:t xml:space="preserve">Figure </w:t>
       </w:r>
@@ -1538,13 +1685,18 @@
           <w:t>1</w:t>
         </w:r>
       </w:fldSimple>
+      <w:bookmarkEnd w:id="3"/>
+      <w:r>
+        <w:t xml:space="preserve"> </w:t>
+      </w:r>
       <w:bookmarkEnd w:id="4"/>
-      <w:r>
-        <w:t xml:space="preserve"> </w:t>
-      </w:r>
-      <w:bookmarkEnd w:id="5"/>
-      <w:r>
-        <w:t>BuildIt domain model</w:t>
+      <w:proofErr w:type="spellStart"/>
+      <w:r>
+        <w:t>BuildIt</w:t>
+      </w:r>
+      <w:proofErr w:type="spellEnd"/>
+      <w:r>
+        <w:t xml:space="preserve"> domain model</w:t>
       </w:r>
     </w:p>
     <w:p>
@@ -1601,7 +1753,27 @@
           <w:sz w:val="22"/>
           <w:szCs w:val="22"/>
         </w:rPr>
-        <w:t xml:space="preserve">data types for BuildIt are in </w:t>
+        <w:t xml:space="preserve">data types for </w:t>
+      </w:r>
+      <w:proofErr w:type="spellStart"/>
+      <w:r>
+        <w:rPr>
+          <w:rFonts w:ascii="Arial" w:eastAsia="Times New Roman" w:hAnsi="Arial" w:cs="Arial"/>
+          <w:color w:val="333333"/>
+          <w:sz w:val="22"/>
+          <w:szCs w:val="22"/>
+        </w:rPr>
+        <w:t>BuildIt</w:t>
+      </w:r>
+      <w:proofErr w:type="spellEnd"/>
+      <w:r>
+        <w:rPr>
+          <w:rFonts w:ascii="Arial" w:eastAsia="Times New Roman" w:hAnsi="Arial" w:cs="Arial"/>
+          <w:color w:val="333333"/>
+          <w:sz w:val="22"/>
+          <w:szCs w:val="22"/>
+        </w:rPr>
+        <w:t xml:space="preserve"> are in </w:t>
       </w:r>
       <w:r>
         <w:rPr>
@@ -1741,7 +1913,7 @@
           <w:szCs w:val="22"/>
         </w:rPr>
       </w:pPr>
-      <w:bookmarkStart w:id="6" w:name="_Ref388439171"/>
+      <w:bookmarkStart w:id="5" w:name="_Ref388439171"/>
       <w:r>
         <w:t xml:space="preserve">Figure </w:t>
       </w:r>
@@ -1753,28 +1925,36 @@
           <w:t>2</w:t>
         </w:r>
       </w:fldSimple>
+      <w:bookmarkEnd w:id="5"/>
+      <w:r>
+        <w:t xml:space="preserve"> </w:t>
+      </w:r>
+      <w:proofErr w:type="spellStart"/>
+      <w:r>
+        <w:t>BuildIt</w:t>
+      </w:r>
+      <w:proofErr w:type="spellEnd"/>
+      <w:r>
+        <w:t xml:space="preserve"> Data Types</w:t>
+      </w:r>
+    </w:p>
+    <w:p>
+      <w:pPr>
+        <w:pStyle w:val="Heading3"/>
+      </w:pPr>
+      <w:r>
+        <w:br w:type="page"/>
+      </w:r>
+    </w:p>
+    <w:p>
+      <w:pPr>
+        <w:pStyle w:val="Heading2"/>
+      </w:pPr>
+      <w:bookmarkStart w:id="6" w:name="_Toc388620432"/>
+      <w:r>
+        <w:t>Resource model</w:t>
+      </w:r>
       <w:bookmarkEnd w:id="6"/>
-      <w:r>
-        <w:t xml:space="preserve"> BuildIt Data Types</w:t>
-      </w:r>
-    </w:p>
-    <w:p>
-      <w:pPr>
-        <w:pStyle w:val="Heading3"/>
-      </w:pPr>
-      <w:r>
-        <w:br w:type="page"/>
-      </w:r>
-    </w:p>
-    <w:p>
-      <w:pPr>
-        <w:pStyle w:val="Heading2"/>
-      </w:pPr>
-      <w:bookmarkStart w:id="7" w:name="_Toc388620432"/>
-      <w:r>
-        <w:t>Resource model</w:t>
-      </w:r>
-      <w:bookmarkEnd w:id="7"/>
     </w:p>
     <w:p>
       <w:pPr>
@@ -1788,7 +1968,15 @@
     </w:p>
     <w:p>
       <w:r>
-        <w:t>Resource model helps designing RESTful applications</w:t>
+        <w:t xml:space="preserve">Resource model helps designing </w:t>
+      </w:r>
+      <w:proofErr w:type="spellStart"/>
+      <w:r>
+        <w:t>RESTful</w:t>
+      </w:r>
+      <w:proofErr w:type="spellEnd"/>
+      <w:r>
+        <w:t xml:space="preserve"> applications</w:t>
       </w:r>
       <w:r>
         <w:t xml:space="preserve">. </w:t>
@@ -1821,8 +2009,13 @@
         <w:fldChar w:fldCharType="end"/>
       </w:r>
       <w:r>
-        <w:t xml:space="preserve"> for BuildIt</w:t>
-      </w:r>
+        <w:t xml:space="preserve"> for </w:t>
+      </w:r>
+      <w:proofErr w:type="spellStart"/>
+      <w:r>
+        <w:t>BuildIt</w:t>
+      </w:r>
+      <w:proofErr w:type="spellEnd"/>
       <w:r>
         <w:t>.</w:t>
       </w:r>
@@ -1894,7 +2087,7 @@
           <w:szCs w:val="22"/>
         </w:rPr>
       </w:pPr>
-      <w:bookmarkStart w:id="8" w:name="_Ref387945615"/>
+      <w:bookmarkStart w:id="7" w:name="_Ref387945615"/>
       <w:r>
         <w:t xml:space="preserve">Figure </w:t>
       </w:r>
@@ -1906,34 +2099,39 @@
           <w:t>3</w:t>
         </w:r>
       </w:fldSimple>
+      <w:bookmarkEnd w:id="7"/>
+      <w:r>
+        <w:t xml:space="preserve"> </w:t>
+      </w:r>
+      <w:proofErr w:type="spellStart"/>
+      <w:r>
+        <w:t>BuildIt</w:t>
+      </w:r>
+      <w:proofErr w:type="spellEnd"/>
+      <w:r>
+        <w:t xml:space="preserve"> resource model</w:t>
+      </w:r>
+    </w:p>
+    <w:p>
+      <w:pPr>
+        <w:pStyle w:val="Heading2"/>
+      </w:pPr>
+      <w:r>
+        <w:br w:type="page"/>
+      </w:r>
+    </w:p>
+    <w:p>
+      <w:pPr>
+        <w:pStyle w:val="Heading2"/>
+      </w:pPr>
+      <w:bookmarkStart w:id="8" w:name="_Toc388620433"/>
+      <w:r>
+        <w:t>State model</w:t>
+      </w:r>
+      <w:r>
+        <w:t>s</w:t>
+      </w:r>
       <w:bookmarkEnd w:id="8"/>
-      <w:r>
-        <w:t xml:space="preserve"> </w:t>
-      </w:r>
-      <w:r>
-        <w:t>BuildIt resource model</w:t>
-      </w:r>
-    </w:p>
-    <w:p>
-      <w:pPr>
-        <w:pStyle w:val="Heading2"/>
-      </w:pPr>
-      <w:r>
-        <w:br w:type="page"/>
-      </w:r>
-    </w:p>
-    <w:p>
-      <w:pPr>
-        <w:pStyle w:val="Heading2"/>
-      </w:pPr>
-      <w:bookmarkStart w:id="9" w:name="_Toc388620433"/>
-      <w:r>
-        <w:t>State model</w:t>
-      </w:r>
-      <w:r>
-        <w:t>s</w:t>
-      </w:r>
-      <w:bookmarkEnd w:id="9"/>
     </w:p>
     <w:p/>
     <w:p>
@@ -1992,7 +2190,7 @@
       <w:pPr>
         <w:pStyle w:val="Caption"/>
       </w:pPr>
-      <w:bookmarkStart w:id="10" w:name="_Ref388276804"/>
+      <w:bookmarkStart w:id="9" w:name="_Ref388276804"/>
       <w:r>
         <w:t xml:space="preserve">Figure </w:t>
       </w:r>
@@ -2004,7 +2202,8 @@
           <w:t>4</w:t>
         </w:r>
       </w:fldSimple>
-      <w:bookmarkEnd w:id="10"/>
+      <w:bookmarkEnd w:id="9"/>
+      <w:proofErr w:type="gramStart"/>
       <w:r>
         <w:t xml:space="preserve"> </w:t>
       </w:r>
@@ -2015,7 +2214,11 @@
         <w:t>o</w:t>
       </w:r>
       <w:r>
-        <w:t>del for plant hire request</w:t>
+        <w:t>del</w:t>
+      </w:r>
+      <w:proofErr w:type="gramEnd"/>
+      <w:r>
+        <w:t xml:space="preserve"> for plant hire request</w:t>
       </w:r>
     </w:p>
     <w:p>
@@ -2067,7 +2270,23 @@
         <w:t xml:space="preserve"> about plant hire request state model</w:t>
       </w:r>
       <w:r>
-        <w:t>: "Pending extension" state goes back to plant delivered state regardless of the extension being accepted or rejected. If the extension is accepted, the end date of plant hire request gets updated. No history of extension success is kept - this is left as future work. RentIt side is responsible for updating state according to delivery. This should be amended with back-up process on BuildIt side.</w:t>
+        <w:t xml:space="preserve">: "Pending extension" state goes back to plant delivered state regardless of the extension being accepted or rejected. If the extension is accepted, the end date of plant hire request gets updated. No history of extension success is kept - this is left as future work. </w:t>
+      </w:r>
+      <w:proofErr w:type="spellStart"/>
+      <w:r>
+        <w:t>RentIt</w:t>
+      </w:r>
+      <w:proofErr w:type="spellEnd"/>
+      <w:r>
+        <w:t xml:space="preserve"> side is responsible for updating state according to delivery. This should be amended with back-up process on </w:t>
+      </w:r>
+      <w:proofErr w:type="spellStart"/>
+      <w:r>
+        <w:t>BuildIt</w:t>
+      </w:r>
+      <w:proofErr w:type="spellEnd"/>
+      <w:r>
+        <w:t xml:space="preserve"> side.</w:t>
       </w:r>
     </w:p>
     <w:p/>
@@ -2129,7 +2348,7 @@
       <w:pPr>
         <w:pStyle w:val="Caption"/>
       </w:pPr>
-      <w:bookmarkStart w:id="11" w:name="_Ref388447496"/>
+      <w:bookmarkStart w:id="10" w:name="_Ref388447496"/>
       <w:r>
         <w:t xml:space="preserve">Figure </w:t>
       </w:r>
@@ -2141,63 +2360,76 @@
           <w:t>5</w:t>
         </w:r>
       </w:fldSimple>
+      <w:bookmarkEnd w:id="10"/>
+      <w:proofErr w:type="gramStart"/>
+      <w:r>
+        <w:t xml:space="preserve"> State model</w:t>
+      </w:r>
+      <w:proofErr w:type="gramEnd"/>
+      <w:r>
+        <w:t xml:space="preserve"> for invoice</w:t>
+      </w:r>
+    </w:p>
+    <w:p/>
+    <w:p>
+      <w:r>
+        <w:t xml:space="preserve">State model for invoice is depicted in </w:t>
+      </w:r>
+      <w:r>
+        <w:fldChar w:fldCharType="begin"/>
+      </w:r>
+      <w:r>
+        <w:instrText xml:space="preserve"> REF _Ref388447496 \h </w:instrText>
+      </w:r>
+      <w:r>
+        <w:fldChar w:fldCharType="separate"/>
+      </w:r>
+      <w:r>
+        <w:t xml:space="preserve">Figure </w:t>
+      </w:r>
+      <w:r>
+        <w:rPr>
+          <w:noProof/>
+        </w:rPr>
+        <w:t>5</w:t>
+      </w:r>
+      <w:r>
+        <w:fldChar w:fldCharType="end"/>
+      </w:r>
+      <w:r>
+        <w:t>.</w:t>
+      </w:r>
+    </w:p>
+    <w:p>
+      <w:pPr>
+        <w:pStyle w:val="Heading2"/>
+      </w:pPr>
+      <w:r>
+        <w:br w:type="page"/>
+      </w:r>
+    </w:p>
+    <w:p>
+      <w:pPr>
+        <w:pStyle w:val="Heading2"/>
+      </w:pPr>
+      <w:bookmarkStart w:id="11" w:name="_Toc388620434"/>
+      <w:r>
+        <w:t>Apiary blueprint</w:t>
+      </w:r>
       <w:bookmarkEnd w:id="11"/>
-      <w:r>
-        <w:t xml:space="preserve"> State model for invoice</w:t>
-      </w:r>
     </w:p>
     <w:p/>
     <w:p>
       <w:r>
-        <w:t xml:space="preserve">State model for invoice is depicted in </w:t>
-      </w:r>
-      <w:r>
-        <w:fldChar w:fldCharType="begin"/>
-      </w:r>
-      <w:r>
-        <w:instrText xml:space="preserve"> REF _Ref388447496 \h </w:instrText>
-      </w:r>
-      <w:r>
-        <w:fldChar w:fldCharType="separate"/>
-      </w:r>
-      <w:r>
-        <w:t xml:space="preserve">Figure </w:t>
-      </w:r>
-      <w:r>
-        <w:rPr>
-          <w:noProof/>
-        </w:rPr>
-        <w:t>5</w:t>
-      </w:r>
-      <w:r>
-        <w:fldChar w:fldCharType="end"/>
-      </w:r>
-      <w:r>
-        <w:t>.</w:t>
-      </w:r>
-    </w:p>
-    <w:p>
-      <w:pPr>
-        <w:pStyle w:val="Heading2"/>
-      </w:pPr>
-      <w:r>
-        <w:br w:type="page"/>
-      </w:r>
-    </w:p>
-    <w:p>
-      <w:pPr>
-        <w:pStyle w:val="Heading2"/>
-      </w:pPr>
-      <w:bookmarkStart w:id="12" w:name="_Toc388620434"/>
-      <w:r>
-        <w:t>Apiary blueprint</w:t>
-      </w:r>
-      <w:bookmarkEnd w:id="12"/>
-    </w:p>
-    <w:p/>
-    <w:p>
-      <w:r>
-        <w:t>The Apiary blueprint for BuildIt system is located at:</w:t>
+        <w:t xml:space="preserve">The Apiary blueprint for </w:t>
+      </w:r>
+      <w:proofErr w:type="spellStart"/>
+      <w:r>
+        <w:t>BuildIt</w:t>
+      </w:r>
+      <w:proofErr w:type="spellEnd"/>
+      <w:r>
+        <w:t xml:space="preserve"> system is located at:</w:t>
       </w:r>
     </w:p>
     <w:p/>
@@ -2216,8 +2448,13 @@
     </w:p>
     <w:p/>
     <w:p>
-      <w:r>
-        <w:t>BuildIt API exposes the following endpoints, with their function described:</w:t>
+      <w:proofErr w:type="spellStart"/>
+      <w:r>
+        <w:t>BuildIt</w:t>
+      </w:r>
+      <w:proofErr w:type="spellEnd"/>
+      <w:r>
+        <w:t xml:space="preserve"> API exposes the following endpoints, with their function described:</w:t>
       </w:r>
     </w:p>
     <w:p>
@@ -2550,7 +2787,15 @@
         </w:numPr>
       </w:pPr>
       <w:r>
-        <w:t>Calls from external partner RentIt:</w:t>
+        <w:t xml:space="preserve">Calls from external partner </w:t>
+      </w:r>
+      <w:proofErr w:type="spellStart"/>
+      <w:r>
+        <w:t>RentIt</w:t>
+      </w:r>
+      <w:proofErr w:type="spellEnd"/>
+      <w:r>
+        <w:t>:</w:t>
       </w:r>
     </w:p>
     <w:p>
@@ -2577,7 +2822,15 @@
         <w:t xml:space="preserve"> -</w:t>
       </w:r>
       <w:r>
-        <w:t xml:space="preserve"> from integrated RentIt partner</w:t>
+        <w:t xml:space="preserve"> from integrated </w:t>
+      </w:r>
+      <w:proofErr w:type="spellStart"/>
+      <w:r>
+        <w:t>RentIt</w:t>
+      </w:r>
+      <w:proofErr w:type="spellEnd"/>
+      <w:r>
+        <w:t xml:space="preserve"> partner</w:t>
       </w:r>
       <w:r>
         <w:t>;</w:t>
@@ -2601,7 +2854,15 @@
         <w:t xml:space="preserve">- </w:t>
       </w:r>
       <w:r>
-        <w:t>from integrated RentIt partner;</w:t>
+        <w:t xml:space="preserve">from integrated </w:t>
+      </w:r>
+      <w:proofErr w:type="spellStart"/>
+      <w:r>
+        <w:t>RentIt</w:t>
+      </w:r>
+      <w:proofErr w:type="spellEnd"/>
+      <w:r>
+        <w:t xml:space="preserve"> partner;</w:t>
       </w:r>
     </w:p>
     <w:p>
@@ -2628,7 +2889,15 @@
         <w:t xml:space="preserve">- </w:t>
       </w:r>
       <w:r>
-        <w:t>from integrated RentIt partner</w:t>
+        <w:t xml:space="preserve">from integrated </w:t>
+      </w:r>
+      <w:proofErr w:type="spellStart"/>
+      <w:r>
+        <w:t>RentIt</w:t>
+      </w:r>
+      <w:proofErr w:type="spellEnd"/>
+      <w:r>
+        <w:t xml:space="preserve"> partner</w:t>
       </w:r>
       <w:r>
         <w:t xml:space="preserve"> – it must contain the corresponding P</w:t>
@@ -2646,32 +2915,29 @@
         </w:numPr>
       </w:pPr>
       <w:r>
-        <w:t>Retrieve all invoices, optionally filtering by status</w:t>
-      </w:r>
-      <w:r>
-        <w:t xml:space="preserve"> – so they could be approved;</w:t>
+        <w:t>(C11) Approve Invoice</w:t>
       </w:r>
     </w:p>
     <w:p>
       <w:pPr>
         <w:pStyle w:val="ListParagraph"/>
         <w:numPr>
-          <w:ilvl w:val="0"/>
+          <w:ilvl w:val="1"/>
           <w:numId w:val="2"/>
         </w:numPr>
       </w:pPr>
       <w:r>
-        <w:t xml:space="preserve">(C11) </w:t>
-      </w:r>
-      <w:r>
-        <w:t>Retrieve PO associated with an invoice</w:t>
+        <w:t>Retrieve all invoices, optionally filtering by status</w:t>
+      </w:r>
+      <w:r>
+        <w:t xml:space="preserve"> – so they could be approved;</w:t>
       </w:r>
     </w:p>
     <w:p>
       <w:pPr>
         <w:pStyle w:val="ListParagraph"/>
         <w:numPr>
-          <w:ilvl w:val="0"/>
+          <w:ilvl w:val="1"/>
           <w:numId w:val="2"/>
         </w:numPr>
       </w:pPr>
@@ -2679,6 +2945,21 @@
         <w:t xml:space="preserve">(C11) </w:t>
       </w:r>
       <w:r>
+        <w:t>Retrieve PO associated with an invoice</w:t>
+      </w:r>
+    </w:p>
+    <w:p>
+      <w:pPr>
+        <w:pStyle w:val="ListParagraph"/>
+        <w:numPr>
+          <w:ilvl w:val="1"/>
+          <w:numId w:val="2"/>
+        </w:numPr>
+      </w:pPr>
+      <w:r>
+        <w:t xml:space="preserve">(C11) </w:t>
+      </w:r>
+      <w:r>
         <w:t>Approve/reject invoice</w:t>
       </w:r>
     </w:p>
@@ -2694,48 +2975,954 @@
       <w:pPr>
         <w:pStyle w:val="Heading1"/>
       </w:pPr>
-      <w:bookmarkStart w:id="13" w:name="_Toc388620435"/>
+      <w:bookmarkStart w:id="12" w:name="_Toc388620435"/>
       <w:r>
         <w:t xml:space="preserve">Part II: </w:t>
       </w:r>
+      <w:proofErr w:type="spellStart"/>
       <w:r>
         <w:t>RentIt</w:t>
       </w:r>
+      <w:bookmarkEnd w:id="12"/>
+      <w:proofErr w:type="spellEnd"/>
+    </w:p>
+    <w:p/>
+    <w:p>
+      <w:r>
+        <w:t xml:space="preserve">In this </w:t>
+      </w:r>
+      <w:r>
+        <w:t>second</w:t>
+      </w:r>
+      <w:r>
+        <w:t xml:space="preserve"> part, we present the models for </w:t>
+      </w:r>
+      <w:r>
+        <w:t>plant hiring</w:t>
+      </w:r>
+      <w:r>
+        <w:t xml:space="preserve"> company domain.</w:t>
+      </w:r>
+    </w:p>
+    <w:p>
+      <w:pPr>
+        <w:rPr>
+          <w:rFonts w:ascii="Arial" w:eastAsia="Times New Roman" w:hAnsi="Arial" w:cs="Arial"/>
+          <w:color w:val="333333"/>
+          <w:sz w:val="22"/>
+          <w:szCs w:val="22"/>
+        </w:rPr>
+      </w:pPr>
+    </w:p>
+    <w:p>
+      <w:pPr>
+        <w:pStyle w:val="Heading2"/>
+      </w:pPr>
+      <w:r>
+        <w:t>Domain model</w:t>
+      </w:r>
+    </w:p>
+    <w:p/>
+    <w:p>
+      <w:pPr>
+        <w:rPr>
+          <w:rFonts w:eastAsia="Times New Roman" w:cs="Arial"/>
+          <w:color w:val="333333"/>
+        </w:rPr>
+      </w:pPr>
+      <w:r>
+        <w:rPr>
+          <w:rFonts w:eastAsia="Times New Roman" w:cs="Arial"/>
+          <w:color w:val="333333"/>
+        </w:rPr>
+        <w:t xml:space="preserve">First we present domain model </w:t>
+      </w:r>
+      <w:r>
+        <w:rPr>
+          <w:rFonts w:eastAsia="Times New Roman" w:cs="Arial"/>
+          <w:color w:val="333333"/>
+        </w:rPr>
+        <w:t>in</w:t>
+      </w:r>
+      <w:r>
+        <w:rPr>
+          <w:rFonts w:eastAsia="Times New Roman" w:cs="Arial"/>
+          <w:color w:val="333333"/>
+        </w:rPr>
+        <w:t xml:space="preserve"> </w:t>
+      </w:r>
+      <w:r>
+        <w:rPr>
+          <w:rFonts w:eastAsia="Times New Roman" w:cs="Arial"/>
+          <w:color w:val="333333"/>
+        </w:rPr>
+        <w:fldChar w:fldCharType="begin"/>
+      </w:r>
+      <w:r>
+        <w:rPr>
+          <w:rFonts w:eastAsia="Times New Roman" w:cs="Arial"/>
+          <w:color w:val="333333"/>
+        </w:rPr>
+        <w:instrText xml:space="preserve"> REF _Ref388963322 \h </w:instrText>
+      </w:r>
+      <w:r>
+        <w:rPr>
+          <w:rFonts w:eastAsia="Times New Roman" w:cs="Arial"/>
+          <w:color w:val="333333"/>
+        </w:rPr>
+      </w:r>
+      <w:r>
+        <w:rPr>
+          <w:rFonts w:eastAsia="Times New Roman" w:cs="Arial"/>
+          <w:color w:val="333333"/>
+        </w:rPr>
+        <w:fldChar w:fldCharType="separate"/>
+      </w:r>
+      <w:r>
+        <w:t xml:space="preserve">Figure </w:t>
+      </w:r>
+      <w:r>
+        <w:rPr>
+          <w:noProof/>
+        </w:rPr>
+        <w:t>6</w:t>
+      </w:r>
+      <w:r>
+        <w:rPr>
+          <w:rFonts w:eastAsia="Times New Roman" w:cs="Arial"/>
+          <w:color w:val="333333"/>
+        </w:rPr>
+        <w:fldChar w:fldCharType="end"/>
+      </w:r>
+      <w:r>
+        <w:rPr>
+          <w:rFonts w:eastAsia="Times New Roman" w:cs="Arial"/>
+          <w:color w:val="333333"/>
+        </w:rPr>
+        <w:t>.</w:t>
+      </w:r>
+      <w:r>
+        <w:rPr>
+          <w:rFonts w:eastAsia="Times New Roman" w:cs="Arial"/>
+          <w:color w:val="333333"/>
+        </w:rPr>
+        <w:t xml:space="preserve"> Identifier</w:t>
+      </w:r>
+      <w:r>
+        <w:rPr>
+          <w:rFonts w:eastAsia="Times New Roman" w:cs="Arial"/>
+          <w:color w:val="333333"/>
+        </w:rPr>
+        <w:t xml:space="preserve">s are </w:t>
+      </w:r>
+      <w:r>
+        <w:rPr>
+          <w:rFonts w:eastAsia="Times New Roman" w:cs="Arial"/>
+          <w:color w:val="333333"/>
+        </w:rPr>
+        <w:t xml:space="preserve">again </w:t>
+      </w:r>
+      <w:r>
+        <w:rPr>
+          <w:rFonts w:eastAsia="Times New Roman" w:cs="Arial"/>
+          <w:color w:val="333333"/>
+        </w:rPr>
+        <w:t>omi</w:t>
+      </w:r>
+      <w:r>
+        <w:rPr>
+          <w:rFonts w:eastAsia="Times New Roman" w:cs="Arial"/>
+          <w:color w:val="333333"/>
+        </w:rPr>
+        <w:t>tted from this conceptual model</w:t>
+      </w:r>
+      <w:r>
+        <w:rPr>
+          <w:rFonts w:eastAsia="Times New Roman" w:cs="Arial"/>
+          <w:color w:val="333333"/>
+        </w:rPr>
+        <w:t>.</w:t>
+      </w:r>
+    </w:p>
+    <w:p>
+      <w:pPr>
+        <w:keepNext/>
+        <w:ind w:left="-709" w:right="-631"/>
+      </w:pPr>
+      <w:r>
+        <w:rPr>
+          <w:rFonts w:ascii="Arial" w:eastAsia="Times New Roman" w:hAnsi="Arial" w:cs="Arial"/>
+          <w:noProof/>
+          <w:color w:val="333333"/>
+          <w:sz w:val="22"/>
+          <w:szCs w:val="22"/>
+        </w:rPr>
+        <w:drawing>
+          <wp:inline distT="0" distB="0" distL="0" distR="0" wp14:anchorId="6C42B6E1" wp14:editId="0DDF3A28">
+            <wp:extent cx="5479868" cy="4078571"/>
+            <wp:effectExtent l="0" t="0" r="6985" b="11430"/>
+            <wp:docPr id="4" name="Picture 4"/>
+            <wp:cNvGraphicFramePr>
+              <a:graphicFrameLocks xmlns:a="http://schemas.openxmlformats.org/drawingml/2006/main" noChangeAspect="1"/>
+            </wp:cNvGraphicFramePr>
+            <a:graphic xmlns:a="http://schemas.openxmlformats.org/drawingml/2006/main">
+              <a:graphicData uri="http://schemas.openxmlformats.org/drawingml/2006/picture">
+                <pic:pic xmlns:pic="http://schemas.openxmlformats.org/drawingml/2006/picture">
+                  <pic:nvPicPr>
+                    <pic:cNvPr id="0" name="neuro1.1.png"/>
+                    <pic:cNvPicPr/>
+                  </pic:nvPicPr>
+                  <pic:blipFill>
+                    <a:blip r:embed="rId15">
+                      <a:extLst>
+                        <a:ext uri="{28A0092B-C50C-407E-A947-70E740481C1C}">
+                          <a14:useLocalDpi xmlns:a14="http://schemas.microsoft.com/office/drawing/2010/main" val="0"/>
+                        </a:ext>
+                      </a:extLst>
+                    </a:blip>
+                    <a:stretch>
+                      <a:fillRect/>
+                    </a:stretch>
+                  </pic:blipFill>
+                  <pic:spPr>
+                    <a:xfrm>
+                      <a:off x="0" y="0"/>
+                      <a:ext cx="5479868" cy="4078571"/>
+                    </a:xfrm>
+                    <a:prstGeom prst="rect">
+                      <a:avLst/>
+                    </a:prstGeom>
+                  </pic:spPr>
+                </pic:pic>
+              </a:graphicData>
+            </a:graphic>
+          </wp:inline>
+        </w:drawing>
+      </w:r>
+    </w:p>
+    <w:p>
+      <w:pPr>
+        <w:pStyle w:val="Caption"/>
+        <w:rPr>
+          <w:rFonts w:ascii="Arial" w:eastAsia="Times New Roman" w:hAnsi="Arial" w:cs="Arial"/>
+          <w:color w:val="333333"/>
+          <w:sz w:val="22"/>
+          <w:szCs w:val="22"/>
+        </w:rPr>
+      </w:pPr>
+      <w:bookmarkStart w:id="13" w:name="_Ref388963322"/>
+      <w:r>
+        <w:t xml:space="preserve">Figure </w:t>
+      </w:r>
+      <w:r>
+        <w:fldChar w:fldCharType="begin"/>
+      </w:r>
+      <w:r>
+        <w:instrText xml:space="preserve"> SEQ Figure \* ARABIC </w:instrText>
+      </w:r>
+      <w:r>
+        <w:fldChar w:fldCharType="separate"/>
+      </w:r>
+      <w:r>
+        <w:rPr>
+          <w:noProof/>
+        </w:rPr>
+        <w:t>6</w:t>
+      </w:r>
+      <w:r>
+        <w:rPr>
+          <w:noProof/>
+        </w:rPr>
+        <w:fldChar w:fldCharType="end"/>
+      </w:r>
       <w:bookmarkEnd w:id="13"/>
+      <w:r>
+        <w:t xml:space="preserve"> </w:t>
+      </w:r>
+      <w:proofErr w:type="spellStart"/>
+      <w:r>
+        <w:t>RentIt</w:t>
+      </w:r>
+      <w:proofErr w:type="spellEnd"/>
+      <w:r>
+        <w:t xml:space="preserve"> domain model</w:t>
+      </w:r>
+    </w:p>
+    <w:p>
+      <w:pPr>
+        <w:rPr>
+          <w:rFonts w:ascii="Arial" w:eastAsia="Times New Roman" w:hAnsi="Arial" w:cs="Arial"/>
+          <w:color w:val="333333"/>
+          <w:sz w:val="22"/>
+          <w:szCs w:val="22"/>
+        </w:rPr>
+      </w:pPr>
+    </w:p>
+    <w:p>
+      <w:pPr>
+        <w:rPr>
+          <w:rFonts w:ascii="Arial" w:eastAsia="Times New Roman" w:hAnsi="Arial" w:cs="Arial"/>
+          <w:color w:val="333333"/>
+          <w:sz w:val="22"/>
+          <w:szCs w:val="22"/>
+        </w:rPr>
+      </w:pPr>
+    </w:p>
+    <w:p>
+      <w:pPr>
+        <w:rPr>
+          <w:rFonts w:ascii="Arial" w:eastAsia="Times New Roman" w:hAnsi="Arial" w:cs="Arial"/>
+          <w:color w:val="333333"/>
+          <w:sz w:val="22"/>
+          <w:szCs w:val="22"/>
+        </w:rPr>
+      </w:pPr>
+      <w:r>
+        <w:rPr>
+          <w:rFonts w:ascii="Arial" w:eastAsia="Times New Roman" w:hAnsi="Arial" w:cs="Arial"/>
+          <w:color w:val="333333"/>
+          <w:sz w:val="22"/>
+          <w:szCs w:val="22"/>
+        </w:rPr>
+        <w:t xml:space="preserve">The corresponding data types for </w:t>
+      </w:r>
+      <w:proofErr w:type="spellStart"/>
+      <w:r>
+        <w:rPr>
+          <w:rFonts w:ascii="Arial" w:eastAsia="Times New Roman" w:hAnsi="Arial" w:cs="Arial"/>
+          <w:color w:val="333333"/>
+          <w:sz w:val="22"/>
+          <w:szCs w:val="22"/>
+        </w:rPr>
+        <w:t>RentIt</w:t>
+      </w:r>
+      <w:proofErr w:type="spellEnd"/>
+      <w:r>
+        <w:rPr>
+          <w:rFonts w:ascii="Arial" w:eastAsia="Times New Roman" w:hAnsi="Arial" w:cs="Arial"/>
+          <w:color w:val="333333"/>
+          <w:sz w:val="22"/>
+          <w:szCs w:val="22"/>
+        </w:rPr>
+        <w:t xml:space="preserve"> are in </w:t>
+      </w:r>
+      <w:r>
+        <w:rPr>
+          <w:rFonts w:ascii="Arial" w:eastAsia="Times New Roman" w:hAnsi="Arial" w:cs="Arial"/>
+          <w:color w:val="333333"/>
+          <w:sz w:val="22"/>
+          <w:szCs w:val="22"/>
+        </w:rPr>
+        <w:fldChar w:fldCharType="begin"/>
+      </w:r>
+      <w:r>
+        <w:rPr>
+          <w:rFonts w:ascii="Arial" w:eastAsia="Times New Roman" w:hAnsi="Arial" w:cs="Arial"/>
+          <w:color w:val="333333"/>
+          <w:sz w:val="22"/>
+          <w:szCs w:val="22"/>
+        </w:rPr>
+        <w:instrText xml:space="preserve"> REF _Ref388439171 \h </w:instrText>
+      </w:r>
+      <w:r>
+        <w:rPr>
+          <w:rFonts w:ascii="Arial" w:eastAsia="Times New Roman" w:hAnsi="Arial" w:cs="Arial"/>
+          <w:color w:val="333333"/>
+          <w:sz w:val="22"/>
+          <w:szCs w:val="22"/>
+        </w:rPr>
+      </w:r>
+      <w:r>
+        <w:rPr>
+          <w:rFonts w:ascii="Arial" w:eastAsia="Times New Roman" w:hAnsi="Arial" w:cs="Arial"/>
+          <w:color w:val="333333"/>
+          <w:sz w:val="22"/>
+          <w:szCs w:val="22"/>
+        </w:rPr>
+        <w:fldChar w:fldCharType="separate"/>
+      </w:r>
+      <w:r>
+        <w:t xml:space="preserve">Figure </w:t>
+      </w:r>
+      <w:r>
+        <w:rPr>
+          <w:noProof/>
+        </w:rPr>
+        <w:t>2</w:t>
+      </w:r>
+      <w:r>
+        <w:rPr>
+          <w:rFonts w:ascii="Arial" w:eastAsia="Times New Roman" w:hAnsi="Arial" w:cs="Arial"/>
+          <w:color w:val="333333"/>
+          <w:sz w:val="22"/>
+          <w:szCs w:val="22"/>
+        </w:rPr>
+        <w:fldChar w:fldCharType="end"/>
+      </w:r>
+      <w:r>
+        <w:rPr>
+          <w:rFonts w:ascii="Arial" w:eastAsia="Times New Roman" w:hAnsi="Arial" w:cs="Arial"/>
+          <w:color w:val="333333"/>
+          <w:sz w:val="22"/>
+          <w:szCs w:val="22"/>
+        </w:rPr>
+        <w:t>.</w:t>
+      </w:r>
+    </w:p>
+    <w:p>
+      <w:pPr>
+        <w:rPr>
+          <w:rFonts w:ascii="Arial" w:eastAsia="Times New Roman" w:hAnsi="Arial" w:cs="Arial"/>
+          <w:color w:val="333333"/>
+          <w:sz w:val="22"/>
+          <w:szCs w:val="22"/>
+        </w:rPr>
+      </w:pPr>
+    </w:p>
+    <w:p>
+      <w:pPr>
+        <w:keepNext/>
+      </w:pPr>
+      <w:r>
+        <w:rPr>
+          <w:rFonts w:ascii="Arial" w:eastAsia="Times New Roman" w:hAnsi="Arial" w:cs="Arial"/>
+          <w:noProof/>
+          <w:color w:val="333333"/>
+          <w:sz w:val="22"/>
+          <w:szCs w:val="22"/>
+        </w:rPr>
+        <w:drawing>
+          <wp:inline distT="0" distB="0" distL="0" distR="0" wp14:anchorId="754BCDB5" wp14:editId="470491D5">
+            <wp:extent cx="5208394" cy="5107680"/>
+            <wp:effectExtent l="0" t="0" r="0" b="0"/>
+            <wp:docPr id="7" name="Picture 7"/>
+            <wp:cNvGraphicFramePr>
+              <a:graphicFrameLocks xmlns:a="http://schemas.openxmlformats.org/drawingml/2006/main" noChangeAspect="1"/>
+            </wp:cNvGraphicFramePr>
+            <a:graphic xmlns:a="http://schemas.openxmlformats.org/drawingml/2006/main">
+              <a:graphicData uri="http://schemas.openxmlformats.org/drawingml/2006/picture">
+                <pic:pic xmlns:pic="http://schemas.openxmlformats.org/drawingml/2006/picture">
+                  <pic:nvPicPr>
+                    <pic:cNvPr id="0" name="BuildItDataTypes.jpg"/>
+                    <pic:cNvPicPr/>
+                  </pic:nvPicPr>
+                  <pic:blipFill>
+                    <a:blip r:embed="rId16">
+                      <a:extLst>
+                        <a:ext uri="{28A0092B-C50C-407E-A947-70E740481C1C}">
+                          <a14:useLocalDpi xmlns:a14="http://schemas.microsoft.com/office/drawing/2010/main" val="0"/>
+                        </a:ext>
+                      </a:extLst>
+                    </a:blip>
+                    <a:stretch>
+                      <a:fillRect/>
+                    </a:stretch>
+                  </pic:blipFill>
+                  <pic:spPr>
+                    <a:xfrm>
+                      <a:off x="0" y="0"/>
+                      <a:ext cx="5208394" cy="5107680"/>
+                    </a:xfrm>
+                    <a:prstGeom prst="rect">
+                      <a:avLst/>
+                    </a:prstGeom>
+                  </pic:spPr>
+                </pic:pic>
+              </a:graphicData>
+            </a:graphic>
+          </wp:inline>
+        </w:drawing>
+      </w:r>
+    </w:p>
+    <w:p>
+      <w:pPr>
+        <w:pStyle w:val="Caption"/>
+        <w:rPr>
+          <w:rFonts w:ascii="Arial" w:eastAsia="Times New Roman" w:hAnsi="Arial" w:cs="Arial"/>
+          <w:color w:val="333333"/>
+          <w:sz w:val="22"/>
+          <w:szCs w:val="22"/>
+        </w:rPr>
+      </w:pPr>
+      <w:r>
+        <w:t xml:space="preserve">Figure </w:t>
+      </w:r>
+      <w:r>
+        <w:fldChar w:fldCharType="begin"/>
+      </w:r>
+      <w:r>
+        <w:instrText xml:space="preserve"> SEQ Figure \* ARABIC </w:instrText>
+      </w:r>
+      <w:r>
+        <w:fldChar w:fldCharType="separate"/>
+      </w:r>
+      <w:r>
+        <w:rPr>
+          <w:noProof/>
+        </w:rPr>
+        <w:t>7</w:t>
+      </w:r>
+      <w:r>
+        <w:rPr>
+          <w:noProof/>
+        </w:rPr>
+        <w:fldChar w:fldCharType="end"/>
+      </w:r>
+      <w:r>
+        <w:t xml:space="preserve"> </w:t>
+      </w:r>
+      <w:proofErr w:type="spellStart"/>
+      <w:r>
+        <w:t>RentIt</w:t>
+      </w:r>
+      <w:proofErr w:type="spellEnd"/>
+      <w:r>
+        <w:t xml:space="preserve"> Data Types</w:t>
+      </w:r>
+    </w:p>
+    <w:p>
+      <w:pPr>
+        <w:pStyle w:val="Heading3"/>
+      </w:pPr>
+      <w:r>
+        <w:br w:type="page"/>
+      </w:r>
+    </w:p>
+    <w:p>
+      <w:pPr>
+        <w:pStyle w:val="Heading2"/>
+      </w:pPr>
+      <w:r>
+        <w:t>Resource model</w:t>
+      </w:r>
+    </w:p>
+    <w:p>
+      <w:pPr>
+        <w:rPr>
+          <w:rFonts w:ascii="Arial" w:eastAsia="Times New Roman" w:hAnsi="Arial" w:cs="Arial"/>
+          <w:color w:val="333333"/>
+          <w:sz w:val="22"/>
+          <w:szCs w:val="22"/>
+        </w:rPr>
+      </w:pPr>
+    </w:p>
+    <w:p>
+      <w:r>
+        <w:t>Resource model is depicted in</w:t>
+      </w:r>
+      <w:r>
+        <w:t xml:space="preserve"> </w:t>
+      </w:r>
+      <w:r>
+        <w:fldChar w:fldCharType="begin"/>
+      </w:r>
+      <w:r>
+        <w:instrText xml:space="preserve"> REF _Ref388963392 \h </w:instrText>
+      </w:r>
+      <w:r>
+        <w:fldChar w:fldCharType="separate"/>
+      </w:r>
+      <w:r>
+        <w:t xml:space="preserve">Figure </w:t>
+      </w:r>
+      <w:r>
+        <w:rPr>
+          <w:noProof/>
+        </w:rPr>
+        <w:t>8</w:t>
+      </w:r>
+      <w:r>
+        <w:fldChar w:fldCharType="end"/>
+      </w:r>
+      <w:r>
+        <w:t xml:space="preserve"> for </w:t>
+      </w:r>
+      <w:proofErr w:type="spellStart"/>
+      <w:r>
+        <w:t>Rent</w:t>
+      </w:r>
+      <w:r>
+        <w:t>It</w:t>
+      </w:r>
+      <w:proofErr w:type="spellEnd"/>
+      <w:r>
+        <w:t>.</w:t>
+      </w:r>
     </w:p>
     <w:p/>
     <w:p>
-      <w:r>
-        <w:t>TBD</w:t>
+      <w:pPr>
+        <w:keepNext/>
+        <w:ind w:left="-284"/>
+      </w:pPr>
+      <w:r>
+        <w:rPr>
+          <w:rFonts w:ascii="Arial" w:eastAsia="Times New Roman" w:hAnsi="Arial" w:cs="Arial"/>
+          <w:noProof/>
+          <w:color w:val="333333"/>
+          <w:sz w:val="22"/>
+          <w:szCs w:val="22"/>
+        </w:rPr>
+        <w:drawing>
+          <wp:inline distT="0" distB="0" distL="0" distR="0" wp14:anchorId="6F5B5F67" wp14:editId="7A583D99">
+            <wp:extent cx="6221089" cy="3182015"/>
+            <wp:effectExtent l="0" t="0" r="2540" b="0"/>
+            <wp:docPr id="8" name="Picture 8"/>
+            <wp:cNvGraphicFramePr>
+              <a:graphicFrameLocks xmlns:a="http://schemas.openxmlformats.org/drawingml/2006/main" noChangeAspect="1"/>
+            </wp:cNvGraphicFramePr>
+            <a:graphic xmlns:a="http://schemas.openxmlformats.org/drawingml/2006/main">
+              <a:graphicData uri="http://schemas.openxmlformats.org/drawingml/2006/picture">
+                <pic:pic xmlns:pic="http://schemas.openxmlformats.org/drawingml/2006/picture">
+                  <pic:nvPicPr>
+                    <pic:cNvPr id="0" name="neuro1.2.png"/>
+                    <pic:cNvPicPr/>
+                  </pic:nvPicPr>
+                  <pic:blipFill>
+                    <a:blip r:embed="rId17">
+                      <a:extLst>
+                        <a:ext uri="{28A0092B-C50C-407E-A947-70E740481C1C}">
+                          <a14:useLocalDpi xmlns:a14="http://schemas.microsoft.com/office/drawing/2010/main" val="0"/>
+                        </a:ext>
+                      </a:extLst>
+                    </a:blip>
+                    <a:stretch>
+                      <a:fillRect/>
+                    </a:stretch>
+                  </pic:blipFill>
+                  <pic:spPr>
+                    <a:xfrm>
+                      <a:off x="0" y="0"/>
+                      <a:ext cx="6221089" cy="3182015"/>
+                    </a:xfrm>
+                    <a:prstGeom prst="rect">
+                      <a:avLst/>
+                    </a:prstGeom>
+                  </pic:spPr>
+                </pic:pic>
+              </a:graphicData>
+            </a:graphic>
+          </wp:inline>
+        </w:drawing>
+      </w:r>
+    </w:p>
+    <w:p>
+      <w:pPr>
+        <w:pStyle w:val="Caption"/>
+        <w:rPr>
+          <w:rFonts w:ascii="Arial" w:eastAsia="Times New Roman" w:hAnsi="Arial" w:cs="Arial"/>
+          <w:color w:val="333333"/>
+          <w:sz w:val="22"/>
+          <w:szCs w:val="22"/>
+        </w:rPr>
+      </w:pPr>
+      <w:bookmarkStart w:id="14" w:name="_Ref388963392"/>
+      <w:r>
+        <w:t xml:space="preserve">Figure </w:t>
+      </w:r>
+      <w:r>
+        <w:fldChar w:fldCharType="begin"/>
+      </w:r>
+      <w:r>
+        <w:instrText xml:space="preserve"> SEQ Figure \* ARABIC </w:instrText>
+      </w:r>
+      <w:r>
+        <w:fldChar w:fldCharType="separate"/>
+      </w:r>
+      <w:r>
+        <w:rPr>
+          <w:noProof/>
+        </w:rPr>
+        <w:t>8</w:t>
+      </w:r>
+      <w:r>
+        <w:rPr>
+          <w:noProof/>
+        </w:rPr>
+        <w:fldChar w:fldCharType="end"/>
+      </w:r>
+      <w:bookmarkEnd w:id="14"/>
+      <w:r>
+        <w:t xml:space="preserve"> </w:t>
+      </w:r>
+      <w:proofErr w:type="spellStart"/>
+      <w:r>
+        <w:t>RentIt</w:t>
+      </w:r>
+      <w:proofErr w:type="spellEnd"/>
+      <w:r>
+        <w:t xml:space="preserve"> resource model</w:t>
+      </w:r>
+    </w:p>
+    <w:p>
+      <w:pPr>
+        <w:pStyle w:val="Heading2"/>
+      </w:pPr>
+      <w:r>
+        <w:br w:type="page"/>
+      </w:r>
+    </w:p>
+    <w:p>
+      <w:pPr>
+        <w:pStyle w:val="Heading2"/>
+      </w:pPr>
+      <w:r>
+        <w:t>State models</w:t>
       </w:r>
     </w:p>
     <w:p/>
     <w:p>
+      <w:pPr>
+        <w:keepNext/>
+        <w:ind w:left="-284"/>
+      </w:pPr>
+      <w:r>
+        <w:rPr>
+          <w:noProof/>
+        </w:rPr>
+        <w:drawing>
+          <wp:inline distT="0" distB="0" distL="0" distR="0" wp14:anchorId="6D10C657" wp14:editId="1D7B68ED">
+            <wp:extent cx="6275560" cy="7241830"/>
+            <wp:effectExtent l="0" t="0" r="0" b="0"/>
+            <wp:docPr id="9" name="Picture 9"/>
+            <wp:cNvGraphicFramePr>
+              <a:graphicFrameLocks xmlns:a="http://schemas.openxmlformats.org/drawingml/2006/main" noChangeAspect="1"/>
+            </wp:cNvGraphicFramePr>
+            <a:graphic xmlns:a="http://schemas.openxmlformats.org/drawingml/2006/main">
+              <a:graphicData uri="http://schemas.openxmlformats.org/drawingml/2006/picture">
+                <pic:pic xmlns:pic="http://schemas.openxmlformats.org/drawingml/2006/picture">
+                  <pic:nvPicPr>
+                    <pic:cNvPr id="0" name="neuro.project.architecture1.png"/>
+                    <pic:cNvPicPr/>
+                  </pic:nvPicPr>
+                  <pic:blipFill>
+                    <a:blip r:embed="rId18">
+                      <a:extLst>
+                        <a:ext uri="{28A0092B-C50C-407E-A947-70E740481C1C}">
+                          <a14:useLocalDpi xmlns:a14="http://schemas.microsoft.com/office/drawing/2010/main" val="0"/>
+                        </a:ext>
+                      </a:extLst>
+                    </a:blip>
+                    <a:stretch>
+                      <a:fillRect/>
+                    </a:stretch>
+                  </pic:blipFill>
+                  <pic:spPr>
+                    <a:xfrm>
+                      <a:off x="0" y="0"/>
+                      <a:ext cx="6275560" cy="7241830"/>
+                    </a:xfrm>
+                    <a:prstGeom prst="rect">
+                      <a:avLst/>
+                    </a:prstGeom>
+                  </pic:spPr>
+                </pic:pic>
+              </a:graphicData>
+            </a:graphic>
+          </wp:inline>
+        </w:drawing>
+      </w:r>
+    </w:p>
+    <w:p>
+      <w:pPr>
+        <w:pStyle w:val="Caption"/>
+      </w:pPr>
+      <w:bookmarkStart w:id="15" w:name="_Ref388968967"/>
+      <w:r>
+        <w:t xml:space="preserve">Figure </w:t>
+      </w:r>
+      <w:r>
+        <w:fldChar w:fldCharType="begin"/>
+      </w:r>
+      <w:r>
+        <w:instrText xml:space="preserve"> SEQ Figure \* ARABIC </w:instrText>
+      </w:r>
+      <w:r>
+        <w:fldChar w:fldCharType="separate"/>
+      </w:r>
+      <w:r>
+        <w:rPr>
+          <w:noProof/>
+        </w:rPr>
+        <w:t>9</w:t>
+      </w:r>
+      <w:r>
+        <w:rPr>
+          <w:noProof/>
+        </w:rPr>
+        <w:fldChar w:fldCharType="end"/>
+      </w:r>
+      <w:bookmarkEnd w:id="15"/>
+      <w:proofErr w:type="gramStart"/>
+      <w:r>
+        <w:t xml:space="preserve"> State model</w:t>
+      </w:r>
+      <w:proofErr w:type="gramEnd"/>
+      <w:r>
+        <w:t xml:space="preserve"> for </w:t>
+      </w:r>
+      <w:r>
+        <w:t>purchase order</w:t>
+      </w:r>
+    </w:p>
+    <w:p>
+      <w:r>
+        <w:t xml:space="preserve">State model for </w:t>
+      </w:r>
+      <w:r>
+        <w:t>purchase order</w:t>
+      </w:r>
+      <w:r>
+        <w:t xml:space="preserve"> is depicted in</w:t>
+      </w:r>
+      <w:r>
+        <w:t xml:space="preserve"> </w:t>
+      </w:r>
+      <w:r>
+        <w:fldChar w:fldCharType="begin"/>
+      </w:r>
+      <w:r>
+        <w:instrText xml:space="preserve"> REF _Ref388968967 \h </w:instrText>
+      </w:r>
+      <w:r>
+        <w:fldChar w:fldCharType="separate"/>
+      </w:r>
+      <w:r>
+        <w:t xml:space="preserve">Figure </w:t>
+      </w:r>
+      <w:r>
+        <w:rPr>
+          <w:noProof/>
+        </w:rPr>
+        <w:t>9</w:t>
+      </w:r>
+      <w:r>
+        <w:fldChar w:fldCharType="end"/>
+      </w:r>
+      <w:bookmarkStart w:id="16" w:name="_GoBack"/>
+      <w:bookmarkEnd w:id="16"/>
+      <w:r>
+        <w:t>.</w:t>
+      </w:r>
+    </w:p>
+    <w:p/>
+    <w:p>
       <w:r>
         <w:br w:type="page"/>
       </w:r>
     </w:p>
     <w:p>
       <w:pPr>
+        <w:pStyle w:val="Heading2"/>
+      </w:pPr>
+      <w:r>
+        <w:t>Apiary blueprint</w:t>
+      </w:r>
+    </w:p>
+    <w:p/>
+    <w:p>
+      <w:r>
+        <w:t xml:space="preserve">The Apiary blueprint for </w:t>
+      </w:r>
+      <w:proofErr w:type="spellStart"/>
+      <w:r>
+        <w:t>RentIt</w:t>
+      </w:r>
+      <w:proofErr w:type="spellEnd"/>
+      <w:r>
+        <w:t xml:space="preserve"> system is located at:</w:t>
+      </w:r>
+    </w:p>
+    <w:p/>
+    <w:p>
+      <w:hyperlink r:id="rId19" w:history="1">
+        <w:r>
+          <w:rPr>
+            <w:rStyle w:val="Hyperlink"/>
+          </w:rPr>
+          <w:t>https://rentit52.docs.apiary.io</w:t>
+        </w:r>
+      </w:hyperlink>
+      <w:r>
+        <w:t xml:space="preserve"> </w:t>
+      </w:r>
+    </w:p>
+    <w:p/>
+    <w:p>
+      <w:proofErr w:type="spellStart"/>
+      <w:r>
+        <w:t>Rent</w:t>
+      </w:r>
+      <w:r>
+        <w:t>It</w:t>
+      </w:r>
+      <w:proofErr w:type="spellEnd"/>
+      <w:r>
+        <w:t xml:space="preserve"> API exposes the following endpoints, with their function described:</w:t>
+      </w:r>
+      <w:r>
+        <w:t xml:space="preserve"> </w:t>
+      </w:r>
+    </w:p>
+    <w:p>
+      <w:r>
+        <w:t>TODO</w:t>
+      </w:r>
+      <w:r>
+        <w:br w:type="page"/>
+      </w:r>
+    </w:p>
+    <w:p>
+      <w:pPr>
         <w:pStyle w:val="Heading1"/>
       </w:pPr>
-      <w:bookmarkStart w:id="14" w:name="_Toc388620436"/>
+      <w:bookmarkStart w:id="17" w:name="_Toc388620436"/>
       <w:r>
         <w:t>Summary</w:t>
       </w:r>
-      <w:bookmarkEnd w:id="14"/>
+      <w:bookmarkEnd w:id="17"/>
     </w:p>
     <w:p/>
     <w:p>
       <w:r>
-        <w:t xml:space="preserve">TBD </w:t>
+        <w:t>In this report, we modeled the integrated communication between</w:t>
+      </w:r>
+      <w:r>
+        <w:t xml:space="preserve"> enterprise systems of</w:t>
+      </w:r>
+      <w:r>
+        <w:t xml:space="preserve"> </w:t>
+      </w:r>
+      <w:r>
+        <w:t>a</w:t>
+      </w:r>
+      <w:r>
+        <w:t xml:space="preserve"> construction </w:t>
+      </w:r>
+      <w:r>
+        <w:t>company</w:t>
+      </w:r>
+      <w:r>
+        <w:t>,</w:t>
+      </w:r>
+      <w:r>
+        <w:t xml:space="preserve"> </w:t>
+      </w:r>
+      <w:r>
+        <w:t xml:space="preserve">and a plant equipment </w:t>
+      </w:r>
+      <w:r>
+        <w:t>rental company</w:t>
+      </w:r>
+      <w:r>
+        <w:t>.</w:t>
       </w:r>
     </w:p>
     <w:p/>
     <w:p/>
     <w:sectPr>
-      <w:footerReference w:type="even" r:id="rId15"/>
-      <w:footerReference w:type="default" r:id="rId16"/>
+      <w:footerReference w:type="even" r:id="rId20"/>
+      <w:footerReference w:type="default" r:id="rId21"/>
       <w:pgSz w:w="11900" w:h="16840"/>
       <w:pgMar w:top="1440" w:right="1800" w:bottom="1440" w:left="1800" w:header="708" w:footer="708" w:gutter="0"/>
       <w:pgNumType w:start="0"/>
@@ -2836,7 +4023,7 @@
         <w:rStyle w:val="PageNumber"/>
         <w:noProof/>
       </w:rPr>
-      <w:t>2</w:t>
+      <w:t>13</w:t>
     </w:r>
     <w:r>
       <w:rPr>
@@ -4859,7 +6046,7 @@
 </file>
 
 <file path=customXml/itemProps1.xml><?xml version="1.0" encoding="utf-8"?>
-<ds:datastoreItem xmlns:ds="http://schemas.openxmlformats.org/officeDocument/2006/customXml" ds:itemID="{0027D21C-5C48-5248-B8D8-1B685A018F6E}">
+<ds:datastoreItem xmlns:ds="http://schemas.openxmlformats.org/officeDocument/2006/customXml" ds:itemID="{1541ADAA-1765-3C43-A275-2D42D4C59E9A}">
   <ds:schemaRefs>
     <ds:schemaRef ds:uri="http://schemas.openxmlformats.org/officeDocument/2006/bibliography"/>
   </ds:schemaRefs>

</xml_diff>

<commit_message>
(Report) Rework RentIt domain model
</commit_message>
<xml_diff>
--- a/project/report/esi_project_report.docx
+++ b/project/report/esi_project_report.docx
@@ -808,7 +808,7 @@
             <w:rPr>
               <w:noProof/>
             </w:rPr>
-            <w:instrText xml:space="preserve"> PAGEREF _Toc388620429 \h </w:instrText>
+            <w:instrText xml:space="preserve"> PAGEREF _Toc388982876 \h </w:instrText>
           </w:r>
           <w:r>
             <w:rPr>
@@ -871,7 +871,7 @@
             <w:rPr>
               <w:noProof/>
             </w:rPr>
-            <w:instrText xml:space="preserve"> PAGEREF _Toc388620430 \h </w:instrText>
+            <w:instrText xml:space="preserve"> PAGEREF _Toc388982877 \h </w:instrText>
           </w:r>
           <w:r>
             <w:rPr>
@@ -933,7 +933,7 @@
             <w:rPr>
               <w:noProof/>
             </w:rPr>
-            <w:instrText xml:space="preserve"> PAGEREF _Toc388620431 \h </w:instrText>
+            <w:instrText xml:space="preserve"> PAGEREF _Toc388982878 \h </w:instrText>
           </w:r>
           <w:r>
             <w:rPr>
@@ -995,7 +995,7 @@
             <w:rPr>
               <w:noProof/>
             </w:rPr>
-            <w:instrText xml:space="preserve"> PAGEREF _Toc388620432 \h </w:instrText>
+            <w:instrText xml:space="preserve"> PAGEREF _Toc388982879 \h </w:instrText>
           </w:r>
           <w:r>
             <w:rPr>
@@ -1057,7 +1057,7 @@
             <w:rPr>
               <w:noProof/>
             </w:rPr>
-            <w:instrText xml:space="preserve"> PAGEREF _Toc388620433 \h </w:instrText>
+            <w:instrText xml:space="preserve"> PAGEREF _Toc388982880 \h </w:instrText>
           </w:r>
           <w:r>
             <w:rPr>
@@ -1119,7 +1119,7 @@
             <w:rPr>
               <w:noProof/>
             </w:rPr>
-            <w:instrText xml:space="preserve"> PAGEREF _Toc388620434 \h </w:instrText>
+            <w:instrText xml:space="preserve"> PAGEREF _Toc388982881 \h </w:instrText>
           </w:r>
           <w:r>
             <w:rPr>
@@ -1182,7 +1182,7 @@
             <w:rPr>
               <w:noProof/>
             </w:rPr>
-            <w:instrText xml:space="preserve"> PAGEREF _Toc388620435 \h </w:instrText>
+            <w:instrText xml:space="preserve"> PAGEREF _Toc388982882 \h </w:instrText>
           </w:r>
           <w:r>
             <w:rPr>
@@ -1200,6 +1200,254 @@
               <w:noProof/>
             </w:rPr>
             <w:t>9</w:t>
+          </w:r>
+          <w:r>
+            <w:rPr>
+              <w:noProof/>
+            </w:rPr>
+            <w:fldChar w:fldCharType="end"/>
+          </w:r>
+        </w:p>
+        <w:p>
+          <w:pPr>
+            <w:pStyle w:val="TOC2"/>
+            <w:tabs>
+              <w:tab w:val="right" w:leader="dot" w:pos="8290"/>
+            </w:tabs>
+            <w:rPr>
+              <w:smallCaps w:val="0"/>
+              <w:noProof/>
+              <w:sz w:val="24"/>
+              <w:szCs w:val="24"/>
+              <w:lang w:val="en-GB" w:eastAsia="ja-JP"/>
+            </w:rPr>
+          </w:pPr>
+          <w:r>
+            <w:rPr>
+              <w:noProof/>
+            </w:rPr>
+            <w:t>Domain model</w:t>
+          </w:r>
+          <w:r>
+            <w:rPr>
+              <w:noProof/>
+            </w:rPr>
+            <w:tab/>
+          </w:r>
+          <w:r>
+            <w:rPr>
+              <w:noProof/>
+            </w:rPr>
+            <w:fldChar w:fldCharType="begin"/>
+          </w:r>
+          <w:r>
+            <w:rPr>
+              <w:noProof/>
+            </w:rPr>
+            <w:instrText xml:space="preserve"> PAGEREF _Toc388982883 \h </w:instrText>
+          </w:r>
+          <w:r>
+            <w:rPr>
+              <w:noProof/>
+            </w:rPr>
+          </w:r>
+          <w:r>
+            <w:rPr>
+              <w:noProof/>
+            </w:rPr>
+            <w:fldChar w:fldCharType="separate"/>
+          </w:r>
+          <w:r>
+            <w:rPr>
+              <w:noProof/>
+            </w:rPr>
+            <w:t>9</w:t>
+          </w:r>
+          <w:r>
+            <w:rPr>
+              <w:noProof/>
+            </w:rPr>
+            <w:fldChar w:fldCharType="end"/>
+          </w:r>
+        </w:p>
+        <w:p>
+          <w:pPr>
+            <w:pStyle w:val="TOC2"/>
+            <w:tabs>
+              <w:tab w:val="right" w:leader="dot" w:pos="8290"/>
+            </w:tabs>
+            <w:rPr>
+              <w:smallCaps w:val="0"/>
+              <w:noProof/>
+              <w:sz w:val="24"/>
+              <w:szCs w:val="24"/>
+              <w:lang w:val="en-GB" w:eastAsia="ja-JP"/>
+            </w:rPr>
+          </w:pPr>
+          <w:r>
+            <w:rPr>
+              <w:noProof/>
+            </w:rPr>
+            <w:t>Resource model</w:t>
+          </w:r>
+          <w:r>
+            <w:rPr>
+              <w:noProof/>
+            </w:rPr>
+            <w:tab/>
+          </w:r>
+          <w:r>
+            <w:rPr>
+              <w:noProof/>
+            </w:rPr>
+            <w:fldChar w:fldCharType="begin"/>
+          </w:r>
+          <w:r>
+            <w:rPr>
+              <w:noProof/>
+            </w:rPr>
+            <w:instrText xml:space="preserve"> PAGEREF _Toc388982884 \h </w:instrText>
+          </w:r>
+          <w:r>
+            <w:rPr>
+              <w:noProof/>
+            </w:rPr>
+          </w:r>
+          <w:r>
+            <w:rPr>
+              <w:noProof/>
+            </w:rPr>
+            <w:fldChar w:fldCharType="separate"/>
+          </w:r>
+          <w:r>
+            <w:rPr>
+              <w:noProof/>
+            </w:rPr>
+            <w:t>11</w:t>
+          </w:r>
+          <w:r>
+            <w:rPr>
+              <w:noProof/>
+            </w:rPr>
+            <w:fldChar w:fldCharType="end"/>
+          </w:r>
+        </w:p>
+        <w:p>
+          <w:pPr>
+            <w:pStyle w:val="TOC2"/>
+            <w:tabs>
+              <w:tab w:val="right" w:leader="dot" w:pos="8290"/>
+            </w:tabs>
+            <w:rPr>
+              <w:smallCaps w:val="0"/>
+              <w:noProof/>
+              <w:sz w:val="24"/>
+              <w:szCs w:val="24"/>
+              <w:lang w:val="en-GB" w:eastAsia="ja-JP"/>
+            </w:rPr>
+          </w:pPr>
+          <w:r>
+            <w:rPr>
+              <w:noProof/>
+            </w:rPr>
+            <w:t>State models</w:t>
+          </w:r>
+          <w:r>
+            <w:rPr>
+              <w:noProof/>
+            </w:rPr>
+            <w:tab/>
+          </w:r>
+          <w:r>
+            <w:rPr>
+              <w:noProof/>
+            </w:rPr>
+            <w:fldChar w:fldCharType="begin"/>
+          </w:r>
+          <w:r>
+            <w:rPr>
+              <w:noProof/>
+            </w:rPr>
+            <w:instrText xml:space="preserve"> PAGEREF _Toc388982885 \h </w:instrText>
+          </w:r>
+          <w:r>
+            <w:rPr>
+              <w:noProof/>
+            </w:rPr>
+          </w:r>
+          <w:r>
+            <w:rPr>
+              <w:noProof/>
+            </w:rPr>
+            <w:fldChar w:fldCharType="separate"/>
+          </w:r>
+          <w:r>
+            <w:rPr>
+              <w:noProof/>
+            </w:rPr>
+            <w:t>12</w:t>
+          </w:r>
+          <w:r>
+            <w:rPr>
+              <w:noProof/>
+            </w:rPr>
+            <w:fldChar w:fldCharType="end"/>
+          </w:r>
+        </w:p>
+        <w:p>
+          <w:pPr>
+            <w:pStyle w:val="TOC2"/>
+            <w:tabs>
+              <w:tab w:val="right" w:leader="dot" w:pos="8290"/>
+            </w:tabs>
+            <w:rPr>
+              <w:smallCaps w:val="0"/>
+              <w:noProof/>
+              <w:sz w:val="24"/>
+              <w:szCs w:val="24"/>
+              <w:lang w:val="en-GB" w:eastAsia="ja-JP"/>
+            </w:rPr>
+          </w:pPr>
+          <w:r>
+            <w:rPr>
+              <w:noProof/>
+            </w:rPr>
+            <w:t>Apiary blueprint</w:t>
+          </w:r>
+          <w:r>
+            <w:rPr>
+              <w:noProof/>
+            </w:rPr>
+            <w:tab/>
+          </w:r>
+          <w:r>
+            <w:rPr>
+              <w:noProof/>
+            </w:rPr>
+            <w:fldChar w:fldCharType="begin"/>
+          </w:r>
+          <w:r>
+            <w:rPr>
+              <w:noProof/>
+            </w:rPr>
+            <w:instrText xml:space="preserve"> PAGEREF _Toc388982886 \h </w:instrText>
+          </w:r>
+          <w:r>
+            <w:rPr>
+              <w:noProof/>
+            </w:rPr>
+          </w:r>
+          <w:r>
+            <w:rPr>
+              <w:noProof/>
+            </w:rPr>
+            <w:fldChar w:fldCharType="separate"/>
+          </w:r>
+          <w:r>
+            <w:rPr>
+              <w:noProof/>
+            </w:rPr>
+            <w:t>13</w:t>
           </w:r>
           <w:r>
             <w:rPr>
@@ -1245,7 +1493,7 @@
             <w:rPr>
               <w:noProof/>
             </w:rPr>
-            <w:instrText xml:space="preserve"> PAGEREF _Toc388620436 \h </w:instrText>
+            <w:instrText xml:space="preserve"> PAGEREF _Toc388982887 \h </w:instrText>
           </w:r>
           <w:r>
             <w:rPr>
@@ -1262,7 +1510,7 @@
             <w:rPr>
               <w:noProof/>
             </w:rPr>
-            <w:t>10</w:t>
+            <w:t>14</w:t>
           </w:r>
           <w:r>
             <w:rPr>
@@ -1305,7 +1553,7 @@
       <w:pPr>
         <w:pStyle w:val="Heading1"/>
       </w:pPr>
-      <w:bookmarkStart w:id="0" w:name="_Toc388620429"/>
+      <w:bookmarkStart w:id="0" w:name="_Toc388982876"/>
       <w:r>
         <w:t>Introduction</w:t>
       </w:r>
@@ -1367,7 +1615,7 @@
       <w:pPr>
         <w:pStyle w:val="Heading1"/>
       </w:pPr>
-      <w:bookmarkStart w:id="1" w:name="_Toc388620430"/>
+      <w:bookmarkStart w:id="1" w:name="_Toc388982877"/>
       <w:r>
         <w:t xml:space="preserve">Part I: </w:t>
       </w:r>
@@ -1404,7 +1652,7 @@
       <w:pPr>
         <w:pStyle w:val="Heading2"/>
       </w:pPr>
-      <w:bookmarkStart w:id="2" w:name="_Toc388620431"/>
+      <w:bookmarkStart w:id="2" w:name="_Toc388982878"/>
       <w:r>
         <w:t>Domain model</w:t>
       </w:r>
@@ -1950,7 +2198,7 @@
       <w:pPr>
         <w:pStyle w:val="Heading2"/>
       </w:pPr>
-      <w:bookmarkStart w:id="6" w:name="_Toc388620432"/>
+      <w:bookmarkStart w:id="6" w:name="_Toc388982879"/>
       <w:r>
         <w:t>Resource model</w:t>
       </w:r>
@@ -2124,7 +2372,7 @@
       <w:pPr>
         <w:pStyle w:val="Heading2"/>
       </w:pPr>
-      <w:bookmarkStart w:id="8" w:name="_Toc388620433"/>
+      <w:bookmarkStart w:id="8" w:name="_Toc388982880"/>
       <w:r>
         <w:t>State model</w:t>
       </w:r>
@@ -2412,7 +2660,7 @@
       <w:pPr>
         <w:pStyle w:val="Heading2"/>
       </w:pPr>
-      <w:bookmarkStart w:id="11" w:name="_Toc388620434"/>
+      <w:bookmarkStart w:id="11" w:name="_Toc388982881"/>
       <w:r>
         <w:t>Apiary blueprint</w:t>
       </w:r>
@@ -2975,7 +3223,7 @@
       <w:pPr>
         <w:pStyle w:val="Heading1"/>
       </w:pPr>
-      <w:bookmarkStart w:id="12" w:name="_Toc388620435"/>
+      <w:bookmarkStart w:id="12" w:name="_Toc388982882"/>
       <w:r>
         <w:t xml:space="preserve">Part II: </w:t>
       </w:r>
@@ -3018,9 +3266,11 @@
       <w:pPr>
         <w:pStyle w:val="Heading2"/>
       </w:pPr>
+      <w:bookmarkStart w:id="13" w:name="_Toc388982883"/>
       <w:r>
         <w:t>Domain model</w:t>
       </w:r>
+      <w:bookmarkEnd w:id="13"/>
     </w:p>
     <w:p/>
     <w:p>
@@ -3158,7 +3408,7 @@
           <w:szCs w:val="22"/>
         </w:rPr>
         <w:drawing>
-          <wp:inline distT="0" distB="0" distL="0" distR="0" wp14:anchorId="6C42B6E1" wp14:editId="0DDF3A28">
+          <wp:inline distT="0" distB="0" distL="0" distR="0" wp14:anchorId="6C42B6E1" wp14:editId="1BE35624">
             <wp:extent cx="5479868" cy="4078571"/>
             <wp:effectExtent l="0" t="0" r="6985" b="11430"/>
             <wp:docPr id="4" name="Picture 4"/>
@@ -3210,7 +3460,7 @@
           <w:szCs w:val="22"/>
         </w:rPr>
       </w:pPr>
-      <w:bookmarkStart w:id="13" w:name="_Ref388963322"/>
+      <w:bookmarkStart w:id="14" w:name="_Ref388963322"/>
       <w:r>
         <w:t xml:space="preserve">Figure </w:t>
       </w:r>
@@ -3235,7 +3485,7 @@
         </w:rPr>
         <w:fldChar w:fldCharType="end"/>
       </w:r>
-      <w:bookmarkEnd w:id="13"/>
+      <w:bookmarkEnd w:id="14"/>
       <w:r>
         <w:t xml:space="preserve"> </w:t>
       </w:r>
@@ -3304,7 +3554,7 @@
           <w:sz w:val="22"/>
           <w:szCs w:val="22"/>
         </w:rPr>
-        <w:t xml:space="preserve"> are in </w:t>
+        <w:t xml:space="preserve"> are in</w:t>
       </w:r>
       <w:r>
         <w:rPr>
@@ -3313,8 +3563,10 @@
           <w:sz w:val="22"/>
           <w:szCs w:val="22"/>
         </w:rPr>
-        <w:fldChar w:fldCharType="begin"/>
-      </w:r>
+        <w:t xml:space="preserve"> </w:t>
+      </w:r>
+      <w:bookmarkStart w:id="15" w:name="_GoBack"/>
+      <w:bookmarkEnd w:id="15"/>
       <w:r>
         <w:rPr>
           <w:rFonts w:ascii="Arial" w:eastAsia="Times New Roman" w:hAnsi="Arial" w:cs="Arial"/>
@@ -3322,7 +3574,7 @@
           <w:sz w:val="22"/>
           <w:szCs w:val="22"/>
         </w:rPr>
-        <w:instrText xml:space="preserve"> REF _Ref388439171 \h </w:instrText>
+        <w:fldChar w:fldCharType="begin"/>
       </w:r>
       <w:r>
         <w:rPr>
@@ -3331,6 +3583,7 @@
           <w:sz w:val="22"/>
           <w:szCs w:val="22"/>
         </w:rPr>
+        <w:instrText xml:space="preserve"> REF _Ref388982896 \h </w:instrText>
       </w:r>
       <w:r>
         <w:rPr>
@@ -3339,16 +3592,6 @@
           <w:sz w:val="22"/>
           <w:szCs w:val="22"/>
         </w:rPr>
-        <w:fldChar w:fldCharType="separate"/>
-      </w:r>
-      <w:r>
-        <w:t xml:space="preserve">Figure </w:t>
-      </w:r>
-      <w:r>
-        <w:rPr>
-          <w:noProof/>
-        </w:rPr>
-        <w:t>2</w:t>
       </w:r>
       <w:r>
         <w:rPr>
@@ -3357,7 +3600,16 @@
           <w:sz w:val="22"/>
           <w:szCs w:val="22"/>
         </w:rPr>
-        <w:fldChar w:fldCharType="end"/>
+        <w:fldChar w:fldCharType="separate"/>
+      </w:r>
+      <w:r>
+        <w:t xml:space="preserve">Figure </w:t>
+      </w:r>
+      <w:r>
+        <w:rPr>
+          <w:noProof/>
+        </w:rPr>
+        <w:t>7</w:t>
       </w:r>
       <w:r>
         <w:rPr>
@@ -3366,17 +3618,26 @@
           <w:sz w:val="22"/>
           <w:szCs w:val="22"/>
         </w:rPr>
-        <w:t>.</w:t>
-      </w:r>
-    </w:p>
-    <w:p>
-      <w:pPr>
+        <w:fldChar w:fldCharType="end"/>
+      </w:r>
+      <w:r>
         <w:rPr>
           <w:rFonts w:ascii="Arial" w:eastAsia="Times New Roman" w:hAnsi="Arial" w:cs="Arial"/>
           <w:color w:val="333333"/>
           <w:sz w:val="22"/>
           <w:szCs w:val="22"/>
         </w:rPr>
+        <w:t>.</w:t>
+      </w:r>
+    </w:p>
+    <w:p>
+      <w:pPr>
+        <w:rPr>
+          <w:rFonts w:ascii="Arial" w:eastAsia="Times New Roman" w:hAnsi="Arial" w:cs="Arial"/>
+          <w:color w:val="333333"/>
+          <w:sz w:val="22"/>
+          <w:szCs w:val="22"/>
+        </w:rPr>
       </w:pPr>
     </w:p>
     <w:p>
@@ -3392,9 +3653,9 @@
           <w:szCs w:val="22"/>
         </w:rPr>
         <w:drawing>
-          <wp:inline distT="0" distB="0" distL="0" distR="0" wp14:anchorId="754BCDB5" wp14:editId="470491D5">
-            <wp:extent cx="5208394" cy="5107680"/>
-            <wp:effectExtent l="0" t="0" r="0" b="0"/>
+          <wp:inline distT="0" distB="0" distL="0" distR="0" wp14:anchorId="754BCDB5" wp14:editId="4EBDE424">
+            <wp:extent cx="5826650" cy="4925289"/>
+            <wp:effectExtent l="0" t="0" r="0" b="2540"/>
             <wp:docPr id="7" name="Picture 7"/>
             <wp:cNvGraphicFramePr>
               <a:graphicFrameLocks xmlns:a="http://schemas.openxmlformats.org/drawingml/2006/main" noChangeAspect="1"/>
@@ -3421,7 +3682,7 @@
                   <pic:spPr>
                     <a:xfrm>
                       <a:off x="0" y="0"/>
-                      <a:ext cx="5208394" cy="5107680"/>
+                      <a:ext cx="5826650" cy="4925289"/>
                     </a:xfrm>
                     <a:prstGeom prst="rect">
                       <a:avLst/>
@@ -3444,6 +3705,7 @@
           <w:szCs w:val="22"/>
         </w:rPr>
       </w:pPr>
+      <w:bookmarkStart w:id="16" w:name="_Ref388982896"/>
       <w:r>
         <w:t xml:space="preserve">Figure </w:t>
       </w:r>
@@ -3468,6 +3730,7 @@
         </w:rPr>
         <w:fldChar w:fldCharType="end"/>
       </w:r>
+      <w:bookmarkEnd w:id="16"/>
       <w:r>
         <w:t xml:space="preserve"> </w:t>
       </w:r>
@@ -3492,9 +3755,11 @@
       <w:pPr>
         <w:pStyle w:val="Heading2"/>
       </w:pPr>
+      <w:bookmarkStart w:id="17" w:name="_Toc388982884"/>
       <w:r>
         <w:t>Resource model</w:t>
       </w:r>
+      <w:bookmarkEnd w:id="17"/>
     </w:p>
     <w:p>
       <w:pPr>
@@ -3616,7 +3881,7 @@
           <w:szCs w:val="22"/>
         </w:rPr>
       </w:pPr>
-      <w:bookmarkStart w:id="14" w:name="_Ref388963392"/>
+      <w:bookmarkStart w:id="18" w:name="_Ref388963392"/>
       <w:r>
         <w:t xml:space="preserve">Figure </w:t>
       </w:r>
@@ -3641,7 +3906,7 @@
         </w:rPr>
         <w:fldChar w:fldCharType="end"/>
       </w:r>
-      <w:bookmarkEnd w:id="14"/>
+      <w:bookmarkEnd w:id="18"/>
       <w:r>
         <w:t xml:space="preserve"> </w:t>
       </w:r>
@@ -3666,9 +3931,11 @@
       <w:pPr>
         <w:pStyle w:val="Heading2"/>
       </w:pPr>
+      <w:bookmarkStart w:id="19" w:name="_Toc388982885"/>
       <w:r>
         <w:t>State models</w:t>
       </w:r>
+      <w:bookmarkEnd w:id="19"/>
     </w:p>
     <w:p/>
     <w:p>
@@ -3681,9 +3948,9 @@
           <w:noProof/>
         </w:rPr>
         <w:drawing>
-          <wp:inline distT="0" distB="0" distL="0" distR="0" wp14:anchorId="6D10C657" wp14:editId="1D7B68ED">
-            <wp:extent cx="6275560" cy="7241830"/>
-            <wp:effectExtent l="0" t="0" r="0" b="0"/>
+          <wp:inline distT="0" distB="0" distL="0" distR="0" wp14:anchorId="6D10C657" wp14:editId="694F7320">
+            <wp:extent cx="6275560" cy="7176310"/>
+            <wp:effectExtent l="0" t="0" r="0" b="12065"/>
             <wp:docPr id="9" name="Picture 9"/>
             <wp:cNvGraphicFramePr>
               <a:graphicFrameLocks xmlns:a="http://schemas.openxmlformats.org/drawingml/2006/main" noChangeAspect="1"/>
@@ -3710,7 +3977,7 @@
                   <pic:spPr>
                     <a:xfrm>
                       <a:off x="0" y="0"/>
-                      <a:ext cx="6275560" cy="7241830"/>
+                      <a:ext cx="6275560" cy="7176310"/>
                     </a:xfrm>
                     <a:prstGeom prst="rect">
                       <a:avLst/>
@@ -3727,7 +3994,7 @@
       <w:pPr>
         <w:pStyle w:val="Caption"/>
       </w:pPr>
-      <w:bookmarkStart w:id="15" w:name="_Ref388968967"/>
+      <w:bookmarkStart w:id="20" w:name="_Ref388968967"/>
       <w:r>
         <w:t xml:space="preserve">Figure </w:t>
       </w:r>
@@ -3752,7 +4019,7 @@
         </w:rPr>
         <w:fldChar w:fldCharType="end"/>
       </w:r>
-      <w:bookmarkEnd w:id="15"/>
+      <w:bookmarkEnd w:id="20"/>
       <w:proofErr w:type="gramStart"/>
       <w:r>
         <w:t xml:space="preserve"> State model</w:t>
@@ -3799,8 +4066,6 @@
       <w:r>
         <w:fldChar w:fldCharType="end"/>
       </w:r>
-      <w:bookmarkStart w:id="16" w:name="_GoBack"/>
-      <w:bookmarkEnd w:id="16"/>
       <w:r>
         <w:t>.</w:t>
       </w:r>
@@ -3815,9 +4080,11 @@
       <w:pPr>
         <w:pStyle w:val="Heading2"/>
       </w:pPr>
+      <w:bookmarkStart w:id="21" w:name="_Toc388982886"/>
       <w:r>
         <w:t>Apiary blueprint</w:t>
       </w:r>
+      <w:bookmarkEnd w:id="21"/>
     </w:p>
     <w:p/>
     <w:p>
@@ -3876,11 +4143,11 @@
       <w:pPr>
         <w:pStyle w:val="Heading1"/>
       </w:pPr>
-      <w:bookmarkStart w:id="17" w:name="_Toc388620436"/>
+      <w:bookmarkStart w:id="22" w:name="_Toc388982887"/>
       <w:r>
         <w:t>Summary</w:t>
       </w:r>
-      <w:bookmarkEnd w:id="17"/>
+      <w:bookmarkEnd w:id="22"/>
     </w:p>
     <w:p/>
     <w:p>
@@ -4023,7 +4290,7 @@
         <w:rStyle w:val="PageNumber"/>
         <w:noProof/>
       </w:rPr>
-      <w:t>13</w:t>
+      <w:t>9</w:t>
     </w:r>
     <w:r>
       <w:rPr>
@@ -6046,7 +6313,7 @@
 </file>
 
 <file path=customXml/itemProps1.xml><?xml version="1.0" encoding="utf-8"?>
-<ds:datastoreItem xmlns:ds="http://schemas.openxmlformats.org/officeDocument/2006/customXml" ds:itemID="{1541ADAA-1765-3C43-A275-2D42D4C59E9A}">
+<ds:datastoreItem xmlns:ds="http://schemas.openxmlformats.org/officeDocument/2006/customXml" ds:itemID="{6C0B65AF-6A9A-9146-8249-FC4FFB6F54A9}">
   <ds:schemaRefs>
     <ds:schemaRef ds:uri="http://schemas.openxmlformats.org/officeDocument/2006/bibliography"/>
   </ds:schemaRefs>

</xml_diff>

<commit_message>
(Report) Add invoicing to RentIt domain model
</commit_message>
<xml_diff>
--- a/project/report/esi_project_report.docx
+++ b/project/report/esi_project_report.docx
@@ -808,7 +808,7 @@
             <w:rPr>
               <w:noProof/>
             </w:rPr>
-            <w:instrText xml:space="preserve"> PAGEREF _Toc388982876 \h </w:instrText>
+            <w:instrText xml:space="preserve"> PAGEREF _Toc388993859 \h </w:instrText>
           </w:r>
           <w:r>
             <w:rPr>
@@ -871,7 +871,7 @@
             <w:rPr>
               <w:noProof/>
             </w:rPr>
-            <w:instrText xml:space="preserve"> PAGEREF _Toc388982877 \h </w:instrText>
+            <w:instrText xml:space="preserve"> PAGEREF _Toc388993860 \h </w:instrText>
           </w:r>
           <w:r>
             <w:rPr>
@@ -933,7 +933,7 @@
             <w:rPr>
               <w:noProof/>
             </w:rPr>
-            <w:instrText xml:space="preserve"> PAGEREF _Toc388982878 \h </w:instrText>
+            <w:instrText xml:space="preserve"> PAGEREF _Toc388993861 \h </w:instrText>
           </w:r>
           <w:r>
             <w:rPr>
@@ -995,7 +995,7 @@
             <w:rPr>
               <w:noProof/>
             </w:rPr>
-            <w:instrText xml:space="preserve"> PAGEREF _Toc388982879 \h </w:instrText>
+            <w:instrText xml:space="preserve"> PAGEREF _Toc388993862 \h </w:instrText>
           </w:r>
           <w:r>
             <w:rPr>
@@ -1057,7 +1057,7 @@
             <w:rPr>
               <w:noProof/>
             </w:rPr>
-            <w:instrText xml:space="preserve"> PAGEREF _Toc388982880 \h </w:instrText>
+            <w:instrText xml:space="preserve"> PAGEREF _Toc388993863 \h </w:instrText>
           </w:r>
           <w:r>
             <w:rPr>
@@ -1119,7 +1119,7 @@
             <w:rPr>
               <w:noProof/>
             </w:rPr>
-            <w:instrText xml:space="preserve"> PAGEREF _Toc388982881 \h </w:instrText>
+            <w:instrText xml:space="preserve"> PAGEREF _Toc388993864 \h </w:instrText>
           </w:r>
           <w:r>
             <w:rPr>
@@ -1182,7 +1182,7 @@
             <w:rPr>
               <w:noProof/>
             </w:rPr>
-            <w:instrText xml:space="preserve"> PAGEREF _Toc388982882 \h </w:instrText>
+            <w:instrText xml:space="preserve"> PAGEREF _Toc388993865 \h </w:instrText>
           </w:r>
           <w:r>
             <w:rPr>
@@ -1244,7 +1244,7 @@
             <w:rPr>
               <w:noProof/>
             </w:rPr>
-            <w:instrText xml:space="preserve"> PAGEREF _Toc388982883 \h </w:instrText>
+            <w:instrText xml:space="preserve"> PAGEREF _Toc388993866 \h </w:instrText>
           </w:r>
           <w:r>
             <w:rPr>
@@ -1306,7 +1306,7 @@
             <w:rPr>
               <w:noProof/>
             </w:rPr>
-            <w:instrText xml:space="preserve"> PAGEREF _Toc388982884 \h </w:instrText>
+            <w:instrText xml:space="preserve"> PAGEREF _Toc388993867 \h </w:instrText>
           </w:r>
           <w:r>
             <w:rPr>
@@ -1323,7 +1323,7 @@
             <w:rPr>
               <w:noProof/>
             </w:rPr>
-            <w:t>11</w:t>
+            <w:t>12</w:t>
           </w:r>
           <w:r>
             <w:rPr>
@@ -1368,7 +1368,7 @@
             <w:rPr>
               <w:noProof/>
             </w:rPr>
-            <w:instrText xml:space="preserve"> PAGEREF _Toc388982885 \h </w:instrText>
+            <w:instrText xml:space="preserve"> PAGEREF _Toc388993868 \h </w:instrText>
           </w:r>
           <w:r>
             <w:rPr>
@@ -1385,7 +1385,7 @@
             <w:rPr>
               <w:noProof/>
             </w:rPr>
-            <w:t>12</w:t>
+            <w:t>13</w:t>
           </w:r>
           <w:r>
             <w:rPr>
@@ -1430,7 +1430,7 @@
             <w:rPr>
               <w:noProof/>
             </w:rPr>
-            <w:instrText xml:space="preserve"> PAGEREF _Toc388982886 \h </w:instrText>
+            <w:instrText xml:space="preserve"> PAGEREF _Toc388993869 \h </w:instrText>
           </w:r>
           <w:r>
             <w:rPr>
@@ -1447,7 +1447,7 @@
             <w:rPr>
               <w:noProof/>
             </w:rPr>
-            <w:t>13</w:t>
+            <w:t>15</w:t>
           </w:r>
           <w:r>
             <w:rPr>
@@ -1493,7 +1493,7 @@
             <w:rPr>
               <w:noProof/>
             </w:rPr>
-            <w:instrText xml:space="preserve"> PAGEREF _Toc388982887 \h </w:instrText>
+            <w:instrText xml:space="preserve"> PAGEREF _Toc388993870 \h </w:instrText>
           </w:r>
           <w:r>
             <w:rPr>
@@ -1510,7 +1510,7 @@
             <w:rPr>
               <w:noProof/>
             </w:rPr>
-            <w:t>14</w:t>
+            <w:t>16</w:t>
           </w:r>
           <w:r>
             <w:rPr>
@@ -1553,7 +1553,7 @@
       <w:pPr>
         <w:pStyle w:val="Heading1"/>
       </w:pPr>
-      <w:bookmarkStart w:id="0" w:name="_Toc388982876"/>
+      <w:bookmarkStart w:id="0" w:name="_Toc388993859"/>
       <w:r>
         <w:t>Introduction</w:t>
       </w:r>
@@ -1615,7 +1615,7 @@
       <w:pPr>
         <w:pStyle w:val="Heading1"/>
       </w:pPr>
-      <w:bookmarkStart w:id="1" w:name="_Toc388982877"/>
+      <w:bookmarkStart w:id="1" w:name="_Toc388993860"/>
       <w:r>
         <w:t xml:space="preserve">Part I: </w:t>
       </w:r>
@@ -1652,7 +1652,7 @@
       <w:pPr>
         <w:pStyle w:val="Heading2"/>
       </w:pPr>
-      <w:bookmarkStart w:id="2" w:name="_Toc388982878"/>
+      <w:bookmarkStart w:id="2" w:name="_Toc388993861"/>
       <w:r>
         <w:t>Domain model</w:t>
       </w:r>
@@ -2198,7 +2198,7 @@
       <w:pPr>
         <w:pStyle w:val="Heading2"/>
       </w:pPr>
-      <w:bookmarkStart w:id="6" w:name="_Toc388982879"/>
+      <w:bookmarkStart w:id="6" w:name="_Toc388993862"/>
       <w:r>
         <w:t>Resource model</w:t>
       </w:r>
@@ -2372,7 +2372,7 @@
       <w:pPr>
         <w:pStyle w:val="Heading2"/>
       </w:pPr>
-      <w:bookmarkStart w:id="8" w:name="_Toc388982880"/>
+      <w:bookmarkStart w:id="8" w:name="_Toc388993863"/>
       <w:r>
         <w:t>State model</w:t>
       </w:r>
@@ -2660,7 +2660,7 @@
       <w:pPr>
         <w:pStyle w:val="Heading2"/>
       </w:pPr>
-      <w:bookmarkStart w:id="11" w:name="_Toc388982881"/>
+      <w:bookmarkStart w:id="11" w:name="_Toc388993864"/>
       <w:r>
         <w:t>Apiary blueprint</w:t>
       </w:r>
@@ -3223,7 +3223,7 @@
       <w:pPr>
         <w:pStyle w:val="Heading1"/>
       </w:pPr>
-      <w:bookmarkStart w:id="12" w:name="_Toc388982882"/>
+      <w:bookmarkStart w:id="12" w:name="_Toc388993865"/>
       <w:r>
         <w:t xml:space="preserve">Part II: </w:t>
       </w:r>
@@ -3266,7 +3266,7 @@
       <w:pPr>
         <w:pStyle w:val="Heading2"/>
       </w:pPr>
-      <w:bookmarkStart w:id="13" w:name="_Toc388982883"/>
+      <w:bookmarkStart w:id="13" w:name="_Toc388993866"/>
       <w:r>
         <w:t>Domain model</w:t>
       </w:r>
@@ -3285,7 +3285,37 @@
           <w:rFonts w:eastAsia="Times New Roman" w:cs="Arial"/>
           <w:color w:val="333333"/>
         </w:rPr>
-        <w:t xml:space="preserve">First we present domain model </w:t>
+        <w:t>First we present domain model</w:t>
+      </w:r>
+      <w:r>
+        <w:rPr>
+          <w:rFonts w:eastAsia="Times New Roman" w:cs="Arial"/>
+          <w:color w:val="333333"/>
+        </w:rPr>
+        <w:t xml:space="preserve"> for </w:t>
+      </w:r>
+      <w:proofErr w:type="spellStart"/>
+      <w:r>
+        <w:rPr>
+          <w:rFonts w:eastAsia="Times New Roman" w:cs="Arial"/>
+          <w:color w:val="333333"/>
+        </w:rPr>
+        <w:t>RentIt</w:t>
+      </w:r>
+      <w:proofErr w:type="spellEnd"/>
+      <w:r>
+        <w:rPr>
+          <w:rFonts w:eastAsia="Times New Roman" w:cs="Arial"/>
+          <w:color w:val="333333"/>
+        </w:rPr>
+        <w:t xml:space="preserve"> sales module</w:t>
+      </w:r>
+      <w:r>
+        <w:rPr>
+          <w:rFonts w:eastAsia="Times New Roman" w:cs="Arial"/>
+          <w:color w:val="333333"/>
+        </w:rPr>
+        <w:t xml:space="preserve"> </w:t>
       </w:r>
       <w:r>
         <w:rPr>
@@ -3408,9 +3438,9 @@
           <w:szCs w:val="22"/>
         </w:rPr>
         <w:drawing>
-          <wp:inline distT="0" distB="0" distL="0" distR="0" wp14:anchorId="6C42B6E1" wp14:editId="1BE35624">
-            <wp:extent cx="5479868" cy="4078571"/>
-            <wp:effectExtent l="0" t="0" r="6985" b="11430"/>
+          <wp:inline distT="0" distB="0" distL="0" distR="0" wp14:anchorId="6C42B6E1" wp14:editId="7AFFCAF4">
+            <wp:extent cx="5479868" cy="5445971"/>
+            <wp:effectExtent l="0" t="0" r="6985" b="0"/>
             <wp:docPr id="4" name="Picture 4"/>
             <wp:cNvGraphicFramePr>
               <a:graphicFrameLocks xmlns:a="http://schemas.openxmlformats.org/drawingml/2006/main" noChangeAspect="1"/>
@@ -3437,7 +3467,7 @@
                   <pic:spPr>
                     <a:xfrm>
                       <a:off x="0" y="0"/>
-                      <a:ext cx="5479868" cy="4078571"/>
+                      <a:ext cx="5479868" cy="5445971"/>
                     </a:xfrm>
                     <a:prstGeom prst="rect">
                       <a:avLst/>
@@ -3497,6 +3527,14 @@
       <w:r>
         <w:t xml:space="preserve"> domain model</w:t>
       </w:r>
+      <w:r>
+        <w:t xml:space="preserve"> for sales </w:t>
+      </w:r>
+      <w:proofErr w:type="spellStart"/>
+      <w:r>
+        <w:t>submodule</w:t>
+      </w:r>
+      <w:proofErr w:type="spellEnd"/>
     </w:p>
     <w:p>
       <w:pPr>
@@ -3517,16 +3555,15 @@
           <w:szCs w:val="22"/>
         </w:rPr>
       </w:pPr>
-    </w:p>
-    <w:p>
-      <w:pPr>
+      <w:r>
         <w:rPr>
           <w:rFonts w:ascii="Arial" w:eastAsia="Times New Roman" w:hAnsi="Arial" w:cs="Arial"/>
           <w:color w:val="333333"/>
           <w:sz w:val="22"/>
           <w:szCs w:val="22"/>
         </w:rPr>
-      </w:pPr>
+        <w:t>Plant reservation</w:t>
+      </w:r>
       <w:r>
         <w:rPr>
           <w:rFonts w:ascii="Arial" w:eastAsia="Times New Roman" w:hAnsi="Arial" w:cs="Arial"/>
@@ -3534,9 +3571,8 @@
           <w:sz w:val="22"/>
           <w:szCs w:val="22"/>
         </w:rPr>
-        <w:t xml:space="preserve">The corresponding data types for </w:t>
-      </w:r>
-      <w:proofErr w:type="spellStart"/>
+        <w:t xml:space="preserve"> </w:t>
+      </w:r>
       <w:r>
         <w:rPr>
           <w:rFonts w:ascii="Arial" w:eastAsia="Times New Roman" w:hAnsi="Arial" w:cs="Arial"/>
@@ -3544,9 +3580,8 @@
           <w:sz w:val="22"/>
           <w:szCs w:val="22"/>
         </w:rPr>
-        <w:t>RentIt</w:t>
-      </w:r>
-      <w:proofErr w:type="spellEnd"/>
+        <w:t xml:space="preserve">is rather redundant in here. It was still kept and points optionally </w:t>
+      </w:r>
       <w:r>
         <w:rPr>
           <w:rFonts w:ascii="Arial" w:eastAsia="Times New Roman" w:hAnsi="Arial" w:cs="Arial"/>
@@ -3554,7 +3589,7 @@
           <w:sz w:val="22"/>
           <w:szCs w:val="22"/>
         </w:rPr>
-        <w:t xml:space="preserve"> are in</w:t>
+        <w:t>to purchase order. I</w:t>
       </w:r>
       <w:r>
         <w:rPr>
@@ -3563,10 +3598,8 @@
           <w:sz w:val="22"/>
           <w:szCs w:val="22"/>
         </w:rPr>
-        <w:t xml:space="preserve"> </w:t>
-      </w:r>
-      <w:bookmarkStart w:id="15" w:name="_GoBack"/>
-      <w:bookmarkEnd w:id="15"/>
+        <w:t>n future, maintenance tasks can reserve a plant as well</w:t>
+      </w:r>
       <w:r>
         <w:rPr>
           <w:rFonts w:ascii="Arial" w:eastAsia="Times New Roman" w:hAnsi="Arial" w:cs="Arial"/>
@@ -3574,7 +3607,7 @@
           <w:sz w:val="22"/>
           <w:szCs w:val="22"/>
         </w:rPr>
-        <w:fldChar w:fldCharType="begin"/>
+        <w:t xml:space="preserve"> in addition to purchase orders.</w:t>
       </w:r>
       <w:r>
         <w:rPr>
@@ -3583,80 +3616,26 @@
           <w:sz w:val="22"/>
           <w:szCs w:val="22"/>
         </w:rPr>
-        <w:instrText xml:space="preserve"> REF _Ref388982896 \h </w:instrText>
-      </w:r>
+        <w:br w:type="page"/>
+      </w:r>
+    </w:p>
+    <w:p>
+      <w:pPr>
+        <w:keepNext/>
+      </w:pPr>
       <w:r>
         <w:rPr>
           <w:rFonts w:ascii="Arial" w:eastAsia="Times New Roman" w:hAnsi="Arial" w:cs="Arial"/>
+          <w:noProof/>
           <w:color w:val="333333"/>
           <w:sz w:val="22"/>
           <w:szCs w:val="22"/>
         </w:rPr>
-      </w:r>
-      <w:r>
-        <w:rPr>
-          <w:rFonts w:ascii="Arial" w:eastAsia="Times New Roman" w:hAnsi="Arial" w:cs="Arial"/>
-          <w:color w:val="333333"/>
-          <w:sz w:val="22"/>
-          <w:szCs w:val="22"/>
-        </w:rPr>
-        <w:fldChar w:fldCharType="separate"/>
-      </w:r>
-      <w:r>
-        <w:t xml:space="preserve">Figure </w:t>
-      </w:r>
-      <w:r>
-        <w:rPr>
-          <w:noProof/>
-        </w:rPr>
-        <w:t>7</w:t>
-      </w:r>
-      <w:r>
-        <w:rPr>
-          <w:rFonts w:ascii="Arial" w:eastAsia="Times New Roman" w:hAnsi="Arial" w:cs="Arial"/>
-          <w:color w:val="333333"/>
-          <w:sz w:val="22"/>
-          <w:szCs w:val="22"/>
-        </w:rPr>
-        <w:fldChar w:fldCharType="end"/>
-      </w:r>
-      <w:r>
-        <w:rPr>
-          <w:rFonts w:ascii="Arial" w:eastAsia="Times New Roman" w:hAnsi="Arial" w:cs="Arial"/>
-          <w:color w:val="333333"/>
-          <w:sz w:val="22"/>
-          <w:szCs w:val="22"/>
-        </w:rPr>
-        <w:t>.</w:t>
-      </w:r>
-    </w:p>
-    <w:p>
-      <w:pPr>
-        <w:rPr>
-          <w:rFonts w:ascii="Arial" w:eastAsia="Times New Roman" w:hAnsi="Arial" w:cs="Arial"/>
-          <w:color w:val="333333"/>
-          <w:sz w:val="22"/>
-          <w:szCs w:val="22"/>
-        </w:rPr>
-      </w:pPr>
-    </w:p>
-    <w:p>
-      <w:pPr>
-        <w:keepNext/>
-      </w:pPr>
-      <w:r>
-        <w:rPr>
-          <w:rFonts w:ascii="Arial" w:eastAsia="Times New Roman" w:hAnsi="Arial" w:cs="Arial"/>
-          <w:noProof/>
-          <w:color w:val="333333"/>
-          <w:sz w:val="22"/>
-          <w:szCs w:val="22"/>
-        </w:rPr>
         <w:drawing>
-          <wp:inline distT="0" distB="0" distL="0" distR="0" wp14:anchorId="754BCDB5" wp14:editId="4EBDE424">
-            <wp:extent cx="5826650" cy="4925289"/>
-            <wp:effectExtent l="0" t="0" r="0" b="2540"/>
-            <wp:docPr id="7" name="Picture 7"/>
+          <wp:inline distT="0" distB="0" distL="0" distR="0" wp14:anchorId="5C84BD47" wp14:editId="75A07B94">
+            <wp:extent cx="5181600" cy="4330700"/>
+            <wp:effectExtent l="0" t="0" r="0" b="12700"/>
+            <wp:docPr id="12" name="Picture 12"/>
             <wp:cNvGraphicFramePr>
               <a:graphicFrameLocks xmlns:a="http://schemas.openxmlformats.org/drawingml/2006/main" noChangeAspect="1"/>
             </wp:cNvGraphicFramePr>
@@ -3664,7 +3643,7 @@
               <a:graphicData uri="http://schemas.openxmlformats.org/drawingml/2006/picture">
                 <pic:pic xmlns:pic="http://schemas.openxmlformats.org/drawingml/2006/picture">
                   <pic:nvPicPr>
-                    <pic:cNvPr id="0" name="BuildItDataTypes.jpg"/>
+                    <pic:cNvPr id="0" name="rentit_domain_model_invoicing_classes.jpg"/>
                     <pic:cNvPicPr/>
                   </pic:nvPicPr>
                   <pic:blipFill>
@@ -3682,7 +3661,7 @@
                   <pic:spPr>
                     <a:xfrm>
                       <a:off x="0" y="0"/>
-                      <a:ext cx="5826650" cy="4925289"/>
+                      <a:ext cx="5181600" cy="4330700"/>
                     </a:xfrm>
                     <a:prstGeom prst="rect">
                       <a:avLst/>
@@ -3694,6 +3673,8 @@
           </wp:inline>
         </w:drawing>
       </w:r>
+      <w:bookmarkStart w:id="15" w:name="_GoBack"/>
+      <w:bookmarkEnd w:id="15"/>
     </w:p>
     <w:p>
       <w:pPr>
@@ -3705,31 +3686,18 @@
           <w:szCs w:val="22"/>
         </w:rPr>
       </w:pPr>
-      <w:bookmarkStart w:id="16" w:name="_Ref388982896"/>
+      <w:bookmarkStart w:id="16" w:name="_Ref388993844"/>
       <w:r>
         <w:t xml:space="preserve">Figure </w:t>
       </w:r>
-      <w:r>
-        <w:fldChar w:fldCharType="begin"/>
-      </w:r>
-      <w:r>
-        <w:instrText xml:space="preserve"> SEQ Figure \* ARABIC </w:instrText>
-      </w:r>
-      <w:r>
-        <w:fldChar w:fldCharType="separate"/>
-      </w:r>
-      <w:r>
-        <w:rPr>
-          <w:noProof/>
-        </w:rPr>
-        <w:t>7</w:t>
-      </w:r>
-      <w:r>
-        <w:rPr>
-          <w:noProof/>
-        </w:rPr>
-        <w:fldChar w:fldCharType="end"/>
-      </w:r>
+      <w:fldSimple w:instr=" SEQ Figure \* ARABIC ">
+        <w:r>
+          <w:rPr>
+            <w:noProof/>
+          </w:rPr>
+          <w:t>7</w:t>
+        </w:r>
+      </w:fldSimple>
       <w:bookmarkEnd w:id="16"/>
       <w:r>
         <w:t xml:space="preserve"> </w:t>
@@ -3740,26 +3708,13 @@
       </w:r>
       <w:proofErr w:type="spellEnd"/>
       <w:r>
-        <w:t xml:space="preserve"> Data Types</w:t>
-      </w:r>
-    </w:p>
-    <w:p>
-      <w:pPr>
-        <w:pStyle w:val="Heading3"/>
-      </w:pPr>
-      <w:r>
-        <w:br w:type="page"/>
-      </w:r>
-    </w:p>
-    <w:p>
-      <w:pPr>
-        <w:pStyle w:val="Heading2"/>
-      </w:pPr>
-      <w:bookmarkStart w:id="17" w:name="_Toc388982884"/>
-      <w:r>
-        <w:t>Resource model</w:t>
-      </w:r>
-      <w:bookmarkEnd w:id="17"/>
+        <w:t xml:space="preserve"> domain model for invoicing </w:t>
+      </w:r>
+      <w:proofErr w:type="spellStart"/>
+      <w:r>
+        <w:t>submodule</w:t>
+      </w:r>
+      <w:proofErr w:type="spellEnd"/>
     </w:p>
     <w:p>
       <w:pPr>
@@ -3770,6 +3725,337 @@
           <w:szCs w:val="22"/>
         </w:rPr>
       </w:pPr>
+      <w:r>
+        <w:rPr>
+          <w:rFonts w:ascii="Arial" w:eastAsia="Times New Roman" w:hAnsi="Arial" w:cs="Arial"/>
+          <w:color w:val="333333"/>
+          <w:sz w:val="22"/>
+          <w:szCs w:val="22"/>
+        </w:rPr>
+        <w:t xml:space="preserve">Domain model for invoicing is in </w:t>
+      </w:r>
+      <w:r>
+        <w:rPr>
+          <w:rFonts w:ascii="Arial" w:eastAsia="Times New Roman" w:hAnsi="Arial" w:cs="Arial"/>
+          <w:color w:val="333333"/>
+          <w:sz w:val="22"/>
+          <w:szCs w:val="22"/>
+        </w:rPr>
+        <w:fldChar w:fldCharType="begin"/>
+      </w:r>
+      <w:r>
+        <w:rPr>
+          <w:rFonts w:ascii="Arial" w:eastAsia="Times New Roman" w:hAnsi="Arial" w:cs="Arial"/>
+          <w:color w:val="333333"/>
+          <w:sz w:val="22"/>
+          <w:szCs w:val="22"/>
+        </w:rPr>
+        <w:instrText xml:space="preserve"> REF _Ref388993844 \h </w:instrText>
+      </w:r>
+      <w:r>
+        <w:rPr>
+          <w:rFonts w:ascii="Arial" w:eastAsia="Times New Roman" w:hAnsi="Arial" w:cs="Arial"/>
+          <w:color w:val="333333"/>
+          <w:sz w:val="22"/>
+          <w:szCs w:val="22"/>
+        </w:rPr>
+      </w:r>
+      <w:r>
+        <w:rPr>
+          <w:rFonts w:ascii="Arial" w:eastAsia="Times New Roman" w:hAnsi="Arial" w:cs="Arial"/>
+          <w:color w:val="333333"/>
+          <w:sz w:val="22"/>
+          <w:szCs w:val="22"/>
+        </w:rPr>
+        <w:fldChar w:fldCharType="separate"/>
+      </w:r>
+      <w:r>
+        <w:t xml:space="preserve">Figure </w:t>
+      </w:r>
+      <w:r>
+        <w:rPr>
+          <w:noProof/>
+        </w:rPr>
+        <w:t>7</w:t>
+      </w:r>
+      <w:r>
+        <w:rPr>
+          <w:rFonts w:ascii="Arial" w:eastAsia="Times New Roman" w:hAnsi="Arial" w:cs="Arial"/>
+          <w:color w:val="333333"/>
+          <w:sz w:val="22"/>
+          <w:szCs w:val="22"/>
+        </w:rPr>
+        <w:fldChar w:fldCharType="end"/>
+      </w:r>
+      <w:r>
+        <w:rPr>
+          <w:rFonts w:ascii="Arial" w:eastAsia="Times New Roman" w:hAnsi="Arial" w:cs="Arial"/>
+          <w:color w:val="333333"/>
+          <w:sz w:val="22"/>
+          <w:szCs w:val="22"/>
+        </w:rPr>
+        <w:t>.</w:t>
+      </w:r>
+      <w:r>
+        <w:rPr>
+          <w:rFonts w:ascii="Arial" w:eastAsia="Times New Roman" w:hAnsi="Arial" w:cs="Arial"/>
+          <w:color w:val="333333"/>
+          <w:sz w:val="22"/>
+          <w:szCs w:val="22"/>
+        </w:rPr>
+        <w:br w:type="page"/>
+      </w:r>
+    </w:p>
+    <w:p>
+      <w:pPr>
+        <w:rPr>
+          <w:rFonts w:ascii="Arial" w:eastAsia="Times New Roman" w:hAnsi="Arial" w:cs="Arial"/>
+          <w:color w:val="333333"/>
+          <w:sz w:val="22"/>
+          <w:szCs w:val="22"/>
+        </w:rPr>
+      </w:pPr>
+      <w:r>
+        <w:rPr>
+          <w:rFonts w:ascii="Arial" w:eastAsia="Times New Roman" w:hAnsi="Arial" w:cs="Arial"/>
+          <w:color w:val="333333"/>
+          <w:sz w:val="22"/>
+          <w:szCs w:val="22"/>
+        </w:rPr>
+        <w:t xml:space="preserve">The corresponding data types for </w:t>
+      </w:r>
+      <w:proofErr w:type="spellStart"/>
+      <w:r>
+        <w:rPr>
+          <w:rFonts w:ascii="Arial" w:eastAsia="Times New Roman" w:hAnsi="Arial" w:cs="Arial"/>
+          <w:color w:val="333333"/>
+          <w:sz w:val="22"/>
+          <w:szCs w:val="22"/>
+        </w:rPr>
+        <w:t>RentIt</w:t>
+      </w:r>
+      <w:proofErr w:type="spellEnd"/>
+      <w:r>
+        <w:rPr>
+          <w:rFonts w:ascii="Arial" w:eastAsia="Times New Roman" w:hAnsi="Arial" w:cs="Arial"/>
+          <w:color w:val="333333"/>
+          <w:sz w:val="22"/>
+          <w:szCs w:val="22"/>
+        </w:rPr>
+        <w:t xml:space="preserve"> are in</w:t>
+      </w:r>
+      <w:r>
+        <w:rPr>
+          <w:rFonts w:ascii="Arial" w:eastAsia="Times New Roman" w:hAnsi="Arial" w:cs="Arial"/>
+          <w:color w:val="333333"/>
+          <w:sz w:val="22"/>
+          <w:szCs w:val="22"/>
+        </w:rPr>
+        <w:t xml:space="preserve"> </w:t>
+      </w:r>
+      <w:r>
+        <w:rPr>
+          <w:rFonts w:ascii="Arial" w:eastAsia="Times New Roman" w:hAnsi="Arial" w:cs="Arial"/>
+          <w:color w:val="333333"/>
+          <w:sz w:val="22"/>
+          <w:szCs w:val="22"/>
+        </w:rPr>
+        <w:fldChar w:fldCharType="begin"/>
+      </w:r>
+      <w:r>
+        <w:rPr>
+          <w:rFonts w:ascii="Arial" w:eastAsia="Times New Roman" w:hAnsi="Arial" w:cs="Arial"/>
+          <w:color w:val="333333"/>
+          <w:sz w:val="22"/>
+          <w:szCs w:val="22"/>
+        </w:rPr>
+        <w:instrText xml:space="preserve"> REF _Ref388982896 \h </w:instrText>
+      </w:r>
+      <w:r>
+        <w:rPr>
+          <w:rFonts w:ascii="Arial" w:eastAsia="Times New Roman" w:hAnsi="Arial" w:cs="Arial"/>
+          <w:color w:val="333333"/>
+          <w:sz w:val="22"/>
+          <w:szCs w:val="22"/>
+        </w:rPr>
+      </w:r>
+      <w:r>
+        <w:rPr>
+          <w:rFonts w:ascii="Arial" w:eastAsia="Times New Roman" w:hAnsi="Arial" w:cs="Arial"/>
+          <w:color w:val="333333"/>
+          <w:sz w:val="22"/>
+          <w:szCs w:val="22"/>
+        </w:rPr>
+        <w:fldChar w:fldCharType="separate"/>
+      </w:r>
+      <w:r>
+        <w:t xml:space="preserve">Figure </w:t>
+      </w:r>
+      <w:r>
+        <w:rPr>
+          <w:noProof/>
+        </w:rPr>
+        <w:t>8</w:t>
+      </w:r>
+      <w:r>
+        <w:rPr>
+          <w:rFonts w:ascii="Arial" w:eastAsia="Times New Roman" w:hAnsi="Arial" w:cs="Arial"/>
+          <w:color w:val="333333"/>
+          <w:sz w:val="22"/>
+          <w:szCs w:val="22"/>
+        </w:rPr>
+        <w:fldChar w:fldCharType="end"/>
+      </w:r>
+      <w:r>
+        <w:rPr>
+          <w:rFonts w:ascii="Arial" w:eastAsia="Times New Roman" w:hAnsi="Arial" w:cs="Arial"/>
+          <w:color w:val="333333"/>
+          <w:sz w:val="22"/>
+          <w:szCs w:val="22"/>
+        </w:rPr>
+        <w:t>.</w:t>
+      </w:r>
+    </w:p>
+    <w:p>
+      <w:pPr>
+        <w:rPr>
+          <w:rFonts w:ascii="Arial" w:eastAsia="Times New Roman" w:hAnsi="Arial" w:cs="Arial"/>
+          <w:color w:val="333333"/>
+          <w:sz w:val="22"/>
+          <w:szCs w:val="22"/>
+        </w:rPr>
+      </w:pPr>
+    </w:p>
+    <w:p>
+      <w:pPr>
+        <w:keepNext/>
+      </w:pPr>
+      <w:r>
+        <w:rPr>
+          <w:rFonts w:ascii="Arial" w:eastAsia="Times New Roman" w:hAnsi="Arial" w:cs="Arial"/>
+          <w:noProof/>
+          <w:color w:val="333333"/>
+          <w:sz w:val="22"/>
+          <w:szCs w:val="22"/>
+        </w:rPr>
+        <w:drawing>
+          <wp:inline distT="0" distB="0" distL="0" distR="0" wp14:anchorId="754BCDB5" wp14:editId="5CB2AD45">
+            <wp:extent cx="5826650" cy="4617066"/>
+            <wp:effectExtent l="0" t="0" r="0" b="6350"/>
+            <wp:docPr id="7" name="Picture 7"/>
+            <wp:cNvGraphicFramePr>
+              <a:graphicFrameLocks xmlns:a="http://schemas.openxmlformats.org/drawingml/2006/main" noChangeAspect="1"/>
+            </wp:cNvGraphicFramePr>
+            <a:graphic xmlns:a="http://schemas.openxmlformats.org/drawingml/2006/main">
+              <a:graphicData uri="http://schemas.openxmlformats.org/drawingml/2006/picture">
+                <pic:pic xmlns:pic="http://schemas.openxmlformats.org/drawingml/2006/picture">
+                  <pic:nvPicPr>
+                    <pic:cNvPr id="0" name="BuildItDataTypes.jpg"/>
+                    <pic:cNvPicPr/>
+                  </pic:nvPicPr>
+                  <pic:blipFill>
+                    <a:blip r:embed="rId17">
+                      <a:extLst>
+                        <a:ext uri="{28A0092B-C50C-407E-A947-70E740481C1C}">
+                          <a14:useLocalDpi xmlns:a14="http://schemas.microsoft.com/office/drawing/2010/main" val="0"/>
+                        </a:ext>
+                      </a:extLst>
+                    </a:blip>
+                    <a:stretch>
+                      <a:fillRect/>
+                    </a:stretch>
+                  </pic:blipFill>
+                  <pic:spPr>
+                    <a:xfrm>
+                      <a:off x="0" y="0"/>
+                      <a:ext cx="5826650" cy="4617066"/>
+                    </a:xfrm>
+                    <a:prstGeom prst="rect">
+                      <a:avLst/>
+                    </a:prstGeom>
+                  </pic:spPr>
+                </pic:pic>
+              </a:graphicData>
+            </a:graphic>
+          </wp:inline>
+        </w:drawing>
+      </w:r>
+    </w:p>
+    <w:p>
+      <w:pPr>
+        <w:pStyle w:val="Caption"/>
+        <w:rPr>
+          <w:rFonts w:ascii="Arial" w:eastAsia="Times New Roman" w:hAnsi="Arial" w:cs="Arial"/>
+          <w:color w:val="333333"/>
+          <w:sz w:val="22"/>
+          <w:szCs w:val="22"/>
+        </w:rPr>
+      </w:pPr>
+      <w:bookmarkStart w:id="17" w:name="_Ref388982896"/>
+      <w:r>
+        <w:t xml:space="preserve">Figure </w:t>
+      </w:r>
+      <w:r>
+        <w:fldChar w:fldCharType="begin"/>
+      </w:r>
+      <w:r>
+        <w:instrText xml:space="preserve"> SEQ Figure \* ARABIC </w:instrText>
+      </w:r>
+      <w:r>
+        <w:fldChar w:fldCharType="separate"/>
+      </w:r>
+      <w:r>
+        <w:rPr>
+          <w:noProof/>
+        </w:rPr>
+        <w:t>8</w:t>
+      </w:r>
+      <w:r>
+        <w:rPr>
+          <w:noProof/>
+        </w:rPr>
+        <w:fldChar w:fldCharType="end"/>
+      </w:r>
+      <w:bookmarkEnd w:id="17"/>
+      <w:r>
+        <w:t xml:space="preserve"> </w:t>
+      </w:r>
+      <w:proofErr w:type="spellStart"/>
+      <w:r>
+        <w:t>RentIt</w:t>
+      </w:r>
+      <w:proofErr w:type="spellEnd"/>
+      <w:r>
+        <w:t xml:space="preserve"> Data Types</w:t>
+      </w:r>
+    </w:p>
+    <w:p>
+      <w:pPr>
+        <w:pStyle w:val="Heading3"/>
+      </w:pPr>
+      <w:r>
+        <w:br w:type="page"/>
+      </w:r>
+    </w:p>
+    <w:p>
+      <w:pPr>
+        <w:pStyle w:val="Heading2"/>
+      </w:pPr>
+      <w:bookmarkStart w:id="18" w:name="_Toc388993867"/>
+      <w:r>
+        <w:t>Resource model</w:t>
+      </w:r>
+      <w:bookmarkEnd w:id="18"/>
+    </w:p>
+    <w:p>
+      <w:pPr>
+        <w:rPr>
+          <w:rFonts w:ascii="Arial" w:eastAsia="Times New Roman" w:hAnsi="Arial" w:cs="Arial"/>
+          <w:color w:val="333333"/>
+          <w:sz w:val="22"/>
+          <w:szCs w:val="22"/>
+        </w:rPr>
+      </w:pPr>
     </w:p>
     <w:p>
       <w:r>
@@ -3794,7 +4080,7 @@
         <w:rPr>
           <w:noProof/>
         </w:rPr>
-        <w:t>8</w:t>
+        <w:t>9</w:t>
       </w:r>
       <w:r>
         <w:fldChar w:fldCharType="end"/>
@@ -3844,7 +4130,7 @@
                     <pic:cNvPicPr/>
                   </pic:nvPicPr>
                   <pic:blipFill>
-                    <a:blip r:embed="rId17">
+                    <a:blip r:embed="rId18">
                       <a:extLst>
                         <a:ext uri="{28A0092B-C50C-407E-A947-70E740481C1C}">
                           <a14:useLocalDpi xmlns:a14="http://schemas.microsoft.com/office/drawing/2010/main" val="0"/>
@@ -3881,7 +4167,7 @@
           <w:szCs w:val="22"/>
         </w:rPr>
       </w:pPr>
-      <w:bookmarkStart w:id="18" w:name="_Ref388963392"/>
+      <w:bookmarkStart w:id="19" w:name="_Ref388963392"/>
       <w:r>
         <w:t xml:space="preserve">Figure </w:t>
       </w:r>
@@ -3898,7 +4184,7 @@
         <w:rPr>
           <w:noProof/>
         </w:rPr>
-        <w:t>8</w:t>
+        <w:t>9</w:t>
       </w:r>
       <w:r>
         <w:rPr>
@@ -3906,7 +4192,7 @@
         </w:rPr>
         <w:fldChar w:fldCharType="end"/>
       </w:r>
-      <w:bookmarkEnd w:id="18"/>
+      <w:bookmarkEnd w:id="19"/>
       <w:r>
         <w:t xml:space="preserve"> </w:t>
       </w:r>
@@ -3931,11 +4217,11 @@
       <w:pPr>
         <w:pStyle w:val="Heading2"/>
       </w:pPr>
-      <w:bookmarkStart w:id="19" w:name="_Toc388982885"/>
+      <w:bookmarkStart w:id="20" w:name="_Toc388993868"/>
       <w:r>
         <w:t>State models</w:t>
       </w:r>
-      <w:bookmarkEnd w:id="19"/>
+      <w:bookmarkEnd w:id="20"/>
     </w:p>
     <w:p/>
     <w:p>
@@ -3963,7 +4249,7 @@
                     <pic:cNvPicPr/>
                   </pic:nvPicPr>
                   <pic:blipFill>
-                    <a:blip r:embed="rId18">
+                    <a:blip r:embed="rId19">
                       <a:extLst>
                         <a:ext uri="{28A0092B-C50C-407E-A947-70E740481C1C}">
                           <a14:useLocalDpi xmlns:a14="http://schemas.microsoft.com/office/drawing/2010/main" val="0"/>
@@ -3994,7 +4280,7 @@
       <w:pPr>
         <w:pStyle w:val="Caption"/>
       </w:pPr>
-      <w:bookmarkStart w:id="20" w:name="_Ref388968967"/>
+      <w:bookmarkStart w:id="21" w:name="_Ref388968967"/>
       <w:r>
         <w:t xml:space="preserve">Figure </w:t>
       </w:r>
@@ -4011,7 +4297,7 @@
         <w:rPr>
           <w:noProof/>
         </w:rPr>
-        <w:t>9</w:t>
+        <w:t>10</w:t>
       </w:r>
       <w:r>
         <w:rPr>
@@ -4019,7 +4305,7 @@
         </w:rPr>
         <w:fldChar w:fldCharType="end"/>
       </w:r>
-      <w:bookmarkEnd w:id="20"/>
+      <w:bookmarkEnd w:id="21"/>
       <w:proofErr w:type="gramStart"/>
       <w:r>
         <w:t xml:space="preserve"> State model</w:t>
@@ -4061,7 +4347,7 @@
         <w:rPr>
           <w:noProof/>
         </w:rPr>
-        <w:t>9</w:t>
+        <w:t>10</w:t>
       </w:r>
       <w:r>
         <w:fldChar w:fldCharType="end"/>
@@ -4070,39 +4356,150 @@
         <w:t>.</w:t>
       </w:r>
     </w:p>
+    <w:p>
+      <w:r>
+        <w:br w:type="page"/>
+      </w:r>
+    </w:p>
+    <w:p>
+      <w:pPr>
+        <w:keepNext/>
+      </w:pPr>
+      <w:r>
+        <w:rPr>
+          <w:noProof/>
+        </w:rPr>
+        <w:drawing>
+          <wp:inline distT="0" distB="0" distL="0" distR="0" wp14:anchorId="255AE73F" wp14:editId="28BB1874">
+            <wp:extent cx="5270500" cy="3457575"/>
+            <wp:effectExtent l="0" t="0" r="12700" b="0"/>
+            <wp:docPr id="11" name="Picture 11"/>
+            <wp:cNvGraphicFramePr>
+              <a:graphicFrameLocks xmlns:a="http://schemas.openxmlformats.org/drawingml/2006/main" noChangeAspect="1"/>
+            </wp:cNvGraphicFramePr>
+            <a:graphic xmlns:a="http://schemas.openxmlformats.org/drawingml/2006/main">
+              <a:graphicData uri="http://schemas.openxmlformats.org/drawingml/2006/picture">
+                <pic:pic xmlns:pic="http://schemas.openxmlformats.org/drawingml/2006/picture">
+                  <pic:nvPicPr>
+                    <pic:cNvPr id="0" name="rentit_state_model_invoice.jpg"/>
+                    <pic:cNvPicPr/>
+                  </pic:nvPicPr>
+                  <pic:blipFill>
+                    <a:blip r:embed="rId20">
+                      <a:extLst>
+                        <a:ext uri="{28A0092B-C50C-407E-A947-70E740481C1C}">
+                          <a14:useLocalDpi xmlns:a14="http://schemas.microsoft.com/office/drawing/2010/main" val="0"/>
+                        </a:ext>
+                      </a:extLst>
+                    </a:blip>
+                    <a:stretch>
+                      <a:fillRect/>
+                    </a:stretch>
+                  </pic:blipFill>
+                  <pic:spPr>
+                    <a:xfrm>
+                      <a:off x="0" y="0"/>
+                      <a:ext cx="5270500" cy="3457575"/>
+                    </a:xfrm>
+                    <a:prstGeom prst="rect">
+                      <a:avLst/>
+                    </a:prstGeom>
+                  </pic:spPr>
+                </pic:pic>
+              </a:graphicData>
+            </a:graphic>
+          </wp:inline>
+        </w:drawing>
+      </w:r>
+    </w:p>
+    <w:p>
+      <w:pPr>
+        <w:pStyle w:val="Caption"/>
+      </w:pPr>
+      <w:bookmarkStart w:id="22" w:name="_Ref388993724"/>
+      <w:r>
+        <w:t xml:space="preserve">Figure </w:t>
+      </w:r>
+      <w:fldSimple w:instr=" SEQ Figure \* ARABIC ">
+        <w:r>
+          <w:rPr>
+            <w:noProof/>
+          </w:rPr>
+          <w:t>11</w:t>
+        </w:r>
+      </w:fldSimple>
+      <w:bookmarkEnd w:id="22"/>
+      <w:r>
+        <w:t xml:space="preserve"> </w:t>
+      </w:r>
+      <w:proofErr w:type="spellStart"/>
+      <w:r>
+        <w:t>BuildIt</w:t>
+      </w:r>
+      <w:proofErr w:type="spellEnd"/>
+      <w:r>
+        <w:t xml:space="preserve"> invoice state model</w:t>
+      </w:r>
+    </w:p>
+    <w:p>
+      <w:r>
+        <w:t xml:space="preserve">State model for invoice is in </w:t>
+      </w:r>
+      <w:r>
+        <w:fldChar w:fldCharType="begin"/>
+      </w:r>
+      <w:r>
+        <w:instrText xml:space="preserve"> REF _Ref388993724 \h </w:instrText>
+      </w:r>
+      <w:r>
+        <w:fldChar w:fldCharType="separate"/>
+      </w:r>
+      <w:r>
+        <w:t xml:space="preserve">Figure </w:t>
+      </w:r>
+      <w:r>
+        <w:rPr>
+          <w:noProof/>
+        </w:rPr>
+        <w:t>11</w:t>
+      </w:r>
+      <w:r>
+        <w:fldChar w:fldCharType="end"/>
+      </w:r>
+      <w:r>
+        <w:t>.</w:t>
+      </w:r>
+      <w:r>
+        <w:br w:type="page"/>
+      </w:r>
+    </w:p>
+    <w:p>
+      <w:pPr>
+        <w:pStyle w:val="Heading2"/>
+      </w:pPr>
+      <w:bookmarkStart w:id="23" w:name="_Toc388993869"/>
+      <w:r>
+        <w:t>Apiary blueprint</w:t>
+      </w:r>
+      <w:bookmarkEnd w:id="23"/>
+    </w:p>
     <w:p/>
     <w:p>
       <w:r>
-        <w:br w:type="page"/>
-      </w:r>
-    </w:p>
-    <w:p>
-      <w:pPr>
-        <w:pStyle w:val="Heading2"/>
-      </w:pPr>
-      <w:bookmarkStart w:id="21" w:name="_Toc388982886"/>
-      <w:r>
-        <w:t>Apiary blueprint</w:t>
-      </w:r>
-      <w:bookmarkEnd w:id="21"/>
+        <w:t xml:space="preserve">The Apiary blueprint for </w:t>
+      </w:r>
+      <w:proofErr w:type="spellStart"/>
+      <w:r>
+        <w:t>RentIt</w:t>
+      </w:r>
+      <w:proofErr w:type="spellEnd"/>
+      <w:r>
+        <w:t xml:space="preserve"> system is located at:</w:t>
+      </w:r>
     </w:p>
     <w:p/>
     <w:p>
-      <w:r>
-        <w:t xml:space="preserve">The Apiary blueprint for </w:t>
-      </w:r>
-      <w:proofErr w:type="spellStart"/>
-      <w:r>
-        <w:t>RentIt</w:t>
-      </w:r>
-      <w:proofErr w:type="spellEnd"/>
-      <w:r>
-        <w:t xml:space="preserve"> system is located at:</w:t>
-      </w:r>
-    </w:p>
-    <w:p/>
-    <w:p>
-      <w:hyperlink r:id="rId19" w:history="1">
+      <w:hyperlink r:id="rId21" w:history="1">
         <w:r>
           <w:rPr>
             <w:rStyle w:val="Hyperlink"/>
@@ -4143,11 +4540,11 @@
       <w:pPr>
         <w:pStyle w:val="Heading1"/>
       </w:pPr>
-      <w:bookmarkStart w:id="22" w:name="_Toc388982887"/>
+      <w:bookmarkStart w:id="24" w:name="_Toc388993870"/>
       <w:r>
         <w:t>Summary</w:t>
       </w:r>
-      <w:bookmarkEnd w:id="22"/>
+      <w:bookmarkEnd w:id="24"/>
     </w:p>
     <w:p/>
     <w:p>
@@ -4188,8 +4585,8 @@
     <w:p/>
     <w:p/>
     <w:sectPr>
-      <w:footerReference w:type="even" r:id="rId20"/>
-      <w:footerReference w:type="default" r:id="rId21"/>
+      <w:footerReference w:type="even" r:id="rId22"/>
+      <w:footerReference w:type="default" r:id="rId23"/>
       <w:pgSz w:w="11900" w:h="16840"/>
       <w:pgMar w:top="1440" w:right="1800" w:bottom="1440" w:left="1800" w:header="708" w:footer="708" w:gutter="0"/>
       <w:pgNumType w:start="0"/>
@@ -4290,7 +4687,7 @@
         <w:rStyle w:val="PageNumber"/>
         <w:noProof/>
       </w:rPr>
-      <w:t>9</w:t>
+      <w:t>15</w:t>
     </w:r>
     <w:r>
       <w:rPr>
@@ -6313,7 +6710,7 @@
 </file>
 
 <file path=customXml/itemProps1.xml><?xml version="1.0" encoding="utf-8"?>
-<ds:datastoreItem xmlns:ds="http://schemas.openxmlformats.org/officeDocument/2006/customXml" ds:itemID="{6C0B65AF-6A9A-9146-8249-FC4FFB6F54A9}">
+<ds:datastoreItem xmlns:ds="http://schemas.openxmlformats.org/officeDocument/2006/customXml" ds:itemID="{F401845D-3737-144C-9E14-F66283D4BF80}">
   <ds:schemaRefs>
     <ds:schemaRef ds:uri="http://schemas.openxmlformats.org/officeDocument/2006/bibliography"/>
   </ds:schemaRefs>

</xml_diff>

<commit_message>
(Report) Sync with recent code changes
</commit_message>
<xml_diff>
--- a/project/report/esi_project_report.docx
+++ b/project/report/esi_project_report.docx
@@ -1868,9 +1868,9 @@
           <w:szCs w:val="22"/>
         </w:rPr>
         <w:drawing>
-          <wp:inline distT="0" distB="0" distL="0" distR="0" wp14:anchorId="4C2653B1" wp14:editId="27B9018F">
-            <wp:extent cx="5479868" cy="6021358"/>
-            <wp:effectExtent l="0" t="0" r="6985" b="0"/>
+          <wp:inline distT="0" distB="0" distL="0" distR="0" wp14:anchorId="4C2653B1" wp14:editId="309B5DE3">
+            <wp:extent cx="5479868" cy="5985867"/>
+            <wp:effectExtent l="0" t="0" r="6985" b="8890"/>
             <wp:docPr id="2" name="Picture 2"/>
             <wp:cNvGraphicFramePr>
               <a:graphicFrameLocks xmlns:a="http://schemas.openxmlformats.org/drawingml/2006/main" noChangeAspect="1"/>
@@ -1897,7 +1897,7 @@
                   <pic:spPr>
                     <a:xfrm>
                       <a:off x="0" y="0"/>
-                      <a:ext cx="5479868" cy="6021358"/>
+                      <a:ext cx="5479868" cy="5985867"/>
                     </a:xfrm>
                     <a:prstGeom prst="rect">
                       <a:avLst/>
@@ -1925,14 +1925,27 @@
       <w:r>
         <w:t xml:space="preserve">Figure </w:t>
       </w:r>
-      <w:fldSimple w:instr=" SEQ Figure \* ARABIC ">
-        <w:r>
-          <w:rPr>
-            <w:noProof/>
-          </w:rPr>
-          <w:t>1</w:t>
-        </w:r>
-      </w:fldSimple>
+      <w:r>
+        <w:fldChar w:fldCharType="begin"/>
+      </w:r>
+      <w:r>
+        <w:instrText xml:space="preserve"> SEQ Figure \* ARABIC </w:instrText>
+      </w:r>
+      <w:r>
+        <w:fldChar w:fldCharType="separate"/>
+      </w:r>
+      <w:r>
+        <w:rPr>
+          <w:noProof/>
+        </w:rPr>
+        <w:t>1</w:t>
+      </w:r>
+      <w:r>
+        <w:rPr>
+          <w:noProof/>
+        </w:rPr>
+        <w:fldChar w:fldCharType="end"/>
+      </w:r>
       <w:bookmarkEnd w:id="3"/>
       <w:r>
         <w:t xml:space="preserve"> </w:t>
@@ -2109,8 +2122,8 @@
           <w:szCs w:val="22"/>
         </w:rPr>
         <w:drawing>
-          <wp:inline distT="0" distB="0" distL="0" distR="0" wp14:anchorId="582C9454" wp14:editId="5F1D9707">
-            <wp:extent cx="5826650" cy="5107680"/>
+          <wp:inline distT="0" distB="0" distL="0" distR="0" wp14:anchorId="582C9454" wp14:editId="2D489495">
+            <wp:extent cx="5826649" cy="5107680"/>
             <wp:effectExtent l="0" t="0" r="0" b="0"/>
             <wp:docPr id="1" name="Picture 1"/>
             <wp:cNvGraphicFramePr>
@@ -2138,7 +2151,7 @@
                   <pic:spPr>
                     <a:xfrm>
                       <a:off x="0" y="0"/>
-                      <a:ext cx="5826650" cy="5107680"/>
+                      <a:ext cx="5826649" cy="5107680"/>
                     </a:xfrm>
                     <a:prstGeom prst="rect">
                       <a:avLst/>
@@ -2165,14 +2178,27 @@
       <w:r>
         <w:t xml:space="preserve">Figure </w:t>
       </w:r>
-      <w:fldSimple w:instr=" SEQ Figure \* ARABIC ">
-        <w:r>
-          <w:rPr>
-            <w:noProof/>
-          </w:rPr>
-          <w:t>2</w:t>
-        </w:r>
-      </w:fldSimple>
+      <w:r>
+        <w:fldChar w:fldCharType="begin"/>
+      </w:r>
+      <w:r>
+        <w:instrText xml:space="preserve"> SEQ Figure \* ARABIC </w:instrText>
+      </w:r>
+      <w:r>
+        <w:fldChar w:fldCharType="separate"/>
+      </w:r>
+      <w:r>
+        <w:rPr>
+          <w:noProof/>
+        </w:rPr>
+        <w:t>2</w:t>
+      </w:r>
+      <w:r>
+        <w:rPr>
+          <w:noProof/>
+        </w:rPr>
+        <w:fldChar w:fldCharType="end"/>
+      </w:r>
       <w:bookmarkEnd w:id="5"/>
       <w:r>
         <w:t xml:space="preserve"> </w:t>
@@ -2339,14 +2365,27 @@
       <w:r>
         <w:t xml:space="preserve">Figure </w:t>
       </w:r>
-      <w:fldSimple w:instr=" SEQ Figure \* ARABIC ">
-        <w:r>
-          <w:rPr>
-            <w:noProof/>
-          </w:rPr>
-          <w:t>3</w:t>
-        </w:r>
-      </w:fldSimple>
+      <w:r>
+        <w:fldChar w:fldCharType="begin"/>
+      </w:r>
+      <w:r>
+        <w:instrText xml:space="preserve"> SEQ Figure \* ARABIC </w:instrText>
+      </w:r>
+      <w:r>
+        <w:fldChar w:fldCharType="separate"/>
+      </w:r>
+      <w:r>
+        <w:rPr>
+          <w:noProof/>
+        </w:rPr>
+        <w:t>3</w:t>
+      </w:r>
+      <w:r>
+        <w:rPr>
+          <w:noProof/>
+        </w:rPr>
+        <w:fldChar w:fldCharType="end"/>
+      </w:r>
       <w:bookmarkEnd w:id="7"/>
       <w:r>
         <w:t xml:space="preserve"> </w:t>
@@ -2392,9 +2431,9 @@
           <w:noProof/>
         </w:rPr>
         <w:drawing>
-          <wp:inline distT="0" distB="0" distL="0" distR="0" wp14:anchorId="0F3561CE" wp14:editId="76330B41">
-            <wp:extent cx="6274584" cy="7279277"/>
-            <wp:effectExtent l="0" t="0" r="0" b="10795"/>
+          <wp:inline distT="0" distB="0" distL="0" distR="0" wp14:anchorId="0F3561CE" wp14:editId="4FA8D877">
+            <wp:extent cx="6275560" cy="6474633"/>
+            <wp:effectExtent l="0" t="0" r="0" b="2540"/>
             <wp:docPr id="5" name="Picture 5"/>
             <wp:cNvGraphicFramePr>
               <a:graphicFrameLocks xmlns:a="http://schemas.openxmlformats.org/drawingml/2006/main" noChangeAspect="1"/>
@@ -2421,7 +2460,7 @@
                   <pic:spPr>
                     <a:xfrm>
                       <a:off x="0" y="0"/>
-                      <a:ext cx="6275560" cy="7280409"/>
+                      <a:ext cx="6275560" cy="6474633"/>
                     </a:xfrm>
                     <a:prstGeom prst="rect">
                       <a:avLst/>
@@ -2442,14 +2481,27 @@
       <w:r>
         <w:t xml:space="preserve">Figure </w:t>
       </w:r>
-      <w:fldSimple w:instr=" SEQ Figure \* ARABIC ">
-        <w:r>
-          <w:rPr>
-            <w:noProof/>
-          </w:rPr>
-          <w:t>4</w:t>
-        </w:r>
-      </w:fldSimple>
+      <w:r>
+        <w:fldChar w:fldCharType="begin"/>
+      </w:r>
+      <w:r>
+        <w:instrText xml:space="preserve"> SEQ Figure \* ARABIC </w:instrText>
+      </w:r>
+      <w:r>
+        <w:fldChar w:fldCharType="separate"/>
+      </w:r>
+      <w:r>
+        <w:rPr>
+          <w:noProof/>
+        </w:rPr>
+        <w:t>4</w:t>
+      </w:r>
+      <w:r>
+        <w:rPr>
+          <w:noProof/>
+        </w:rPr>
+        <w:fldChar w:fldCharType="end"/>
+      </w:r>
       <w:bookmarkEnd w:id="9"/>
       <w:proofErr w:type="gramStart"/>
       <w:r>
@@ -2600,14 +2652,27 @@
       <w:r>
         <w:t xml:space="preserve">Figure </w:t>
       </w:r>
-      <w:fldSimple w:instr=" SEQ Figure \* ARABIC ">
-        <w:r>
-          <w:rPr>
-            <w:noProof/>
-          </w:rPr>
-          <w:t>5</w:t>
-        </w:r>
-      </w:fldSimple>
+      <w:r>
+        <w:fldChar w:fldCharType="begin"/>
+      </w:r>
+      <w:r>
+        <w:instrText xml:space="preserve"> SEQ Figure \* ARABIC </w:instrText>
+      </w:r>
+      <w:r>
+        <w:fldChar w:fldCharType="separate"/>
+      </w:r>
+      <w:r>
+        <w:rPr>
+          <w:noProof/>
+        </w:rPr>
+        <w:t>5</w:t>
+      </w:r>
+      <w:r>
+        <w:rPr>
+          <w:noProof/>
+        </w:rPr>
+        <w:fldChar w:fldCharType="end"/>
+      </w:r>
       <w:bookmarkEnd w:id="10"/>
       <w:proofErr w:type="gramStart"/>
       <w:r>
@@ -3237,19 +3302,7 @@
     <w:p/>
     <w:p>
       <w:r>
-        <w:t xml:space="preserve">In this </w:t>
-      </w:r>
-      <w:r>
-        <w:t>second</w:t>
-      </w:r>
-      <w:r>
-        <w:t xml:space="preserve"> part, we present the models for </w:t>
-      </w:r>
-      <w:r>
-        <w:t>plant hiring</w:t>
-      </w:r>
-      <w:r>
-        <w:t xml:space="preserve"> company domain.</w:t>
+        <w:t>In this second part, we present the models for plant hiring company domain.</w:t>
       </w:r>
     </w:p>
     <w:p>
@@ -3438,8 +3491,8 @@
           <w:szCs w:val="22"/>
         </w:rPr>
         <w:drawing>
-          <wp:inline distT="0" distB="0" distL="0" distR="0" wp14:anchorId="6C42B6E1" wp14:editId="7AFFCAF4">
-            <wp:extent cx="5479868" cy="5445971"/>
+          <wp:inline distT="0" distB="0" distL="0" distR="0" wp14:anchorId="6C42B6E1" wp14:editId="5E300F99">
+            <wp:extent cx="5479868" cy="4626445"/>
             <wp:effectExtent l="0" t="0" r="6985" b="0"/>
             <wp:docPr id="4" name="Picture 4"/>
             <wp:cNvGraphicFramePr>
@@ -3467,7 +3520,7 @@
                   <pic:spPr>
                     <a:xfrm>
                       <a:off x="0" y="0"/>
-                      <a:ext cx="5479868" cy="5445971"/>
+                      <a:ext cx="5479868" cy="4626445"/>
                     </a:xfrm>
                     <a:prstGeom prst="rect">
                       <a:avLst/>
@@ -3494,27 +3547,14 @@
       <w:r>
         <w:t xml:space="preserve">Figure </w:t>
       </w:r>
-      <w:r>
-        <w:fldChar w:fldCharType="begin"/>
-      </w:r>
-      <w:r>
-        <w:instrText xml:space="preserve"> SEQ Figure \* ARABIC </w:instrText>
-      </w:r>
-      <w:r>
-        <w:fldChar w:fldCharType="separate"/>
-      </w:r>
-      <w:r>
-        <w:rPr>
-          <w:noProof/>
-        </w:rPr>
-        <w:t>6</w:t>
-      </w:r>
-      <w:r>
-        <w:rPr>
-          <w:noProof/>
-        </w:rPr>
-        <w:fldChar w:fldCharType="end"/>
-      </w:r>
+      <w:fldSimple w:instr=" SEQ Figure \* ARABIC ">
+        <w:r>
+          <w:rPr>
+            <w:noProof/>
+          </w:rPr>
+          <w:t>6</w:t>
+        </w:r>
+      </w:fldSimple>
       <w:bookmarkEnd w:id="14"/>
       <w:r>
         <w:t xml:space="preserve"> </w:t>
@@ -3673,8 +3713,6 @@
           </wp:inline>
         </w:drawing>
       </w:r>
-      <w:bookmarkStart w:id="15" w:name="_GoBack"/>
-      <w:bookmarkEnd w:id="15"/>
     </w:p>
     <w:p>
       <w:pPr>
@@ -3686,19 +3724,32 @@
           <w:szCs w:val="22"/>
         </w:rPr>
       </w:pPr>
-      <w:bookmarkStart w:id="16" w:name="_Ref388993844"/>
+      <w:bookmarkStart w:id="15" w:name="_Ref388993844"/>
       <w:r>
         <w:t xml:space="preserve">Figure </w:t>
       </w:r>
-      <w:fldSimple w:instr=" SEQ Figure \* ARABIC ">
-        <w:r>
-          <w:rPr>
-            <w:noProof/>
-          </w:rPr>
-          <w:t>7</w:t>
-        </w:r>
-      </w:fldSimple>
-      <w:bookmarkEnd w:id="16"/>
+      <w:r>
+        <w:fldChar w:fldCharType="begin"/>
+      </w:r>
+      <w:r>
+        <w:instrText xml:space="preserve"> SEQ Figure \* ARABIC </w:instrText>
+      </w:r>
+      <w:r>
+        <w:fldChar w:fldCharType="separate"/>
+      </w:r>
+      <w:r>
+        <w:rPr>
+          <w:noProof/>
+        </w:rPr>
+        <w:t>7</w:t>
+      </w:r>
+      <w:r>
+        <w:rPr>
+          <w:noProof/>
+        </w:rPr>
+        <w:fldChar w:fldCharType="end"/>
+      </w:r>
+      <w:bookmarkEnd w:id="15"/>
       <w:r>
         <w:t xml:space="preserve"> </w:t>
       </w:r>
@@ -3939,9 +3990,9 @@
           <w:szCs w:val="22"/>
         </w:rPr>
         <w:drawing>
-          <wp:inline distT="0" distB="0" distL="0" distR="0" wp14:anchorId="754BCDB5" wp14:editId="5CB2AD45">
-            <wp:extent cx="5826650" cy="4617066"/>
-            <wp:effectExtent l="0" t="0" r="0" b="6350"/>
+          <wp:inline distT="0" distB="0" distL="0" distR="0" wp14:anchorId="754BCDB5" wp14:editId="40083951">
+            <wp:extent cx="5826650" cy="4244285"/>
+            <wp:effectExtent l="0" t="0" r="0" b="0"/>
             <wp:docPr id="7" name="Picture 7"/>
             <wp:cNvGraphicFramePr>
               <a:graphicFrameLocks xmlns:a="http://schemas.openxmlformats.org/drawingml/2006/main" noChangeAspect="1"/>
@@ -3968,7 +4019,7 @@
                   <pic:spPr>
                     <a:xfrm>
                       <a:off x="0" y="0"/>
-                      <a:ext cx="5826650" cy="4617066"/>
+                      <a:ext cx="5826650" cy="4244285"/>
                     </a:xfrm>
                     <a:prstGeom prst="rect">
                       <a:avLst/>
@@ -3991,61 +4042,48 @@
           <w:szCs w:val="22"/>
         </w:rPr>
       </w:pPr>
-      <w:bookmarkStart w:id="17" w:name="_Ref388982896"/>
+      <w:bookmarkStart w:id="16" w:name="_Ref388982896"/>
       <w:r>
         <w:t xml:space="preserve">Figure </w:t>
       </w:r>
-      <w:r>
-        <w:fldChar w:fldCharType="begin"/>
-      </w:r>
-      <w:r>
-        <w:instrText xml:space="preserve"> SEQ Figure \* ARABIC </w:instrText>
-      </w:r>
-      <w:r>
-        <w:fldChar w:fldCharType="separate"/>
-      </w:r>
-      <w:r>
-        <w:rPr>
-          <w:noProof/>
-        </w:rPr>
-        <w:t>8</w:t>
-      </w:r>
-      <w:r>
-        <w:rPr>
-          <w:noProof/>
-        </w:rPr>
-        <w:fldChar w:fldCharType="end"/>
+      <w:fldSimple w:instr=" SEQ Figure \* ARABIC ">
+        <w:r>
+          <w:rPr>
+            <w:noProof/>
+          </w:rPr>
+          <w:t>8</w:t>
+        </w:r>
+      </w:fldSimple>
+      <w:bookmarkEnd w:id="16"/>
+      <w:r>
+        <w:t xml:space="preserve"> </w:t>
+      </w:r>
+      <w:proofErr w:type="spellStart"/>
+      <w:r>
+        <w:t>RentIt</w:t>
+      </w:r>
+      <w:proofErr w:type="spellEnd"/>
+      <w:r>
+        <w:t xml:space="preserve"> Data Types</w:t>
+      </w:r>
+    </w:p>
+    <w:p>
+      <w:pPr>
+        <w:pStyle w:val="Heading3"/>
+      </w:pPr>
+      <w:r>
+        <w:br w:type="page"/>
+      </w:r>
+    </w:p>
+    <w:p>
+      <w:pPr>
+        <w:pStyle w:val="Heading2"/>
+      </w:pPr>
+      <w:bookmarkStart w:id="17" w:name="_Toc388993867"/>
+      <w:r>
+        <w:t>Resource model</w:t>
       </w:r>
       <w:bookmarkEnd w:id="17"/>
-      <w:r>
-        <w:t xml:space="preserve"> </w:t>
-      </w:r>
-      <w:proofErr w:type="spellStart"/>
-      <w:r>
-        <w:t>RentIt</w:t>
-      </w:r>
-      <w:proofErr w:type="spellEnd"/>
-      <w:r>
-        <w:t xml:space="preserve"> Data Types</w:t>
-      </w:r>
-    </w:p>
-    <w:p>
-      <w:pPr>
-        <w:pStyle w:val="Heading3"/>
-      </w:pPr>
-      <w:r>
-        <w:br w:type="page"/>
-      </w:r>
-    </w:p>
-    <w:p>
-      <w:pPr>
-        <w:pStyle w:val="Heading2"/>
-      </w:pPr>
-      <w:bookmarkStart w:id="18" w:name="_Toc388993867"/>
-      <w:r>
-        <w:t>Resource model</w:t>
-      </w:r>
-      <w:bookmarkEnd w:id="18"/>
     </w:p>
     <w:p>
       <w:pPr>
@@ -4167,61 +4205,48 @@
           <w:szCs w:val="22"/>
         </w:rPr>
       </w:pPr>
-      <w:bookmarkStart w:id="19" w:name="_Ref388963392"/>
+      <w:bookmarkStart w:id="18" w:name="_Ref388963392"/>
       <w:r>
         <w:t xml:space="preserve">Figure </w:t>
       </w:r>
-      <w:r>
-        <w:fldChar w:fldCharType="begin"/>
-      </w:r>
-      <w:r>
-        <w:instrText xml:space="preserve"> SEQ Figure \* ARABIC </w:instrText>
-      </w:r>
-      <w:r>
-        <w:fldChar w:fldCharType="separate"/>
-      </w:r>
-      <w:r>
-        <w:rPr>
-          <w:noProof/>
-        </w:rPr>
-        <w:t>9</w:t>
-      </w:r>
-      <w:r>
-        <w:rPr>
-          <w:noProof/>
-        </w:rPr>
-        <w:fldChar w:fldCharType="end"/>
+      <w:fldSimple w:instr=" SEQ Figure \* ARABIC ">
+        <w:r>
+          <w:rPr>
+            <w:noProof/>
+          </w:rPr>
+          <w:t>9</w:t>
+        </w:r>
+      </w:fldSimple>
+      <w:bookmarkEnd w:id="18"/>
+      <w:r>
+        <w:t xml:space="preserve"> </w:t>
+      </w:r>
+      <w:proofErr w:type="spellStart"/>
+      <w:r>
+        <w:t>RentIt</w:t>
+      </w:r>
+      <w:proofErr w:type="spellEnd"/>
+      <w:r>
+        <w:t xml:space="preserve"> resource model</w:t>
+      </w:r>
+    </w:p>
+    <w:p>
+      <w:pPr>
+        <w:pStyle w:val="Heading2"/>
+      </w:pPr>
+      <w:r>
+        <w:br w:type="page"/>
+      </w:r>
+    </w:p>
+    <w:p>
+      <w:pPr>
+        <w:pStyle w:val="Heading2"/>
+      </w:pPr>
+      <w:bookmarkStart w:id="19" w:name="_Toc388993868"/>
+      <w:r>
+        <w:t>State models</w:t>
       </w:r>
       <w:bookmarkEnd w:id="19"/>
-      <w:r>
-        <w:t xml:space="preserve"> </w:t>
-      </w:r>
-      <w:proofErr w:type="spellStart"/>
-      <w:r>
-        <w:t>RentIt</w:t>
-      </w:r>
-      <w:proofErr w:type="spellEnd"/>
-      <w:r>
-        <w:t xml:space="preserve"> resource model</w:t>
-      </w:r>
-    </w:p>
-    <w:p>
-      <w:pPr>
-        <w:pStyle w:val="Heading2"/>
-      </w:pPr>
-      <w:r>
-        <w:br w:type="page"/>
-      </w:r>
-    </w:p>
-    <w:p>
-      <w:pPr>
-        <w:pStyle w:val="Heading2"/>
-      </w:pPr>
-      <w:bookmarkStart w:id="20" w:name="_Toc388993868"/>
-      <w:r>
-        <w:t>State models</w:t>
-      </w:r>
-      <w:bookmarkEnd w:id="20"/>
     </w:p>
     <w:p/>
     <w:p>
@@ -4234,8 +4259,8 @@
           <w:noProof/>
         </w:rPr>
         <w:drawing>
-          <wp:inline distT="0" distB="0" distL="0" distR="0" wp14:anchorId="6D10C657" wp14:editId="694F7320">
-            <wp:extent cx="6275560" cy="7176310"/>
+          <wp:inline distT="0" distB="0" distL="0" distR="0" wp14:anchorId="6D10C657" wp14:editId="544296E1">
+            <wp:extent cx="6275559" cy="7176310"/>
             <wp:effectExtent l="0" t="0" r="0" b="12065"/>
             <wp:docPr id="9" name="Picture 9"/>
             <wp:cNvGraphicFramePr>
@@ -4263,7 +4288,7 @@
                   <pic:spPr>
                     <a:xfrm>
                       <a:off x="0" y="0"/>
-                      <a:ext cx="6275560" cy="7176310"/>
+                      <a:ext cx="6275559" cy="7176310"/>
                     </a:xfrm>
                     <a:prstGeom prst="rect">
                       <a:avLst/>
@@ -4275,6 +4300,8 @@
           </wp:inline>
         </w:drawing>
       </w:r>
+      <w:bookmarkStart w:id="20" w:name="_GoBack"/>
+      <w:bookmarkEnd w:id="20"/>
     </w:p>
     <w:p>
       <w:pPr>
@@ -4284,27 +4311,14 @@
       <w:r>
         <w:t xml:space="preserve">Figure </w:t>
       </w:r>
-      <w:r>
-        <w:fldChar w:fldCharType="begin"/>
-      </w:r>
-      <w:r>
-        <w:instrText xml:space="preserve"> SEQ Figure \* ARABIC </w:instrText>
-      </w:r>
-      <w:r>
-        <w:fldChar w:fldCharType="separate"/>
-      </w:r>
-      <w:r>
-        <w:rPr>
-          <w:noProof/>
-        </w:rPr>
-        <w:t>10</w:t>
-      </w:r>
-      <w:r>
-        <w:rPr>
-          <w:noProof/>
-        </w:rPr>
-        <w:fldChar w:fldCharType="end"/>
-      </w:r>
+      <w:fldSimple w:instr=" SEQ Figure \* ARABIC ">
+        <w:r>
+          <w:rPr>
+            <w:noProof/>
+          </w:rPr>
+          <w:t>10</w:t>
+        </w:r>
+      </w:fldSimple>
       <w:bookmarkEnd w:id="21"/>
       <w:proofErr w:type="gramStart"/>
       <w:r>
@@ -4420,14 +4434,27 @@
       <w:r>
         <w:t xml:space="preserve">Figure </w:t>
       </w:r>
-      <w:fldSimple w:instr=" SEQ Figure \* ARABIC ">
-        <w:r>
-          <w:rPr>
-            <w:noProof/>
-          </w:rPr>
-          <w:t>11</w:t>
-        </w:r>
-      </w:fldSimple>
+      <w:r>
+        <w:fldChar w:fldCharType="begin"/>
+      </w:r>
+      <w:r>
+        <w:instrText xml:space="preserve"> SEQ Figure \* ARABIC </w:instrText>
+      </w:r>
+      <w:r>
+        <w:fldChar w:fldCharType="separate"/>
+      </w:r>
+      <w:r>
+        <w:rPr>
+          <w:noProof/>
+        </w:rPr>
+        <w:t>11</w:t>
+      </w:r>
+      <w:r>
+        <w:rPr>
+          <w:noProof/>
+        </w:rPr>
+        <w:fldChar w:fldCharType="end"/>
+      </w:r>
       <w:bookmarkEnd w:id="22"/>
       <w:r>
         <w:t xml:space="preserve"> </w:t>
@@ -4687,7 +4714,7 @@
         <w:rStyle w:val="PageNumber"/>
         <w:noProof/>
       </w:rPr>
-      <w:t>15</w:t>
+      <w:t>13</w:t>
     </w:r>
     <w:r>
       <w:rPr>
@@ -6710,7 +6737,7 @@
 </file>
 
 <file path=customXml/itemProps1.xml><?xml version="1.0" encoding="utf-8"?>
-<ds:datastoreItem xmlns:ds="http://schemas.openxmlformats.org/officeDocument/2006/customXml" ds:itemID="{F401845D-3737-144C-9E14-F66283D4BF80}">
+<ds:datastoreItem xmlns:ds="http://schemas.openxmlformats.org/officeDocument/2006/customXml" ds:itemID="{AC565EAB-7294-2342-954E-682591092AE0}">
   <ds:schemaRefs>
     <ds:schemaRef ds:uri="http://schemas.openxmlformats.org/officeDocument/2006/bibliography"/>
   </ds:schemaRefs>

</xml_diff>